<commit_message>
Perbaikan BAB 1 dan 2
</commit_message>
<xml_diff>
--- a/Skripsi BAB 1 dan 2.docx
+++ b/Skripsi BAB 1 dan 2.docx
@@ -1,6 +1,6 @@
 
 <file path=word/document.xml><?xml version="1.0" encoding="utf-8"?>
-<w:document xmlns:wpc="http://schemas.microsoft.com/office/word/2010/wordprocessingCanvas" xmlns:cx="http://schemas.microsoft.com/office/drawing/2014/chartex" xmlns:cx1="http://schemas.microsoft.com/office/drawing/2015/9/8/chartex" xmlns:cx2="http://schemas.microsoft.com/office/drawing/2015/10/21/chartex" xmlns:cx3="http://schemas.microsoft.com/office/drawing/2016/5/9/chartex" xmlns:cx4="http://schemas.microsoft.com/office/drawing/2016/5/10/chartex" xmlns:cx5="http://schemas.microsoft.com/office/drawing/2016/5/11/chartex" xmlns:cx6="http://schemas.microsoft.com/office/drawing/2016/5/12/chartex" xmlns:cx7="http://schemas.microsoft.com/office/drawing/2016/5/13/chartex" xmlns:cx8="http://schemas.microsoft.com/office/drawing/2016/5/14/chartex" xmlns:mc="http://schemas.openxmlformats.org/markup-compatibility/2006" xmlns:aink="http://schemas.microsoft.com/office/drawing/2016/ink" xmlns:am3d="http://schemas.microsoft.com/office/drawing/2017/model3d" xmlns:o="urn:schemas-microsoft-com:office:office" xmlns:r="http://schemas.openxmlformats.org/officeDocument/2006/relationships" xmlns:m="http://schemas.openxmlformats.org/officeDocument/2006/math" xmlns:v="urn:schemas-microsoft-com:vml" xmlns:wp14="http://schemas.microsoft.com/office/word/2010/wordprocessingDrawing" xmlns:wp="http://schemas.openxmlformats.org/drawingml/2006/wordprocessingDrawing" xmlns:w10="urn:schemas-microsoft-com:office:word" xmlns:w="http://schemas.openxmlformats.org/wordprocessingml/2006/main" xmlns:w14="http://schemas.microsoft.com/office/word/2010/wordml" xmlns:w15="http://schemas.microsoft.com/office/word/2012/wordml" xmlns:w16cex="http://schemas.microsoft.com/office/word/2018/wordml/cex" xmlns:w16cid="http://schemas.microsoft.com/office/word/2016/wordml/cid" xmlns:w16="http://schemas.microsoft.com/office/word/2018/wordml" xmlns:w16se="http://schemas.microsoft.com/office/word/2015/wordml/symex" xmlns:wpg="http://schemas.microsoft.com/office/word/2010/wordprocessingGroup" xmlns:wpi="http://schemas.microsoft.com/office/word/2010/wordprocessingInk" xmlns:wne="http://schemas.microsoft.com/office/word/2006/wordml" xmlns:wps="http://schemas.microsoft.com/office/word/2010/wordprocessingShape" mc:Ignorable="w14 w15 w16se w16cid w16 w16cex wp14">
+<w:document xmlns:wpc="http://schemas.microsoft.com/office/word/2010/wordprocessingCanvas" xmlns:mc="http://schemas.openxmlformats.org/markup-compatibility/2006" xmlns:o="urn:schemas-microsoft-com:office:office" xmlns:r="http://schemas.openxmlformats.org/officeDocument/2006/relationships" xmlns:m="http://schemas.openxmlformats.org/officeDocument/2006/math" xmlns:v="urn:schemas-microsoft-com:vml" xmlns:wp14="http://schemas.microsoft.com/office/word/2010/wordprocessingDrawing" xmlns:wp="http://schemas.openxmlformats.org/drawingml/2006/wordprocessingDrawing" xmlns:w10="urn:schemas-microsoft-com:office:word" xmlns:w="http://schemas.openxmlformats.org/wordprocessingml/2006/main" xmlns:w14="http://schemas.microsoft.com/office/word/2010/wordml" xmlns:w15="http://schemas.microsoft.com/office/word/2012/wordml" xmlns:wpg="http://schemas.microsoft.com/office/word/2010/wordprocessingGroup" xmlns:wpi="http://schemas.microsoft.com/office/word/2010/wordprocessingInk" xmlns:wne="http://schemas.microsoft.com/office/word/2006/wordml" xmlns:wps="http://schemas.microsoft.com/office/word/2010/wordprocessingShape" mc:Ignorable="w14 w15 wp14">
   <w:body>
     <w:p>
       <w:pPr>
@@ -2219,7 +2219,7 @@
                 <w:rStyle w:val="Hyperlink"/>
                 <w:noProof/>
               </w:rPr>
-              <w:t>Matrix Factorization</w:t>
+              <w:t>Matriks factorization</w:t>
             </w:r>
             <w:r>
               <w:rPr>
@@ -3663,7 +3663,12 @@
         <w:t xml:space="preserve">item </w:t>
       </w:r>
       <w:r>
-        <w:t xml:space="preserve">dari sumber daya yang berbeda, </w:t>
+        <w:t>dari sumber</w:t>
+      </w:r>
+      <w:bookmarkStart w:id="3" w:name="_GoBack"/>
+      <w:bookmarkEnd w:id="3"/>
+      <w:r>
+        <w:t xml:space="preserve"> daya yang berbeda, </w:t>
       </w:r>
       <w:r>
         <w:rPr>
@@ -3764,10 +3769,13 @@
         <w:t xml:space="preserve"> berbasis </w:t>
       </w:r>
       <w:r>
-        <w:rPr>
-          <w:i/>
-        </w:rPr>
-        <w:t>matrix factorization</w:t>
+        <w:t xml:space="preserve">matriks </w:t>
+      </w:r>
+      <w:r>
+        <w:rPr>
+          <w:i/>
+        </w:rPr>
+        <w:t>factorization</w:t>
       </w:r>
       <w:r>
         <w:t xml:space="preserve"> dengan algoritma </w:t>
@@ -4293,11 +4301,11 @@
         </w:numPr>
         <w:ind w:left="567" w:hanging="567"/>
       </w:pPr>
-      <w:bookmarkStart w:id="3" w:name="_Toc71071756"/>
+      <w:bookmarkStart w:id="4" w:name="_Toc71071756"/>
       <w:r>
         <w:t>Rumusan Masalah</w:t>
       </w:r>
-      <w:bookmarkEnd w:id="3"/>
+      <w:bookmarkEnd w:id="4"/>
     </w:p>
     <w:p>
       <w:r>
@@ -4364,11 +4372,11 @@
         </w:numPr>
         <w:ind w:left="567" w:hanging="567"/>
       </w:pPr>
-      <w:bookmarkStart w:id="4" w:name="_Toc71071757"/>
+      <w:bookmarkStart w:id="5" w:name="_Toc71071757"/>
       <w:r>
         <w:t>Tujuan</w:t>
       </w:r>
-      <w:bookmarkEnd w:id="4"/>
+      <w:bookmarkEnd w:id="5"/>
     </w:p>
     <w:p>
       <w:r>
@@ -4469,11 +4477,11 @@
         </w:numPr>
         <w:ind w:left="567" w:hanging="567"/>
       </w:pPr>
-      <w:bookmarkStart w:id="5" w:name="_Toc71071758"/>
+      <w:bookmarkStart w:id="6" w:name="_Toc71071758"/>
       <w:r>
         <w:t>Manfaat</w:t>
       </w:r>
-      <w:bookmarkEnd w:id="5"/>
+      <w:bookmarkEnd w:id="6"/>
     </w:p>
     <w:p>
       <w:r>
@@ -4534,11 +4542,11 @@
         </w:numPr>
         <w:ind w:left="567" w:hanging="567"/>
       </w:pPr>
-      <w:bookmarkStart w:id="6" w:name="_Toc71071759"/>
+      <w:bookmarkStart w:id="7" w:name="_Toc71071759"/>
       <w:r>
         <w:t>Batasan Masalah</w:t>
       </w:r>
-      <w:bookmarkEnd w:id="6"/>
+      <w:bookmarkEnd w:id="7"/>
     </w:p>
     <w:p>
       <w:pPr>
@@ -5964,11 +5972,11 @@
         </w:numPr>
         <w:ind w:left="567" w:hanging="567"/>
       </w:pPr>
-      <w:bookmarkStart w:id="7" w:name="_Toc71071760"/>
+      <w:bookmarkStart w:id="8" w:name="_Toc71071760"/>
       <w:r>
         <w:t>Metodologi Pengembangan Sistem</w:t>
       </w:r>
-      <w:bookmarkEnd w:id="7"/>
+      <w:bookmarkEnd w:id="8"/>
     </w:p>
     <w:p>
       <w:pPr>
@@ -6327,14 +6335,12 @@
         </w:rPr>
         <w:t xml:space="preserve"> (Hypertext Preprocessor), </w:t>
       </w:r>
-      <w:proofErr w:type="spellStart"/>
       <w:r>
         <w:rPr>
           <w:i/>
         </w:rPr>
         <w:t>Javascript</w:t>
       </w:r>
-      <w:proofErr w:type="spellEnd"/>
       <w:r>
         <w:t xml:space="preserve"> dan</w:t>
       </w:r>
@@ -6424,13 +6430,8 @@
         <w:t xml:space="preserve">Melakukan </w:t>
       </w:r>
       <w:r>
-        <w:t xml:space="preserve">pengujian untuk memastikan perangkat lunak yang dibuat dapat berjalan sesuai dengan </w:t>
-      </w:r>
-      <w:proofErr w:type="spellStart"/>
-      <w:r>
-        <w:t>fungsionalitasnya</w:t>
-      </w:r>
-      <w:proofErr w:type="spellEnd"/>
+        <w:t>pengujian untuk memastikan perangkat lunak yang dibuat dapat berjalan sesuai dengan fungsionalitasnya</w:t>
+      </w:r>
       <w:r>
         <w:rPr>
           <w:iCs/>
@@ -6595,7 +6596,7 @@
       <w:pPr>
         <w:pStyle w:val="Heading1"/>
       </w:pPr>
-      <w:bookmarkStart w:id="8" w:name="_Toc71071761"/>
+      <w:bookmarkStart w:id="9" w:name="_Toc71071761"/>
       <w:r>
         <w:lastRenderedPageBreak/>
         <w:t>BAB II</w:t>
@@ -6604,7 +6605,7 @@
         <w:br/>
         <w:t>TINJAUAN PUSTAKA</w:t>
       </w:r>
-      <w:bookmarkEnd w:id="8"/>
+      <w:bookmarkEnd w:id="9"/>
     </w:p>
     <w:p>
       <w:pPr>
@@ -6615,11 +6616,11 @@
         </w:numPr>
         <w:ind w:left="567" w:hanging="567"/>
       </w:pPr>
-      <w:bookmarkStart w:id="9" w:name="_Toc71071762"/>
+      <w:bookmarkStart w:id="10" w:name="_Toc71071762"/>
       <w:r>
         <w:t>Perpustakaan Digital</w:t>
       </w:r>
-      <w:bookmarkEnd w:id="9"/>
+      <w:bookmarkEnd w:id="10"/>
     </w:p>
     <w:p>
       <w:r>
@@ -6922,11 +6923,11 @@
         </w:numPr>
         <w:ind w:left="567" w:hanging="567"/>
       </w:pPr>
-      <w:bookmarkStart w:id="10" w:name="_Toc71071763"/>
+      <w:bookmarkStart w:id="11" w:name="_Toc71071763"/>
       <w:r>
         <w:t>Jenis Koleksi Digital</w:t>
       </w:r>
-      <w:bookmarkEnd w:id="10"/>
+      <w:bookmarkEnd w:id="11"/>
     </w:p>
     <w:p>
       <w:r>
@@ -7117,15 +7118,7 @@
         <w:t>e-journal</w:t>
       </w:r>
       <w:r>
-        <w:t xml:space="preserve"> dalam </w:t>
-      </w:r>
-      <w:proofErr w:type="spellStart"/>
-      <w:r>
-        <w:t>koleksinya</w:t>
-      </w:r>
-      <w:proofErr w:type="spellEnd"/>
-      <w:r>
-        <w:t xml:space="preserve">. Terdapat jenis jurnal online lainnya seperti artikel akses terbuka yang tersedia di web untuk dilihat dan di </w:t>
+        <w:t xml:space="preserve"> dalam koleksinya. Terdapat jenis jurnal online lainnya seperti artikel akses terbuka yang tersedia di web untuk dilihat dan di </w:t>
       </w:r>
       <w:r>
         <w:rPr>
@@ -7276,11 +7269,11 @@
         </w:numPr>
         <w:ind w:left="567" w:hanging="567"/>
       </w:pPr>
-      <w:bookmarkStart w:id="11" w:name="_Toc71071764"/>
+      <w:bookmarkStart w:id="12" w:name="_Toc71071764"/>
       <w:r>
         <w:t>Format File Digital</w:t>
       </w:r>
-      <w:bookmarkEnd w:id="11"/>
+      <w:bookmarkEnd w:id="12"/>
     </w:p>
     <w:p>
       <w:r>
@@ -7904,11 +7897,11 @@
         </w:numPr>
         <w:ind w:left="567" w:hanging="567"/>
       </w:pPr>
-      <w:bookmarkStart w:id="12" w:name="_Toc71071765"/>
+      <w:bookmarkStart w:id="13" w:name="_Toc71071765"/>
       <w:r>
         <w:t>Digitalisasi File Digital</w:t>
       </w:r>
-      <w:bookmarkEnd w:id="12"/>
+      <w:bookmarkEnd w:id="13"/>
     </w:p>
     <w:p>
       <w:r>
@@ -7995,23 +7988,7 @@
     </w:p>
     <w:p>
       <w:r>
-        <w:t xml:space="preserve">Sebelum memindai dokumen perlu untuk </w:t>
-      </w:r>
-      <w:proofErr w:type="spellStart"/>
-      <w:r>
-        <w:t>mendaftarkannya</w:t>
-      </w:r>
-      <w:proofErr w:type="spellEnd"/>
-      <w:r>
-        <w:t xml:space="preserve"> terlebih dahulu dan menggunakan sistem pengarsipan untuk </w:t>
-      </w:r>
-      <w:proofErr w:type="spellStart"/>
-      <w:r>
-        <w:t>melacaknya</w:t>
-      </w:r>
-      <w:proofErr w:type="spellEnd"/>
-      <w:r>
-        <w:t xml:space="preserve">. Ini berfungsi untuk menghindari risiko kehilangan </w:t>
+        <w:t xml:space="preserve">Sebelum memindai dokumen perlu untuk mendaftarkannya terlebih dahulu dan menggunakan sistem pengarsipan untuk melacaknya. Ini berfungsi untuk menghindari risiko kehilangan </w:t>
       </w:r>
       <w:r>
         <w:rPr>
@@ -8070,39 +8047,7 @@
     </w:p>
     <w:p>
       <w:r>
-        <w:t xml:space="preserve">Sebelum melakukan </w:t>
-      </w:r>
-      <w:proofErr w:type="spellStart"/>
-      <w:r>
-        <w:t>pemindaian</w:t>
-      </w:r>
-      <w:proofErr w:type="spellEnd"/>
-      <w:r>
-        <w:t xml:space="preserve"> dokumen, bersihkan dokumen, pastikan semua halaman dokumen ada dan </w:t>
-      </w:r>
-      <w:proofErr w:type="spellStart"/>
-      <w:r>
-        <w:t>terurut</w:t>
-      </w:r>
-      <w:proofErr w:type="spellEnd"/>
-      <w:r>
-        <w:t xml:space="preserve">, jika terdapat dokumen dalam kondisi buruk carilah salinan baru. Lakukan </w:t>
-      </w:r>
-      <w:proofErr w:type="spellStart"/>
-      <w:r>
-        <w:t>pemindaian</w:t>
-      </w:r>
-      <w:proofErr w:type="spellEnd"/>
-      <w:r>
-        <w:t xml:space="preserve"> sesuai dengan alat dan teknik </w:t>
-      </w:r>
-      <w:proofErr w:type="spellStart"/>
-      <w:r>
-        <w:t>pemindaian</w:t>
-      </w:r>
-      <w:proofErr w:type="spellEnd"/>
-      <w:r>
-        <w:t xml:space="preserve"> yang ada.</w:t>
+        <w:t>Sebelum melakukan pemindaian dokumen, bersihkan dokumen, pastikan semua halaman dokumen ada dan terurut, jika terdapat dokumen dalam kondisi buruk carilah salinan baru. Lakukan pemindaian sesuai dengan alat dan teknik pemindaian yang ada.</w:t>
       </w:r>
     </w:p>
     <w:p/>
@@ -8328,11 +8273,11 @@
         </w:numPr>
         <w:ind w:left="567" w:hanging="567"/>
       </w:pPr>
-      <w:bookmarkStart w:id="13" w:name="_Toc71071766"/>
+      <w:bookmarkStart w:id="14" w:name="_Toc71071766"/>
       <w:r>
         <w:t>Klasifikasi Item Perpustakaan</w:t>
       </w:r>
-      <w:bookmarkEnd w:id="13"/>
+      <w:bookmarkEnd w:id="14"/>
     </w:p>
     <w:p>
       <w:r>
@@ -10920,11 +10865,11 @@
         </w:numPr>
         <w:ind w:left="567" w:hanging="567"/>
       </w:pPr>
-      <w:bookmarkStart w:id="14" w:name="_Toc71071767"/>
+      <w:bookmarkStart w:id="15" w:name="_Toc71071767"/>
       <w:r>
         <w:t>Sistem Rekomendasi</w:t>
       </w:r>
-      <w:bookmarkEnd w:id="14"/>
+      <w:bookmarkEnd w:id="15"/>
     </w:p>
     <w:p>
       <w:pPr>
@@ -11293,18 +11238,8 @@
           <w:szCs w:val="24"/>
           <w:lang w:val="en-ID"/>
         </w:rPr>
-        <w:t xml:space="preserve"> teknik rekomendasi yang akurat dan efisien sangat penting bagi suatu sistem untuk memberikan hasil yang baik dan bermanfaat kepada setiap </w:t>
-      </w:r>
-      <w:proofErr w:type="spellStart"/>
-      <w:r>
-        <w:rPr>
-          <w:rFonts w:cs="Times New Roman"/>
-          <w:szCs w:val="24"/>
-          <w:lang w:val="en-ID"/>
-        </w:rPr>
-        <w:t>penggunaanya</w:t>
-      </w:r>
-      <w:proofErr w:type="spellEnd"/>
+        <w:t xml:space="preserve"> teknik rekomendasi yang akurat dan efisien sangat penting bagi suatu sistem untuk memberikan hasil yang baik dan bermanfaat kepada setiap penggunaanya</w:t>
+      </w:r>
       <w:r>
         <w:rPr>
           <w:rFonts w:cs="Times New Roman"/>
@@ -11831,11 +11766,11 @@
         </w:numPr>
         <w:ind w:left="567" w:hanging="567"/>
       </w:pPr>
-      <w:bookmarkStart w:id="15" w:name="_Toc71071768"/>
+      <w:bookmarkStart w:id="16" w:name="_Toc71071768"/>
       <w:r>
         <w:t>Content-Based Recommendation</w:t>
       </w:r>
-      <w:bookmarkEnd w:id="15"/>
+      <w:bookmarkEnd w:id="16"/>
     </w:p>
     <w:p>
       <w:r>
@@ -14634,11 +14569,11 @@
         </w:numPr>
         <w:ind w:left="567" w:hanging="567"/>
       </w:pPr>
-      <w:bookmarkStart w:id="16" w:name="_Toc71071769"/>
+      <w:bookmarkStart w:id="17" w:name="_Toc71071769"/>
       <w:r>
         <w:t>Collaborative Filtering Recommendation</w:t>
       </w:r>
-      <w:bookmarkEnd w:id="16"/>
+      <w:bookmarkEnd w:id="17"/>
     </w:p>
     <w:p>
       <w:pPr>
@@ -15005,7 +14940,6 @@
         </w:rPr>
         <w:t xml:space="preserve"> dibagi menjadi dua kelompok: Pendekatan berbasis memori dan model. Pendekatan berbasis memori (berbasis </w:t>
       </w:r>
-      <w:proofErr w:type="spellStart"/>
       <w:r>
         <w:rPr>
           <w:rFonts w:cs="Times New Roman"/>
@@ -15015,7 +14949,6 @@
         </w:rPr>
         <w:t>heuristik</w:t>
       </w:r>
-      <w:proofErr w:type="spellEnd"/>
       <w:r>
         <w:rPr>
           <w:rFonts w:cs="Times New Roman"/>
@@ -15073,25 +15006,7 @@
           <w:szCs w:val="24"/>
           <w:lang w:val="en-ID"/>
         </w:rPr>
-        <w:t xml:space="preserve">. Secara khusus, model berbasis </w:t>
-      </w:r>
-      <w:proofErr w:type="spellStart"/>
-      <w:r>
-        <w:rPr>
-          <w:rFonts w:cs="Times New Roman"/>
-          <w:szCs w:val="24"/>
-          <w:lang w:val="en-ID"/>
-        </w:rPr>
-        <w:t>faktorisasi</w:t>
-      </w:r>
-      <w:proofErr w:type="spellEnd"/>
-      <w:r>
-        <w:rPr>
-          <w:rFonts w:cs="Times New Roman"/>
-          <w:szCs w:val="24"/>
-          <w:lang w:val="en-ID"/>
-        </w:rPr>
-        <w:t xml:space="preserve"> matriks telah memperoleh popularitas karena memiliki akurasi dan skalabilitas yang relatif tinggi. Meski demikian, </w:t>
+        <w:t xml:space="preserve">. Secara khusus, model berbasis faktorisasi matriks telah memperoleh popularitas karena memiliki akurasi dan skalabilitas yang relatif tinggi. Meski demikian, </w:t>
       </w:r>
       <w:r>
         <w:rPr>
@@ -15705,10 +15620,17 @@
       <w:r>
         <w:rPr>
           <w:rFonts w:cs="Times New Roman"/>
-          <w:i/>
-          <w:szCs w:val="24"/>
-        </w:rPr>
-        <w:t>matrix rating</w:t>
+          <w:szCs w:val="24"/>
+        </w:rPr>
+        <w:t>matriks</w:t>
+      </w:r>
+      <w:r>
+        <w:rPr>
+          <w:rFonts w:cs="Times New Roman"/>
+          <w:i/>
+          <w:szCs w:val="24"/>
+        </w:rPr>
+        <w:t xml:space="preserve"> rating</w:t>
       </w:r>
       <w:r>
         <w:rPr>
@@ -15914,7 +15836,7 @@
           <w:rFonts w:cs="Times New Roman"/>
           <w:szCs w:val="24"/>
         </w:rPr>
-        <w:t>1,</w:t>
+        <w:t>1</w:t>
       </w:r>
       <w:proofErr w:type="gramStart"/>
       <w:r>
@@ -15922,7 +15844,15 @@
           <w:rFonts w:cs="Times New Roman"/>
           <w:szCs w:val="24"/>
         </w:rPr>
-        <w:t>2,</w:t>
+        <w:t>,2</w:t>
+      </w:r>
+      <w:proofErr w:type="gramEnd"/>
+      <w:r>
+        <w:rPr>
+          <w:rFonts w:cs="Times New Roman"/>
+          <w:szCs w:val="24"/>
+        </w:rPr>
+        <w:t>,</w:t>
       </w:r>
       <w:r>
         <w:rPr>
@@ -15931,7 +15861,6 @@
         </w:rPr>
         <w:t>𝑢</w:t>
       </w:r>
-      <w:proofErr w:type="gramEnd"/>
       <w:r>
         <w:rPr>
           <w:rFonts w:cs="Times New Roman"/>
@@ -16068,7 +15997,10 @@
         </w:r>
       </w:fldSimple>
       <w:r>
-        <w:t xml:space="preserve"> Matrix </w:t>
+        <w:t xml:space="preserve"> Matriks</w:t>
+      </w:r>
+      <w:r>
+        <w:t xml:space="preserve"> </w:t>
       </w:r>
       <w:r>
         <w:rPr>
@@ -19535,11 +19467,11 @@
         </w:numPr>
         <w:ind w:left="567" w:hanging="567"/>
       </w:pPr>
-      <w:bookmarkStart w:id="17" w:name="_Toc71071770"/>
+      <w:bookmarkStart w:id="18" w:name="_Toc71071770"/>
       <w:r>
         <w:t>Hybrid Approaches</w:t>
       </w:r>
-      <w:bookmarkEnd w:id="17"/>
+      <w:bookmarkEnd w:id="18"/>
     </w:p>
     <w:p>
       <w:pPr>
@@ -20292,11 +20224,9 @@
         </w:numPr>
         <w:ind w:left="567" w:hanging="567"/>
       </w:pPr>
-      <w:bookmarkStart w:id="18" w:name="_Toc71071771"/>
-      <w:r>
-        <w:t>Matrix Factorization</w:t>
-      </w:r>
-      <w:bookmarkEnd w:id="18"/>
+      <w:r>
+        <w:t>Matriks factorization</w:t>
+      </w:r>
     </w:p>
     <w:p>
       <w:r>
@@ -20305,7 +20235,25 @@
           <w:szCs w:val="24"/>
           <w:lang w:val="en-ID"/>
         </w:rPr>
-        <w:t>Pada penelitian ini, data yang didapatkan akan direpr</w:t>
+        <w:t xml:space="preserve">Pada penelitian ini, data yang didapatkan </w:t>
+      </w:r>
+      <w:proofErr w:type="gramStart"/>
+      <w:r>
+        <w:rPr>
+          <w:rFonts w:cs="Times New Roman"/>
+          <w:szCs w:val="24"/>
+          <w:lang w:val="en-ID"/>
+        </w:rPr>
+        <w:t>akan</w:t>
+      </w:r>
+      <w:proofErr w:type="gramEnd"/>
+      <w:r>
+        <w:rPr>
+          <w:rFonts w:cs="Times New Roman"/>
+          <w:szCs w:val="24"/>
+          <w:lang w:val="en-ID"/>
+        </w:rPr>
+        <w:t xml:space="preserve"> direpr</w:t>
       </w:r>
       <w:r>
         <w:rPr>
@@ -21870,432 +21818,398 @@
     <w:p>
       <w:r>
         <w:rPr>
-          <w:i/>
           <w:lang w:val="en-ID"/>
         </w:rPr>
-        <w:t xml:space="preserve">Matrix </w:t>
+        <w:t>Matriks</w:t>
       </w:r>
       <w:r>
         <w:rPr>
           <w:i/>
           <w:lang w:val="en-ID"/>
         </w:rPr>
+        <w:t xml:space="preserve"> factorization</w:t>
+      </w:r>
+      <w:r>
+        <w:rPr>
+          <w:lang w:val="en-ID"/>
+        </w:rPr>
+        <w:t xml:space="preserve"> </w:t>
+      </w:r>
+      <w:r>
+        <w:t xml:space="preserve">adalah pendekatan </w:t>
+      </w:r>
+      <w:r>
+        <w:rPr>
+          <w:i/>
+        </w:rPr>
+        <w:t>c</w:t>
+      </w:r>
+      <w:r>
+        <w:rPr>
+          <w:i/>
+        </w:rPr>
+        <w:t xml:space="preserve">ollaborative </w:t>
+      </w:r>
+      <w:r>
+        <w:rPr>
+          <w:i/>
+        </w:rPr>
         <w:t>f</w:t>
       </w:r>
       <w:r>
         <w:rPr>
           <w:i/>
+        </w:rPr>
+        <w:t>iltering</w:t>
+      </w:r>
+      <w:r>
+        <w:t xml:space="preserve"> yang paling efektif. Ini memungkinkan</w:t>
+      </w:r>
+      <w:r>
+        <w:t xml:space="preserve"> kita untuk menemukan </w:t>
+      </w:r>
+      <w:r>
+        <w:rPr>
+          <w:i/>
+        </w:rPr>
+        <w:t xml:space="preserve">latent factor </w:t>
+      </w:r>
+      <w:r>
+        <w:t xml:space="preserve">interaksi </w:t>
+      </w:r>
+      <w:r>
+        <w:rPr>
+          <w:i/>
+        </w:rPr>
+        <w:t>user-item</w:t>
+      </w:r>
+      <w:r>
+        <w:t xml:space="preserve"> dengan memfaktorkan matriks interaksi ke dalam </w:t>
+      </w:r>
+      <w:r>
+        <w:rPr>
+          <w:i/>
+        </w:rPr>
+        <w:t>latent space</w:t>
+      </w:r>
+      <w:r>
+        <w:t xml:space="preserve"> fitur </w:t>
+      </w:r>
+      <w:r>
+        <w:rPr>
+          <w:i/>
+        </w:rPr>
+        <w:t>user-item</w:t>
+      </w:r>
+      <w:r>
+        <w:t xml:space="preserve">. </w:t>
+      </w:r>
+      <w:r>
+        <w:rPr>
           <w:lang w:val="en-ID"/>
         </w:rPr>
-        <w:t>actorization</w:t>
+        <w:t xml:space="preserve">Salah satu metode </w:t>
       </w:r>
       <w:r>
         <w:rPr>
           <w:lang w:val="en-ID"/>
         </w:rPr>
+        <w:t>matriks</w:t>
+      </w:r>
+      <w:r>
+        <w:rPr>
+          <w:i/>
+          <w:lang w:val="en-ID"/>
+        </w:rPr>
+        <w:t xml:space="preserve"> factorization</w:t>
+      </w:r>
+      <w:r>
+        <w:rPr>
+          <w:lang w:val="en-ID"/>
+        </w:rPr>
+        <w:t xml:space="preserve"> klasik adalah </w:t>
+      </w:r>
+      <w:r>
+        <w:rPr>
+          <w:i/>
+        </w:rPr>
+        <w:t>p</w:t>
+      </w:r>
+      <w:r>
+        <w:rPr>
+          <w:i/>
+        </w:rPr>
+        <w:t xml:space="preserve">robabilistic </w:t>
+      </w:r>
+      <w:r>
+        <w:t>matriks</w:t>
+      </w:r>
+      <w:r>
+        <w:rPr>
+          <w:i/>
+        </w:rPr>
+        <w:t xml:space="preserve"> factorization</w:t>
+      </w:r>
+      <w:r>
+        <w:rPr>
+          <w:i/>
+        </w:rPr>
         <w:t xml:space="preserve"> </w:t>
       </w:r>
       <w:r>
-        <w:t xml:space="preserve">adalah pendekatan </w:t>
-      </w:r>
-      <w:r>
-        <w:rPr>
-          <w:i/>
+        <w:t>(PMF)</w:t>
+      </w:r>
+      <w:r>
+        <w:rPr>
+          <w:lang w:val="en-ID"/>
+        </w:rPr>
+        <w:t xml:space="preserve">. Banyak algoritma yang telah dikembangkan untuk meningkatkan kinerja PMF, dengan memasukkan </w:t>
+      </w:r>
+      <w:r>
+        <w:rPr>
+          <w:i/>
+          <w:lang w:val="en-ID"/>
+        </w:rPr>
+        <w:t xml:space="preserve">side information </w:t>
+      </w:r>
+      <w:r>
+        <w:rPr>
+          <w:lang w:val="en-ID"/>
+        </w:rPr>
+        <w:t xml:space="preserve">seperti hubungan sosial. Tetapi metode </w:t>
+      </w:r>
+      <w:r>
+        <w:rPr>
+          <w:lang w:val="en-ID"/>
+        </w:rPr>
+        <w:t>matriks</w:t>
+      </w:r>
+      <w:r>
+        <w:rPr>
+          <w:i/>
+          <w:lang w:val="en-ID"/>
+        </w:rPr>
+        <w:t xml:space="preserve"> factorization</w:t>
+      </w:r>
+      <w:r>
+        <w:rPr>
+          <w:lang w:val="en-ID"/>
+        </w:rPr>
+        <w:t xml:space="preserve"> </w:t>
+      </w:r>
+      <w:r>
+        <w:rPr>
+          <w:lang w:val="id-ID"/>
+        </w:rPr>
+        <w:t xml:space="preserve">masih </w:t>
+      </w:r>
+      <w:r>
+        <w:rPr>
+          <w:lang w:val="en-ID"/>
+        </w:rPr>
+        <w:t xml:space="preserve">mengalami masalah </w:t>
+      </w:r>
+      <w:r>
+        <w:rPr>
+          <w:i/>
+          <w:lang w:val="en-ID"/>
+        </w:rPr>
+        <w:t>cold-start</w:t>
+      </w:r>
+      <w:r>
+        <w:rPr>
+          <w:lang w:val="en-ID"/>
+        </w:rPr>
+        <w:t xml:space="preserve">, yaitu rekomendasi </w:t>
+      </w:r>
+      <w:proofErr w:type="gramStart"/>
+      <w:r>
+        <w:rPr>
+          <w:lang w:val="en-ID"/>
+        </w:rPr>
+        <w:t>apa</w:t>
+      </w:r>
+      <w:proofErr w:type="gramEnd"/>
+      <w:r>
+        <w:rPr>
+          <w:lang w:val="en-ID"/>
+        </w:rPr>
+        <w:t xml:space="preserve"> yang harus dibuat ketika </w:t>
+      </w:r>
+      <w:r>
+        <w:rPr>
+          <w:i/>
+          <w:lang w:val="en-ID"/>
+        </w:rPr>
+        <w:t xml:space="preserve">user </w:t>
+      </w:r>
+      <w:r>
+        <w:rPr>
+          <w:lang w:val="en-ID"/>
+        </w:rPr>
+        <w:t xml:space="preserve">/ </w:t>
+      </w:r>
+      <w:r>
+        <w:rPr>
+          <w:i/>
+          <w:lang w:val="en-ID"/>
+        </w:rPr>
+        <w:t>item</w:t>
+      </w:r>
+      <w:r>
+        <w:rPr>
+          <w:lang w:val="en-ID"/>
+        </w:rPr>
+        <w:t xml:space="preserve"> baru tiba di sistem. Masalah lain yang sering muncul di banyak aplikasi dunia nyata adalah </w:t>
+      </w:r>
+      <w:r>
+        <w:rPr>
+          <w:i/>
+          <w:lang w:val="id-ID"/>
+        </w:rPr>
+        <w:t>sparsity</w:t>
+      </w:r>
+      <w:r>
+        <w:rPr>
+          <w:lang w:val="id-ID"/>
+        </w:rPr>
+        <w:t xml:space="preserve"> </w:t>
+      </w:r>
+      <w:r>
+        <w:rPr>
+          <w:lang w:val="en-ID"/>
+        </w:rPr>
+        <w:t xml:space="preserve">data atau cakupan yang berkurang. Memasukkan </w:t>
+      </w:r>
+      <w:r>
+        <w:rPr>
+          <w:i/>
+          <w:lang w:val="en-ID"/>
+        </w:rPr>
+        <w:t>side information</w:t>
+      </w:r>
+      <w:r>
+        <w:rPr>
+          <w:lang w:val="en-ID"/>
+        </w:rPr>
+        <w:t xml:space="preserve"> telah menunjukkan kinerja yang menjanjikan dalam </w:t>
+      </w:r>
+      <w:r>
+        <w:rPr>
+          <w:i/>
+          <w:lang w:val="en-ID"/>
         </w:rPr>
         <w:t>c</w:t>
       </w:r>
       <w:r>
         <w:rPr>
           <w:i/>
+          <w:lang w:val="en-ID"/>
         </w:rPr>
         <w:t xml:space="preserve">ollaborative </w:t>
       </w:r>
       <w:r>
         <w:rPr>
           <w:i/>
+          <w:lang w:val="en-ID"/>
         </w:rPr>
         <w:t>f</w:t>
       </w:r>
       <w:r>
         <w:rPr>
           <w:i/>
+          <w:lang w:val="en-ID"/>
         </w:rPr>
         <w:t>iltering</w:t>
       </w:r>
       <w:r>
-        <w:t xml:space="preserve"> yang paling efektif. Ini memungkinkan</w:t>
-      </w:r>
-      <w:r>
-        <w:t xml:space="preserve"> kita untuk menemukan </w:t>
-      </w:r>
-      <w:r>
-        <w:rPr>
-          <w:i/>
-        </w:rPr>
-        <w:t xml:space="preserve">latent factor </w:t>
-      </w:r>
-      <w:r>
-        <w:t xml:space="preserve">interaksi </w:t>
-      </w:r>
-      <w:r>
-        <w:rPr>
-          <w:i/>
-        </w:rPr>
-        <w:t>user-item</w:t>
-      </w:r>
-      <w:r>
-        <w:t xml:space="preserve"> dengan </w:t>
-      </w:r>
-      <w:proofErr w:type="spellStart"/>
-      <w:r>
-        <w:t>memfaktorkan</w:t>
-      </w:r>
-      <w:proofErr w:type="spellEnd"/>
-      <w:r>
-        <w:t xml:space="preserve"> matriks interaksi ke dalam </w:t>
-      </w:r>
-      <w:r>
-        <w:rPr>
-          <w:i/>
-        </w:rPr>
-        <w:t>latent space</w:t>
-      </w:r>
-      <w:r>
-        <w:t xml:space="preserve"> fitur </w:t>
-      </w:r>
-      <w:r>
-        <w:rPr>
-          <w:i/>
-        </w:rPr>
-        <w:t>user-item</w:t>
-      </w:r>
-      <w:r>
-        <w:t xml:space="preserve">. </w:t>
-      </w:r>
-      <w:r>
         <w:rPr>
           <w:lang w:val="en-ID"/>
         </w:rPr>
-        <w:t xml:space="preserve">Salah satu metode </w:t>
-      </w:r>
-      <w:r>
-        <w:rPr>
-          <w:i/>
+        <w:t>. Tetapi</w:t>
+      </w:r>
+      <w:r>
+        <w:rPr>
           <w:lang w:val="en-ID"/>
         </w:rPr>
-        <w:t>m</w:t>
+        <w:t xml:space="preserve"> akan bermasalah jika </w:t>
       </w:r>
       <w:r>
         <w:rPr>
           <w:i/>
           <w:lang w:val="en-ID"/>
         </w:rPr>
-        <w:t xml:space="preserve">atrix </w:t>
-      </w:r>
-      <w:r>
-        <w:rPr>
-          <w:i/>
+        <w:t>side information</w:t>
+      </w:r>
+      <w:r>
+        <w:rPr>
           <w:lang w:val="en-ID"/>
         </w:rPr>
-        <w:t>f</w:t>
-      </w:r>
-      <w:r>
-        <w:rPr>
-          <w:i/>
+        <w:t xml:space="preserve"> tidak lengkap. Oleh karena itu, </w:t>
+      </w:r>
+      <w:r>
+        <w:rPr>
+          <w:lang w:val="id-ID"/>
+        </w:rPr>
+        <w:t xml:space="preserve">menggabungakan </w:t>
+      </w:r>
+      <w:r>
+        <w:rPr>
+          <w:i/>
+          <w:lang w:val="id-ID"/>
+        </w:rPr>
+        <w:t>deap learning</w:t>
+      </w:r>
+      <w:r>
+        <w:rPr>
+          <w:lang w:val="id-ID"/>
+        </w:rPr>
+        <w:t xml:space="preserve"> </w:t>
+      </w:r>
+      <w:r>
+        <w:rPr>
           <w:lang w:val="en-ID"/>
         </w:rPr>
-        <w:t>actorization</w:t>
+        <w:t>dengan</w:t>
       </w:r>
       <w:r>
         <w:rPr>
           <w:lang w:val="en-ID"/>
         </w:rPr>
-        <w:t xml:space="preserve"> klasik adalah </w:t>
-      </w:r>
-      <w:r>
-        <w:rPr>
-          <w:i/>
-        </w:rPr>
-        <w:t>p</w:t>
-      </w:r>
-      <w:r>
-        <w:rPr>
-          <w:i/>
-        </w:rPr>
-        <w:t xml:space="preserve">robabilistic </w:t>
-      </w:r>
-      <w:r>
-        <w:rPr>
-          <w:i/>
-        </w:rPr>
-        <w:t>m</w:t>
-      </w:r>
-      <w:r>
-        <w:rPr>
-          <w:i/>
-        </w:rPr>
-        <w:t xml:space="preserve">atrix </w:t>
-      </w:r>
-      <w:r>
-        <w:rPr>
-          <w:i/>
-        </w:rPr>
-        <w:t>f</w:t>
-      </w:r>
-      <w:r>
-        <w:rPr>
-          <w:i/>
-        </w:rPr>
-        <w:t xml:space="preserve">actorization </w:t>
-      </w:r>
-      <w:r>
-        <w:t>(PMF)</w:t>
+        <w:t xml:space="preserve"> </w:t>
       </w:r>
       <w:r>
         <w:rPr>
           <w:lang w:val="en-ID"/>
         </w:rPr>
-        <w:t xml:space="preserve">. Banyak algoritma yang telah dikembangkan untuk meningkatkan kinerja PMF, dengan memasukkan </w:t>
+        <w:t>matriks</w:t>
       </w:r>
       <w:r>
         <w:rPr>
           <w:i/>
           <w:lang w:val="en-ID"/>
         </w:rPr>
-        <w:t xml:space="preserve">side information </w:t>
+        <w:t xml:space="preserve"> factorization</w:t>
       </w:r>
       <w:r>
         <w:rPr>
           <w:lang w:val="en-ID"/>
         </w:rPr>
-        <w:t xml:space="preserve">seperti hubungan sosial. Tetapi metode </w:t>
-      </w:r>
-      <w:r>
-        <w:rPr>
-          <w:i/>
-          <w:lang w:val="en-ID"/>
-        </w:rPr>
-        <w:t>m</w:t>
-      </w:r>
-      <w:r>
-        <w:rPr>
-          <w:i/>
-          <w:lang w:val="en-ID"/>
-        </w:rPr>
-        <w:t xml:space="preserve">atrix </w:t>
-      </w:r>
-      <w:r>
-        <w:rPr>
-          <w:i/>
-          <w:lang w:val="en-ID"/>
-        </w:rPr>
-        <w:t>f</w:t>
-      </w:r>
-      <w:r>
-        <w:rPr>
-          <w:i/>
-          <w:lang w:val="en-ID"/>
-        </w:rPr>
-        <w:t>actorization</w:t>
-      </w:r>
-      <w:r>
-        <w:rPr>
-          <w:lang w:val="en-ID"/>
-        </w:rPr>
         <w:t xml:space="preserve"> </w:t>
       </w:r>
+      <w:proofErr w:type="gramStart"/>
       <w:r>
         <w:rPr>
           <w:lang w:val="id-ID"/>
         </w:rPr>
-        <w:t xml:space="preserve">masih </w:t>
-      </w:r>
-      <w:r>
-        <w:rPr>
-          <w:lang w:val="en-ID"/>
-        </w:rPr>
-        <w:t xml:space="preserve">mengalami masalah </w:t>
-      </w:r>
-      <w:r>
-        <w:rPr>
-          <w:i/>
-          <w:lang w:val="en-ID"/>
-        </w:rPr>
-        <w:t>cold-start</w:t>
-      </w:r>
-      <w:r>
-        <w:rPr>
-          <w:lang w:val="en-ID"/>
-        </w:rPr>
-        <w:t xml:space="preserve">, yaitu rekomendasi apa yang harus dibuat ketika </w:t>
-      </w:r>
-      <w:r>
-        <w:rPr>
-          <w:i/>
-          <w:lang w:val="en-ID"/>
-        </w:rPr>
-        <w:t xml:space="preserve">user </w:t>
-      </w:r>
-      <w:r>
-        <w:rPr>
-          <w:lang w:val="en-ID"/>
-        </w:rPr>
-        <w:t xml:space="preserve">/ </w:t>
-      </w:r>
-      <w:r>
-        <w:rPr>
-          <w:i/>
-          <w:lang w:val="en-ID"/>
-        </w:rPr>
-        <w:t>item</w:t>
-      </w:r>
-      <w:r>
-        <w:rPr>
-          <w:lang w:val="en-ID"/>
-        </w:rPr>
-        <w:t xml:space="preserve"> baru tiba di sistem. Masalah lain yang sering muncul di banyak aplikasi dunia nyata adalah </w:t>
-      </w:r>
-      <w:r>
-        <w:rPr>
-          <w:i/>
+        <w:t>akan</w:t>
+      </w:r>
+      <w:proofErr w:type="gramEnd"/>
+      <w:r>
+        <w:rPr>
           <w:lang w:val="id-ID"/>
         </w:rPr>
-        <w:t>sparsity</w:t>
-      </w:r>
-      <w:r>
-        <w:rPr>
-          <w:lang w:val="id-ID"/>
-        </w:rPr>
-        <w:t xml:space="preserve"> </w:t>
-      </w:r>
-      <w:r>
-        <w:rPr>
-          <w:lang w:val="en-ID"/>
-        </w:rPr>
-        <w:t xml:space="preserve">data atau cakupan yang berkurang. Memasukkan </w:t>
-      </w:r>
-      <w:r>
-        <w:rPr>
-          <w:i/>
-          <w:lang w:val="en-ID"/>
-        </w:rPr>
-        <w:t>side information</w:t>
-      </w:r>
-      <w:r>
-        <w:rPr>
-          <w:lang w:val="en-ID"/>
-        </w:rPr>
-        <w:t xml:space="preserve"> telah menunjukkan kinerja yang menjanjikan dalam </w:t>
-      </w:r>
-      <w:r>
-        <w:rPr>
-          <w:i/>
-          <w:lang w:val="en-ID"/>
-        </w:rPr>
-        <w:t>c</w:t>
-      </w:r>
-      <w:r>
-        <w:rPr>
-          <w:i/>
-          <w:lang w:val="en-ID"/>
-        </w:rPr>
-        <w:t xml:space="preserve">ollaborative </w:t>
-      </w:r>
-      <w:r>
-        <w:rPr>
-          <w:i/>
-          <w:lang w:val="en-ID"/>
-        </w:rPr>
-        <w:t>f</w:t>
-      </w:r>
-      <w:r>
-        <w:rPr>
-          <w:i/>
-          <w:lang w:val="en-ID"/>
-        </w:rPr>
-        <w:t>iltering</w:t>
-      </w:r>
-      <w:r>
-        <w:rPr>
-          <w:lang w:val="en-ID"/>
-        </w:rPr>
-        <w:t>. Tetapi</w:t>
-      </w:r>
-      <w:r>
-        <w:rPr>
-          <w:lang w:val="en-ID"/>
-        </w:rPr>
-        <w:t xml:space="preserve"> akan bermasalah jika </w:t>
-      </w:r>
-      <w:r>
-        <w:rPr>
-          <w:i/>
-          <w:lang w:val="en-ID"/>
-        </w:rPr>
-        <w:t>side information</w:t>
-      </w:r>
-      <w:r>
-        <w:rPr>
-          <w:lang w:val="en-ID"/>
-        </w:rPr>
-        <w:t xml:space="preserve"> tidak lengkap. Oleh karena itu, </w:t>
-      </w:r>
-      <w:r>
-        <w:rPr>
-          <w:lang w:val="id-ID"/>
-        </w:rPr>
-        <w:t xml:space="preserve">menggabungakan </w:t>
-      </w:r>
-      <w:r>
-        <w:rPr>
-          <w:i/>
-          <w:lang w:val="id-ID"/>
-        </w:rPr>
-        <w:t>deap learning</w:t>
-      </w:r>
-      <w:r>
-        <w:rPr>
-          <w:lang w:val="id-ID"/>
-        </w:rPr>
-        <w:t xml:space="preserve"> </w:t>
-      </w:r>
-      <w:r>
-        <w:rPr>
-          <w:lang w:val="en-ID"/>
-        </w:rPr>
-        <w:t>dengan</w:t>
-      </w:r>
-      <w:r>
-        <w:rPr>
-          <w:lang w:val="en-ID"/>
-        </w:rPr>
-        <w:t xml:space="preserve"> </w:t>
-      </w:r>
-      <w:r>
-        <w:rPr>
-          <w:i/>
-          <w:lang w:val="en-ID"/>
-        </w:rPr>
-        <w:t>matrix f</w:t>
-      </w:r>
-      <w:r>
-        <w:rPr>
-          <w:i/>
-          <w:lang w:val="en-ID"/>
-        </w:rPr>
-        <w:t>actorization</w:t>
-      </w:r>
-      <w:r>
-        <w:rPr>
-          <w:lang w:val="en-ID"/>
-        </w:rPr>
-        <w:t xml:space="preserve"> </w:t>
-      </w:r>
-      <w:r>
-        <w:rPr>
-          <w:lang w:val="id-ID"/>
-        </w:rPr>
-        <w:t>akan memberikan hasil yang lebih baik</w:t>
+        <w:t xml:space="preserve"> memberikan hasil yang lebih baik</w:t>
       </w:r>
       <w:r>
         <w:rPr>
@@ -22472,7 +22386,7 @@
         <w:rPr>
           <w:i/>
         </w:rPr>
-        <w:t>Matrix factorization</w:t>
+        <w:t>Matriks factorization</w:t>
       </w:r>
       <w:bookmarkEnd w:id="19"/>
     </w:p>
@@ -22859,23 +22773,7 @@
           <w:rFonts w:cs="Times New Roman"/>
           <w:szCs w:val="24"/>
         </w:rPr>
-        <w:t xml:space="preserve">pat meningkatkan kinerja sistem rekomendasi, seperti halnya penerapan model deep learning di bidang penelitian </w:t>
-      </w:r>
-      <w:proofErr w:type="spellStart"/>
-      <w:r>
-        <w:rPr>
-          <w:rFonts w:cs="Times New Roman"/>
-          <w:szCs w:val="24"/>
-        </w:rPr>
-        <w:t>lain</w:t>
-      </w:r>
-      <w:proofErr w:type="spellEnd"/>
-      <w:r>
-        <w:rPr>
-          <w:rFonts w:cs="Times New Roman"/>
-          <w:szCs w:val="24"/>
-        </w:rPr>
-        <w:t xml:space="preserve"> </w:t>
+        <w:t xml:space="preserve">pat meningkatkan kinerja sistem rekomendasi, seperti halnya penerapan model deep learning di bidang penelitian lain </w:t>
       </w:r>
       <w:sdt>
         <w:sdtPr>
@@ -23706,7 +23604,22 @@
           <w:i/>
           <w:szCs w:val="24"/>
         </w:rPr>
-        <w:t>menjembatani matrix factorization</w:t>
+        <w:t xml:space="preserve">menjembatani </w:t>
+      </w:r>
+      <w:r>
+        <w:rPr>
+          <w:rFonts w:cs="Times New Roman"/>
+          <w:szCs w:val="24"/>
+        </w:rPr>
+        <w:t>matriks</w:t>
+      </w:r>
+      <w:r>
+        <w:rPr>
+          <w:rFonts w:cs="Times New Roman"/>
+          <w:i/>
+          <w:szCs w:val="24"/>
+        </w:rPr>
+        <w:t xml:space="preserve"> factorization</w:t>
       </w:r>
       <w:r>
         <w:rPr>
@@ -23785,14 +23698,51 @@
           <w:iCs/>
           <w:szCs w:val="24"/>
         </w:rPr>
-        <w:t xml:space="preserve"> matrix factorization </w:t>
-      </w:r>
+        <w:t xml:space="preserve"> </w:t>
+      </w:r>
+      <w:proofErr w:type="gramStart"/>
       <w:r>
         <w:rPr>
           <w:rFonts w:cs="Times New Roman"/>
           <w:iCs/>
           <w:szCs w:val="24"/>
         </w:rPr>
+        <w:t>matriks</w:t>
+      </w:r>
+      <w:r>
+        <w:rPr>
+          <w:rFonts w:cs="Times New Roman"/>
+          <w:i/>
+          <w:iCs/>
+          <w:szCs w:val="24"/>
+        </w:rPr>
+        <w:t xml:space="preserve"> </w:t>
+      </w:r>
+      <w:r>
+        <w:rPr>
+          <w:rFonts w:cs="Times New Roman"/>
+          <w:i/>
+          <w:iCs/>
+          <w:szCs w:val="24"/>
+        </w:rPr>
+        <w:t xml:space="preserve"> factorization</w:t>
+      </w:r>
+      <w:proofErr w:type="gramEnd"/>
+      <w:r>
+        <w:rPr>
+          <w:rFonts w:cs="Times New Roman"/>
+          <w:i/>
+          <w:iCs/>
+          <w:szCs w:val="24"/>
+        </w:rPr>
+        <w:t xml:space="preserve"> </w:t>
+      </w:r>
+      <w:r>
+        <w:rPr>
+          <w:rFonts w:cs="Times New Roman"/>
+          <w:iCs/>
+          <w:szCs w:val="24"/>
+        </w:rPr>
         <w:t xml:space="preserve">dan </w:t>
       </w:r>
       <w:r>
@@ -23826,14 +23776,31 @@
           <w:iCs/>
           <w:szCs w:val="24"/>
         </w:rPr>
-        <w:t xml:space="preserve"> matrix factorization</w:t>
-      </w:r>
-      <w:r>
-        <w:rPr>
-          <w:rFonts w:cs="Times New Roman"/>
-          <w:szCs w:val="24"/>
-        </w:rPr>
-        <w:t xml:space="preserve"> adalah </w:t>
+        <w:t xml:space="preserve"> </w:t>
+      </w:r>
+      <w:r>
+        <w:rPr>
+          <w:rFonts w:cs="Times New Roman"/>
+          <w:iCs/>
+          <w:szCs w:val="24"/>
+        </w:rPr>
+        <w:t>matriks</w:t>
+      </w:r>
+      <w:r>
+        <w:rPr>
+          <w:rFonts w:cs="Times New Roman"/>
+          <w:i/>
+          <w:iCs/>
+          <w:szCs w:val="24"/>
+        </w:rPr>
+        <w:t xml:space="preserve"> factorization</w:t>
+      </w:r>
+      <w:r>
+        <w:rPr>
+          <w:rFonts w:cs="Times New Roman"/>
+          <w:szCs w:val="24"/>
+        </w:rPr>
+        <w:t xml:space="preserve"> </w:t>
       </w:r>
       <w:r>
         <w:rPr>
@@ -23841,7 +23808,7 @@
           <w:szCs w:val="24"/>
         </w:rPr>
         <w:lastRenderedPageBreak/>
-        <w:t xml:space="preserve">pendekatan </w:t>
+        <w:t xml:space="preserve">adalah pendekatan </w:t>
       </w:r>
       <w:r>
         <w:rPr>
@@ -24950,7 +24917,6 @@
               </w:rPr>
               <w:t>W</w:t>
             </w:r>
-            <w:proofErr w:type="gramStart"/>
             <w:r>
               <w:rPr>
                 <w:rFonts w:cs="Times New Roman"/>
@@ -24975,15 +24941,7 @@
                 <w:rFonts w:cs="Times New Roman"/>
                 <w:szCs w:val="24"/>
               </w:rPr>
-              <w:t xml:space="preserve"> €</w:t>
-            </w:r>
-            <w:proofErr w:type="gramEnd"/>
-            <w:r>
-              <w:rPr>
-                <w:rFonts w:cs="Times New Roman"/>
-                <w:szCs w:val="24"/>
-              </w:rPr>
-              <w:t xml:space="preserve"> </w:t>
+              <w:t xml:space="preserve"> € </w:t>
             </w:r>
             <m:oMath>
               <m:sSup>
@@ -25164,17 +25122,42 @@
             <w:r>
               <w:rPr>
                 <w:rFonts w:eastAsia="NimbusRomNo9L-Regu" w:cs="Times New Roman"/>
+                <w:szCs w:val="24"/>
+                <w:lang w:val="id-ID"/>
+              </w:rPr>
+              <w:t>M</w:t>
+            </w:r>
+            <w:proofErr w:type="spellStart"/>
+            <w:r>
+              <w:rPr>
+                <w:rFonts w:eastAsia="NimbusRomNo9L-Regu" w:cs="Times New Roman"/>
+                <w:szCs w:val="24"/>
+              </w:rPr>
+              <w:t>atriks</w:t>
+            </w:r>
+            <w:proofErr w:type="spellEnd"/>
+            <w:r>
+              <w:rPr>
+                <w:rFonts w:eastAsia="NimbusRomNo9L-Regu" w:cs="Times New Roman"/>
                 <w:i/>
                 <w:szCs w:val="24"/>
               </w:rPr>
-              <w:t>Projection matrix</w:t>
+              <w:t xml:space="preserve"> </w:t>
             </w:r>
             <w:r>
               <w:rPr>
                 <w:rFonts w:eastAsia="NimbusRomNo9L-Regu" w:cs="Times New Roman"/>
-                <w:szCs w:val="24"/>
-              </w:rPr>
-              <w:t xml:space="preserve"> untuk </w:t>
+                <w:i/>
+                <w:szCs w:val="24"/>
+              </w:rPr>
+              <w:t xml:space="preserve">Projection </w:t>
+            </w:r>
+            <w:r>
+              <w:rPr>
+                <w:rFonts w:eastAsia="NimbusRomNo9L-Regu" w:cs="Times New Roman"/>
+                <w:szCs w:val="24"/>
+              </w:rPr>
+              <w:t xml:space="preserve">untuk </w:t>
             </w:r>
             <w:r>
               <w:rPr>
@@ -36295,8 +36278,13 @@
           <m:t xml:space="preserve">  </m:t>
         </m:r>
       </m:oMath>
-      <w:r>
-        <w:t>adalah pemetaan rekonstruktif</w:t>
+      <w:proofErr w:type="gramStart"/>
+      <w:r>
+        <w:t>adalah</w:t>
+      </w:r>
+      <w:proofErr w:type="gramEnd"/>
+      <w:r>
+        <w:t xml:space="preserve"> pemetaan rekonstruktif</w:t>
       </w:r>
       <w:r>
         <w:rPr>
@@ -36451,7 +36439,29 @@
         <w:t xml:space="preserve"> adalah </w:t>
       </w:r>
       <w:r>
-        <w:t>projection matrix</w:t>
+        <w:rPr>
+          <w:rFonts w:eastAsia="NimbusRomNo9L-Regu" w:cs="Times New Roman"/>
+          <w:szCs w:val="24"/>
+          <w:lang w:val="id-ID"/>
+        </w:rPr>
+        <w:t>M</w:t>
+      </w:r>
+      <w:proofErr w:type="spellStart"/>
+      <w:r>
+        <w:rPr>
+          <w:rFonts w:eastAsia="NimbusRomNo9L-Regu" w:cs="Times New Roman"/>
+          <w:szCs w:val="24"/>
+        </w:rPr>
+        <w:t>atriks</w:t>
+      </w:r>
+      <w:proofErr w:type="spellEnd"/>
+      <w:r>
+        <w:rPr>
+          <w:rFonts w:eastAsia="NimbusRomNo9L-Regu" w:cs="Times New Roman"/>
+          <w:i/>
+          <w:szCs w:val="24"/>
+        </w:rPr>
+        <w:t xml:space="preserve"> Projection</w:t>
       </w:r>
       <w:r>
         <w:rPr>
@@ -37829,6 +37839,15 @@
     </w:p>
     <w:p>
       <w:pPr>
+        <w:ind w:firstLine="0"/>
+        <w:rPr>
+          <w:rFonts w:eastAsiaTheme="minorEastAsia"/>
+          <w:lang w:val="id-ID"/>
+        </w:rPr>
+      </w:pPr>
+    </w:p>
+    <w:p>
+      <w:pPr>
         <w:rPr>
           <w:rFonts w:eastAsiaTheme="minorEastAsia"/>
           <w:iCs/>
@@ -38603,26 +38622,44 @@
         <w:rPr>
           <w:lang w:val="id-ID"/>
         </w:rPr>
-        <w:t xml:space="preserve">lukan suatu </w:t>
-      </w:r>
-      <w:r>
-        <w:rPr>
-          <w:i/>
+        <w:t>lukan suatu</w:t>
+      </w:r>
+      <w:r>
+        <w:rPr>
           <w:lang w:val="id-ID"/>
         </w:rPr>
+        <w:t xml:space="preserve"> </w:t>
+      </w:r>
+      <w:r>
+        <w:rPr>
+          <w:lang w:val="id-ID"/>
+        </w:rPr>
+        <w:t>matriks</w:t>
+      </w:r>
+      <w:r>
+        <w:rPr>
+          <w:lang w:val="id-ID"/>
+        </w:rPr>
+        <w:t xml:space="preserve"> </w:t>
+      </w:r>
+      <w:r>
+        <w:rPr>
+          <w:i/>
+          <w:lang w:val="id-ID"/>
+        </w:rPr>
         <w:t>projection</w:t>
       </w:r>
       <w:r>
         <w:rPr>
           <w:lang w:val="id-ID"/>
         </w:rPr>
-        <w:t xml:space="preserve"> matriks</w:t>
+        <w:t xml:space="preserve"> </w:t>
       </w:r>
       <w:r>
         <w:rPr>
           <w:lang w:val="id-ID"/>
         </w:rPr>
-        <w:t xml:space="preserve"> untuk memetakan </w:t>
+        <w:t xml:space="preserve">untuk memetakan </w:t>
       </w:r>
       <w:r>
         <w:rPr>
@@ -38746,7 +38783,26 @@
         <w:rPr>
           <w:lang w:val="id-ID"/>
         </w:rPr>
-        <w:t>. Berikut rumus projection matriks:</w:t>
+        <w:t xml:space="preserve">. Berikut rumus </w:t>
+      </w:r>
+      <w:r>
+        <w:rPr>
+          <w:lang w:val="id-ID"/>
+        </w:rPr>
+        <w:t xml:space="preserve">matriks </w:t>
+      </w:r>
+      <w:r>
+        <w:rPr>
+          <w:i/>
+          <w:lang w:val="id-ID"/>
+        </w:rPr>
+        <w:t>projection</w:t>
+      </w:r>
+      <w:r>
+        <w:rPr>
+          <w:lang w:val="id-ID"/>
+        </w:rPr>
+        <w:t xml:space="preserve"> matriks:</w:t>
       </w:r>
     </w:p>
     <w:p>
@@ -39143,20 +39199,38 @@
         <w:rPr>
           <w:lang w:val="id-ID"/>
         </w:rPr>
-        <w:t xml:space="preserve"> untuk </w:t>
-      </w:r>
-      <w:r>
-        <w:rPr>
-          <w:i/>
+        <w:t xml:space="preserve"> untuk</w:t>
+      </w:r>
+      <w:r>
+        <w:rPr>
           <w:lang w:val="id-ID"/>
         </w:rPr>
+        <w:t xml:space="preserve"> </w:t>
+      </w:r>
+      <w:r>
+        <w:rPr>
+          <w:lang w:val="id-ID"/>
+        </w:rPr>
+        <w:t>matriks</w:t>
+      </w:r>
+      <w:r>
+        <w:rPr>
+          <w:lang w:val="id-ID"/>
+        </w:rPr>
+        <w:t xml:space="preserve"> </w:t>
+      </w:r>
+      <w:r>
+        <w:rPr>
+          <w:i/>
+          <w:lang w:val="id-ID"/>
+        </w:rPr>
         <w:t>projection</w:t>
       </w:r>
       <w:r>
         <w:rPr>
           <w:lang w:val="id-ID"/>
         </w:rPr>
-        <w:t xml:space="preserve"> matriks </w:t>
+        <w:t xml:space="preserve"> </w:t>
       </w:r>
       <w:r>
         <w:rPr>
@@ -39205,20 +39279,32 @@
         <w:rPr>
           <w:lang w:val="id-ID"/>
         </w:rPr>
-        <w:t xml:space="preserve"> untuk </w:t>
-      </w:r>
-      <w:r>
-        <w:rPr>
-          <w:i/>
+        <w:t xml:space="preserve"> untuk</w:t>
+      </w:r>
+      <w:r>
+        <w:rPr>
           <w:lang w:val="id-ID"/>
         </w:rPr>
+        <w:t xml:space="preserve"> matriks</w:t>
+      </w:r>
+      <w:r>
+        <w:rPr>
+          <w:lang w:val="id-ID"/>
+        </w:rPr>
+        <w:t xml:space="preserve"> </w:t>
+      </w:r>
+      <w:r>
+        <w:rPr>
+          <w:i/>
+          <w:lang w:val="id-ID"/>
+        </w:rPr>
         <w:t>projection</w:t>
       </w:r>
       <w:r>
         <w:rPr>
           <w:lang w:val="id-ID"/>
         </w:rPr>
-        <w:t xml:space="preserve"> matriks </w:t>
+        <w:t xml:space="preserve"> </w:t>
       </w:r>
       <w:r>
         <w:rPr>
@@ -41256,9 +41342,16 @@
       <w:r>
         <w:rPr>
           <w:rFonts w:cs="Times New Roman"/>
+          <w:lang w:val="id-ID"/>
+        </w:rPr>
+        <w:t>Matriks rating</w:t>
+      </w:r>
+      <w:r>
+        <w:rPr>
+          <w:rFonts w:cs="Times New Roman"/>
           <w:lang w:val="en-ID"/>
         </w:rPr>
-        <w:t xml:space="preserve">Rating matrix </w:t>
+        <w:t xml:space="preserve"> </w:t>
       </w:r>
       <w:r>
         <w:rPr>
@@ -41387,7 +41480,6 @@
         </w:rPr>
         <w:t xml:space="preserve">1: Initialize </w:t>
       </w:r>
-      <w:proofErr w:type="gramStart"/>
       <w:r>
         <w:rPr>
           <w:rFonts w:cs="Times New Roman"/>
@@ -41395,7 +41487,17 @@
           <w:iCs/>
           <w:lang w:val="en-ID"/>
         </w:rPr>
-        <w:t>U,V</w:t>
+        <w:t>U</w:t>
+      </w:r>
+      <w:proofErr w:type="gramStart"/>
+      <w:r>
+        <w:rPr>
+          <w:rFonts w:cs="Times New Roman"/>
+          <w:i/>
+          <w:iCs/>
+          <w:lang w:val="en-ID"/>
+        </w:rPr>
+        <w:t>,V</w:t>
       </w:r>
       <w:proofErr w:type="gramEnd"/>
       <w:r>
@@ -41587,7 +41689,20 @@
         <w:rPr>
           <w:rFonts w:cs="Times New Roman"/>
         </w:rPr>
-        <w:t>using (2);</w:t>
+        <w:t>using (</w:t>
+      </w:r>
+      <w:r>
+        <w:rPr>
+          <w:rFonts w:cs="Times New Roman"/>
+          <w:lang w:val="id-ID"/>
+        </w:rPr>
+        <w:t>6</w:t>
+      </w:r>
+      <w:r>
+        <w:rPr>
+          <w:rFonts w:cs="Times New Roman"/>
+        </w:rPr>
+        <w:t>);</w:t>
       </w:r>
     </w:p>
     <w:p>
@@ -41642,7 +41757,13 @@
         <w:rPr>
           <w:rFonts w:cs="Times New Roman"/>
         </w:rPr>
-        <w:t>using (3);</w:t>
+        <w:t>using (7</w:t>
+      </w:r>
+      <w:r>
+        <w:rPr>
+          <w:rFonts w:cs="Times New Roman"/>
+        </w:rPr>
+        <w:t>);</w:t>
       </w:r>
     </w:p>
     <w:p>
@@ -41700,7 +41821,14 @@
           <w:rFonts w:cs="Times New Roman"/>
           <w:iCs/>
         </w:rPr>
-        <w:t>using (4);</w:t>
+        <w:t>using (8</w:t>
+      </w:r>
+      <w:r>
+        <w:rPr>
+          <w:rFonts w:cs="Times New Roman"/>
+          <w:iCs/>
+        </w:rPr>
+        <w:t>);</w:t>
       </w:r>
     </w:p>
     <w:p>
@@ -41765,7 +41893,14 @@
           <w:rFonts w:cs="Times New Roman"/>
           <w:iCs/>
         </w:rPr>
-        <w:t>using (5);</w:t>
+        <w:t>using (9</w:t>
+      </w:r>
+      <w:r>
+        <w:rPr>
+          <w:rFonts w:cs="Times New Roman"/>
+          <w:iCs/>
+        </w:rPr>
+        <w:t>);</w:t>
       </w:r>
     </w:p>
     <w:p>
@@ -41915,7 +42050,13 @@
         <w:rPr>
           <w:rFonts w:cs="Times New Roman"/>
         </w:rPr>
-        <w:t xml:space="preserve"> using (6);</w:t>
+        <w:t xml:space="preserve"> using (12</w:t>
+      </w:r>
+      <w:r>
+        <w:rPr>
+          <w:rFonts w:cs="Times New Roman"/>
+        </w:rPr>
+        <w:t>);</w:t>
       </w:r>
     </w:p>
     <w:p>
@@ -41980,7 +42121,13 @@
         <w:rPr>
           <w:rFonts w:cs="Times New Roman"/>
         </w:rPr>
-        <w:t xml:space="preserve"> using (7);</w:t>
+        <w:t xml:space="preserve"> using (13</w:t>
+      </w:r>
+      <w:r>
+        <w:rPr>
+          <w:rFonts w:cs="Times New Roman"/>
+        </w:rPr>
+        <w:t>);</w:t>
       </w:r>
     </w:p>
     <w:p>
@@ -41996,6 +42143,7 @@
           <w:rFonts w:cs="Times New Roman"/>
           <w:iCs/>
         </w:rPr>
+        <w:lastRenderedPageBreak/>
         <w:t>10:</w:t>
       </w:r>
       <w:r>
@@ -42028,7 +42176,6 @@
           <w:rFonts w:cs="Times New Roman"/>
           <w:iCs/>
         </w:rPr>
-        <w:lastRenderedPageBreak/>
         <w:t xml:space="preserve">11: </w:t>
       </w:r>
       <w:r>
@@ -42201,10 +42348,16 @@
       </w:r>
       <w:r>
         <w:rPr>
-          <w:i/>
           <w:lang w:val="id-ID"/>
         </w:rPr>
-        <w:t>matriks rating</w:t>
+        <w:t>matriks</w:t>
+      </w:r>
+      <w:r>
+        <w:rPr>
+          <w:i/>
+          <w:lang w:val="id-ID"/>
+        </w:rPr>
+        <w:t xml:space="preserve"> rating</w:t>
       </w:r>
       <w:r>
         <w:rPr>
@@ -43228,7 +43381,11 @@
         <w:t>Kebutuhan</w:t>
       </w:r>
       <w:r>
-        <w:t xml:space="preserve"> dapat disalahpahami, komponen perangkat lunak dapat disalahgunakan, pengembang dapat membuat kesalahan saat menulis kode, dan bahkan kode yang pernah berfungsi mungkin tidak lagi benar ketika asumsi yang sebelumnya valid </w:t>
+        <w:t xml:space="preserve"> dapat disalahpahami, komponen perangkat lunak dapat disalahgunakan, pengembang dapat membuat kesalahan saat menulis kode, dan bahkan kode yang pernah </w:t>
+      </w:r>
+      <w:r>
+        <w:lastRenderedPageBreak/>
+        <w:t xml:space="preserve">berfungsi mungkin tidak lagi benar ketika asumsi yang sebelumnya valid </w:t>
       </w:r>
       <w:r>
         <w:rPr>
@@ -43237,11 +43394,7 @@
         <w:t xml:space="preserve">menjadi </w:t>
       </w:r>
       <w:r>
-        <w:t xml:space="preserve">tidak lagi </w:t>
-      </w:r>
-      <w:r>
-        <w:lastRenderedPageBreak/>
-        <w:t>berlaku setelah perubahan. Pengujian perangkat lunak adalah respons intuitif untuk masalah ini</w:t>
+        <w:t>tidak lagi berlaku setelah perubahan. Pengujian perangkat lunak adalah respons intuitif untuk masalah ini</w:t>
       </w:r>
       <w:r>
         <w:rPr>
@@ -43949,7 +44102,6 @@
         <w:ind w:left="426" w:hanging="426"/>
       </w:pPr>
       <w:r>
-        <w:lastRenderedPageBreak/>
         <w:t xml:space="preserve">Mean </w:t>
       </w:r>
       <w:r>
@@ -45526,7 +45678,19 @@
                 <w:rPr>
                   <w:noProof/>
                 </w:rPr>
-                <w:t>Sammut, C. &amp; Webb, G. I., 2011. Latent Factor Models and Matrix Factorizations. p. 1.</w:t>
+                <w:t xml:space="preserve">Sammut, C. &amp; Webb, G. I., 2011. Latent Factor Models and </w:t>
+              </w:r>
+              <w:r>
+                <w:rPr>
+                  <w:noProof/>
+                </w:rPr>
+                <w:t>Matriks factorization</w:t>
+              </w:r>
+              <w:r>
+                <w:rPr>
+                  <w:noProof/>
+                </w:rPr>
+                <w:t>s. p. 1.</w:t>
               </w:r>
             </w:p>
             <w:p>
@@ -45722,7 +45886,25 @@
                 <w:rPr>
                   <w:noProof/>
                 </w:rPr>
-                <w:t xml:space="preserve">Zhang, J.-D., Chow, C.-Y. &amp; Xu, J., 2016. Enabling Kernel-Based Attribute-Aware Matrix Factorization For Rating Prediction. </w:t>
+                <w:t xml:space="preserve">Zhang, J.-D., Chow, C.-Y. &amp; Xu, J., 2016. Enabling Kernel-Based Attribute-Aware </w:t>
+              </w:r>
+              <w:r>
+                <w:rPr>
+                  <w:noProof/>
+                </w:rPr>
+                <w:t>Matrix</w:t>
+              </w:r>
+              <w:r>
+                <w:rPr>
+                  <w:noProof/>
+                </w:rPr>
+                <w:t xml:space="preserve"> factorization</w:t>
+              </w:r>
+              <w:r>
+                <w:rPr>
+                  <w:noProof/>
+                </w:rPr>
+                <w:t xml:space="preserve"> For Rating Prediction. </w:t>
               </w:r>
               <w:r>
                 <w:rPr>
@@ -45803,7 +45985,7 @@
 </file>
 
 <file path=word/endnotes.xml><?xml version="1.0" encoding="utf-8"?>
-<w:endnotes xmlns:wpc="http://schemas.microsoft.com/office/word/2010/wordprocessingCanvas" xmlns:cx="http://schemas.microsoft.com/office/drawing/2014/chartex" xmlns:cx1="http://schemas.microsoft.com/office/drawing/2015/9/8/chartex" xmlns:cx2="http://schemas.microsoft.com/office/drawing/2015/10/21/chartex" xmlns:cx3="http://schemas.microsoft.com/office/drawing/2016/5/9/chartex" xmlns:cx4="http://schemas.microsoft.com/office/drawing/2016/5/10/chartex" xmlns:cx5="http://schemas.microsoft.com/office/drawing/2016/5/11/chartex" xmlns:cx6="http://schemas.microsoft.com/office/drawing/2016/5/12/chartex" xmlns:cx7="http://schemas.microsoft.com/office/drawing/2016/5/13/chartex" xmlns:cx8="http://schemas.microsoft.com/office/drawing/2016/5/14/chartex" xmlns:mc="http://schemas.openxmlformats.org/markup-compatibility/2006" xmlns:aink="http://schemas.microsoft.com/office/drawing/2016/ink" xmlns:am3d="http://schemas.microsoft.com/office/drawing/2017/model3d" xmlns:o="urn:schemas-microsoft-com:office:office" xmlns:r="http://schemas.openxmlformats.org/officeDocument/2006/relationships" xmlns:m="http://schemas.openxmlformats.org/officeDocument/2006/math" xmlns:v="urn:schemas-microsoft-com:vml" xmlns:wp14="http://schemas.microsoft.com/office/word/2010/wordprocessingDrawing" xmlns:wp="http://schemas.openxmlformats.org/drawingml/2006/wordprocessingDrawing" xmlns:w10="urn:schemas-microsoft-com:office:word" xmlns:w="http://schemas.openxmlformats.org/wordprocessingml/2006/main" xmlns:w14="http://schemas.microsoft.com/office/word/2010/wordml" xmlns:w15="http://schemas.microsoft.com/office/word/2012/wordml" xmlns:w16cex="http://schemas.microsoft.com/office/word/2018/wordml/cex" xmlns:w16cid="http://schemas.microsoft.com/office/word/2016/wordml/cid" xmlns:w16="http://schemas.microsoft.com/office/word/2018/wordml" xmlns:w16se="http://schemas.microsoft.com/office/word/2015/wordml/symex" xmlns:wpg="http://schemas.microsoft.com/office/word/2010/wordprocessingGroup" xmlns:wpi="http://schemas.microsoft.com/office/word/2010/wordprocessingInk" xmlns:wne="http://schemas.microsoft.com/office/word/2006/wordml" xmlns:wps="http://schemas.microsoft.com/office/word/2010/wordprocessingShape" mc:Ignorable="w14 w15 w16se w16cid w16 w16cex wp14">
+<w:endnotes xmlns:wpc="http://schemas.microsoft.com/office/word/2010/wordprocessingCanvas" xmlns:mc="http://schemas.openxmlformats.org/markup-compatibility/2006" xmlns:o="urn:schemas-microsoft-com:office:office" xmlns:r="http://schemas.openxmlformats.org/officeDocument/2006/relationships" xmlns:m="http://schemas.openxmlformats.org/officeDocument/2006/math" xmlns:v="urn:schemas-microsoft-com:vml" xmlns:wp14="http://schemas.microsoft.com/office/word/2010/wordprocessingDrawing" xmlns:wp="http://schemas.openxmlformats.org/drawingml/2006/wordprocessingDrawing" xmlns:w10="urn:schemas-microsoft-com:office:word" xmlns:w="http://schemas.openxmlformats.org/wordprocessingml/2006/main" xmlns:w14="http://schemas.microsoft.com/office/word/2010/wordml" xmlns:w15="http://schemas.microsoft.com/office/word/2012/wordml" xmlns:wpg="http://schemas.microsoft.com/office/word/2010/wordprocessingGroup" xmlns:wpi="http://schemas.microsoft.com/office/word/2010/wordprocessingInk" xmlns:wne="http://schemas.microsoft.com/office/word/2006/wordml" xmlns:wps="http://schemas.microsoft.com/office/word/2010/wordprocessingShape" mc:Ignorable="w14 w15 wp14">
   <w:endnote w:type="separator" w:id="-1">
     <w:p>
       <w:pPr>
@@ -45828,7 +46010,7 @@
 </file>
 
 <file path=word/footer1.xml><?xml version="1.0" encoding="utf-8"?>
-<w:ftr xmlns:wpc="http://schemas.microsoft.com/office/word/2010/wordprocessingCanvas" xmlns:cx="http://schemas.microsoft.com/office/drawing/2014/chartex" xmlns:cx1="http://schemas.microsoft.com/office/drawing/2015/9/8/chartex" xmlns:cx2="http://schemas.microsoft.com/office/drawing/2015/10/21/chartex" xmlns:cx3="http://schemas.microsoft.com/office/drawing/2016/5/9/chartex" xmlns:cx4="http://schemas.microsoft.com/office/drawing/2016/5/10/chartex" xmlns:cx5="http://schemas.microsoft.com/office/drawing/2016/5/11/chartex" xmlns:cx6="http://schemas.microsoft.com/office/drawing/2016/5/12/chartex" xmlns:cx7="http://schemas.microsoft.com/office/drawing/2016/5/13/chartex" xmlns:cx8="http://schemas.microsoft.com/office/drawing/2016/5/14/chartex" xmlns:mc="http://schemas.openxmlformats.org/markup-compatibility/2006" xmlns:aink="http://schemas.microsoft.com/office/drawing/2016/ink" xmlns:am3d="http://schemas.microsoft.com/office/drawing/2017/model3d" xmlns:o="urn:schemas-microsoft-com:office:office" xmlns:r="http://schemas.openxmlformats.org/officeDocument/2006/relationships" xmlns:m="http://schemas.openxmlformats.org/officeDocument/2006/math" xmlns:v="urn:schemas-microsoft-com:vml" xmlns:wp14="http://schemas.microsoft.com/office/word/2010/wordprocessingDrawing" xmlns:wp="http://schemas.openxmlformats.org/drawingml/2006/wordprocessingDrawing" xmlns:w10="urn:schemas-microsoft-com:office:word" xmlns:w="http://schemas.openxmlformats.org/wordprocessingml/2006/main" xmlns:w14="http://schemas.microsoft.com/office/word/2010/wordml" xmlns:w15="http://schemas.microsoft.com/office/word/2012/wordml" xmlns:w16cex="http://schemas.microsoft.com/office/word/2018/wordml/cex" xmlns:w16cid="http://schemas.microsoft.com/office/word/2016/wordml/cid" xmlns:w16="http://schemas.microsoft.com/office/word/2018/wordml" xmlns:w16se="http://schemas.microsoft.com/office/word/2015/wordml/symex" xmlns:wpg="http://schemas.microsoft.com/office/word/2010/wordprocessingGroup" xmlns:wpi="http://schemas.microsoft.com/office/word/2010/wordprocessingInk" xmlns:wne="http://schemas.microsoft.com/office/word/2006/wordml" xmlns:wps="http://schemas.microsoft.com/office/word/2010/wordprocessingShape" mc:Ignorable="w14 w15 w16se w16cid w16 w16cex wp14">
+<w:ftr xmlns:wpc="http://schemas.microsoft.com/office/word/2010/wordprocessingCanvas" xmlns:mc="http://schemas.openxmlformats.org/markup-compatibility/2006" xmlns:o="urn:schemas-microsoft-com:office:office" xmlns:r="http://schemas.openxmlformats.org/officeDocument/2006/relationships" xmlns:m="http://schemas.openxmlformats.org/officeDocument/2006/math" xmlns:v="urn:schemas-microsoft-com:vml" xmlns:wp14="http://schemas.microsoft.com/office/word/2010/wordprocessingDrawing" xmlns:wp="http://schemas.openxmlformats.org/drawingml/2006/wordprocessingDrawing" xmlns:w10="urn:schemas-microsoft-com:office:word" xmlns:w="http://schemas.openxmlformats.org/wordprocessingml/2006/main" xmlns:w14="http://schemas.microsoft.com/office/word/2010/wordml" xmlns:w15="http://schemas.microsoft.com/office/word/2012/wordml" xmlns:wpg="http://schemas.microsoft.com/office/word/2010/wordprocessingGroup" xmlns:wpi="http://schemas.microsoft.com/office/word/2010/wordprocessingInk" xmlns:wne="http://schemas.microsoft.com/office/word/2006/wordml" xmlns:wps="http://schemas.microsoft.com/office/word/2010/wordprocessingShape" mc:Ignorable="w14 w15 wp14">
   <w:sdt>
     <w:sdtPr>
       <w:id w:val="1554964395"/>
@@ -45861,7 +46043,7 @@
           <w:rPr>
             <w:noProof/>
           </w:rPr>
-          <w:t>2</w:t>
+          <w:t>16</w:t>
         </w:r>
         <w:r>
           <w:rPr>
@@ -45881,7 +46063,7 @@
 </file>
 
 <file path=word/footnotes.xml><?xml version="1.0" encoding="utf-8"?>
-<w:footnotes xmlns:wpc="http://schemas.microsoft.com/office/word/2010/wordprocessingCanvas" xmlns:cx="http://schemas.microsoft.com/office/drawing/2014/chartex" xmlns:cx1="http://schemas.microsoft.com/office/drawing/2015/9/8/chartex" xmlns:cx2="http://schemas.microsoft.com/office/drawing/2015/10/21/chartex" xmlns:cx3="http://schemas.microsoft.com/office/drawing/2016/5/9/chartex" xmlns:cx4="http://schemas.microsoft.com/office/drawing/2016/5/10/chartex" xmlns:cx5="http://schemas.microsoft.com/office/drawing/2016/5/11/chartex" xmlns:cx6="http://schemas.microsoft.com/office/drawing/2016/5/12/chartex" xmlns:cx7="http://schemas.microsoft.com/office/drawing/2016/5/13/chartex" xmlns:cx8="http://schemas.microsoft.com/office/drawing/2016/5/14/chartex" xmlns:mc="http://schemas.openxmlformats.org/markup-compatibility/2006" xmlns:aink="http://schemas.microsoft.com/office/drawing/2016/ink" xmlns:am3d="http://schemas.microsoft.com/office/drawing/2017/model3d" xmlns:o="urn:schemas-microsoft-com:office:office" xmlns:r="http://schemas.openxmlformats.org/officeDocument/2006/relationships" xmlns:m="http://schemas.openxmlformats.org/officeDocument/2006/math" xmlns:v="urn:schemas-microsoft-com:vml" xmlns:wp14="http://schemas.microsoft.com/office/word/2010/wordprocessingDrawing" xmlns:wp="http://schemas.openxmlformats.org/drawingml/2006/wordprocessingDrawing" xmlns:w10="urn:schemas-microsoft-com:office:word" xmlns:w="http://schemas.openxmlformats.org/wordprocessingml/2006/main" xmlns:w14="http://schemas.microsoft.com/office/word/2010/wordml" xmlns:w15="http://schemas.microsoft.com/office/word/2012/wordml" xmlns:w16cex="http://schemas.microsoft.com/office/word/2018/wordml/cex" xmlns:w16cid="http://schemas.microsoft.com/office/word/2016/wordml/cid" xmlns:w16="http://schemas.microsoft.com/office/word/2018/wordml" xmlns:w16se="http://schemas.microsoft.com/office/word/2015/wordml/symex" xmlns:wpg="http://schemas.microsoft.com/office/word/2010/wordprocessingGroup" xmlns:wpi="http://schemas.microsoft.com/office/word/2010/wordprocessingInk" xmlns:wne="http://schemas.microsoft.com/office/word/2006/wordml" xmlns:wps="http://schemas.microsoft.com/office/word/2010/wordprocessingShape" mc:Ignorable="w14 w15 w16se w16cid w16 w16cex wp14">
+<w:footnotes xmlns:wpc="http://schemas.microsoft.com/office/word/2010/wordprocessingCanvas" xmlns:mc="http://schemas.openxmlformats.org/markup-compatibility/2006" xmlns:o="urn:schemas-microsoft-com:office:office" xmlns:r="http://schemas.openxmlformats.org/officeDocument/2006/relationships" xmlns:m="http://schemas.openxmlformats.org/officeDocument/2006/math" xmlns:v="urn:schemas-microsoft-com:vml" xmlns:wp14="http://schemas.microsoft.com/office/word/2010/wordprocessingDrawing" xmlns:wp="http://schemas.openxmlformats.org/drawingml/2006/wordprocessingDrawing" xmlns:w10="urn:schemas-microsoft-com:office:word" xmlns:w="http://schemas.openxmlformats.org/wordprocessingml/2006/main" xmlns:w14="http://schemas.microsoft.com/office/word/2010/wordml" xmlns:w15="http://schemas.microsoft.com/office/word/2012/wordml" xmlns:wpg="http://schemas.microsoft.com/office/word/2010/wordprocessingGroup" xmlns:wpi="http://schemas.microsoft.com/office/word/2010/wordprocessingInk" xmlns:wne="http://schemas.microsoft.com/office/word/2006/wordml" xmlns:wps="http://schemas.microsoft.com/office/word/2010/wordprocessingShape" mc:Ignorable="w14 w15 wp14">
   <w:footnote w:type="separator" w:id="-1">
     <w:p>
       <w:pPr>
@@ -45906,8 +46088,8 @@
 </file>
 
 <file path=word/numbering.xml><?xml version="1.0" encoding="utf-8"?>
-<w:numbering xmlns:wpc="http://schemas.microsoft.com/office/word/2010/wordprocessingCanvas" xmlns:cx="http://schemas.microsoft.com/office/drawing/2014/chartex" xmlns:cx1="http://schemas.microsoft.com/office/drawing/2015/9/8/chartex" xmlns:cx2="http://schemas.microsoft.com/office/drawing/2015/10/21/chartex" xmlns:cx3="http://schemas.microsoft.com/office/drawing/2016/5/9/chartex" xmlns:cx4="http://schemas.microsoft.com/office/drawing/2016/5/10/chartex" xmlns:cx5="http://schemas.microsoft.com/office/drawing/2016/5/11/chartex" xmlns:cx6="http://schemas.microsoft.com/office/drawing/2016/5/12/chartex" xmlns:cx7="http://schemas.microsoft.com/office/drawing/2016/5/13/chartex" xmlns:cx8="http://schemas.microsoft.com/office/drawing/2016/5/14/chartex" xmlns:mc="http://schemas.openxmlformats.org/markup-compatibility/2006" xmlns:aink="http://schemas.microsoft.com/office/drawing/2016/ink" xmlns:am3d="http://schemas.microsoft.com/office/drawing/2017/model3d" xmlns:o="urn:schemas-microsoft-com:office:office" xmlns:r="http://schemas.openxmlformats.org/officeDocument/2006/relationships" xmlns:m="http://schemas.openxmlformats.org/officeDocument/2006/math" xmlns:v="urn:schemas-microsoft-com:vml" xmlns:wp14="http://schemas.microsoft.com/office/word/2010/wordprocessingDrawing" xmlns:wp="http://schemas.openxmlformats.org/drawingml/2006/wordprocessingDrawing" xmlns:w10="urn:schemas-microsoft-com:office:word" xmlns:w="http://schemas.openxmlformats.org/wordprocessingml/2006/main" xmlns:w14="http://schemas.microsoft.com/office/word/2010/wordml" xmlns:w15="http://schemas.microsoft.com/office/word/2012/wordml" xmlns:w16cex="http://schemas.microsoft.com/office/word/2018/wordml/cex" xmlns:w16cid="http://schemas.microsoft.com/office/word/2016/wordml/cid" xmlns:w16="http://schemas.microsoft.com/office/word/2018/wordml" xmlns:w16se="http://schemas.microsoft.com/office/word/2015/wordml/symex" xmlns:wpg="http://schemas.microsoft.com/office/word/2010/wordprocessingGroup" xmlns:wpi="http://schemas.microsoft.com/office/word/2010/wordprocessingInk" xmlns:wne="http://schemas.microsoft.com/office/word/2006/wordml" xmlns:wps="http://schemas.microsoft.com/office/word/2010/wordprocessingShape" mc:Ignorable="w14 w15 w16se w16cid w16 w16cex wp14">
-  <w:abstractNum w:abstractNumId="0" w15:restartNumberingAfterBreak="0">
+<w:numbering xmlns:wpc="http://schemas.microsoft.com/office/word/2010/wordprocessingCanvas" xmlns:mc="http://schemas.openxmlformats.org/markup-compatibility/2006" xmlns:o="urn:schemas-microsoft-com:office:office" xmlns:r="http://schemas.openxmlformats.org/officeDocument/2006/relationships" xmlns:m="http://schemas.openxmlformats.org/officeDocument/2006/math" xmlns:v="urn:schemas-microsoft-com:vml" xmlns:wp14="http://schemas.microsoft.com/office/word/2010/wordprocessingDrawing" xmlns:wp="http://schemas.openxmlformats.org/drawingml/2006/wordprocessingDrawing" xmlns:w10="urn:schemas-microsoft-com:office:word" xmlns:w="http://schemas.openxmlformats.org/wordprocessingml/2006/main" xmlns:w14="http://schemas.microsoft.com/office/word/2010/wordml" xmlns:w15="http://schemas.microsoft.com/office/word/2012/wordml" xmlns:wpg="http://schemas.microsoft.com/office/word/2010/wordprocessingGroup" xmlns:wpi="http://schemas.microsoft.com/office/word/2010/wordprocessingInk" xmlns:wne="http://schemas.microsoft.com/office/word/2006/wordml" xmlns:wps="http://schemas.microsoft.com/office/word/2010/wordprocessingShape" mc:Ignorable="w14 w15 wp14">
+  <w:abstractNum w:abstractNumId="0">
     <w:nsid w:val="01874480"/>
     <w:multiLevelType w:val="hybridMultilevel"/>
     <w:tmpl w:val="17D46FE0"/>
@@ -45996,7 +46178,7 @@
       </w:pPr>
     </w:lvl>
   </w:abstractNum>
-  <w:abstractNum w:abstractNumId="1" w15:restartNumberingAfterBreak="0">
+  <w:abstractNum w:abstractNumId="1">
     <w:nsid w:val="026D4ED6"/>
     <w:multiLevelType w:val="hybridMultilevel"/>
     <w:tmpl w:val="6BB2E3EA"/>
@@ -46085,7 +46267,7 @@
       </w:pPr>
     </w:lvl>
   </w:abstractNum>
-  <w:abstractNum w:abstractNumId="2" w15:restartNumberingAfterBreak="0">
+  <w:abstractNum w:abstractNumId="2">
     <w:nsid w:val="027D3690"/>
     <w:multiLevelType w:val="hybridMultilevel"/>
     <w:tmpl w:val="D354D210"/>
@@ -46171,7 +46353,7 @@
       </w:pPr>
     </w:lvl>
   </w:abstractNum>
-  <w:abstractNum w:abstractNumId="3" w15:restartNumberingAfterBreak="0">
+  <w:abstractNum w:abstractNumId="3">
     <w:nsid w:val="04142850"/>
     <w:multiLevelType w:val="hybridMultilevel"/>
     <w:tmpl w:val="8D4079E8"/>
@@ -46257,7 +46439,7 @@
       </w:pPr>
     </w:lvl>
   </w:abstractNum>
-  <w:abstractNum w:abstractNumId="4" w15:restartNumberingAfterBreak="0">
+  <w:abstractNum w:abstractNumId="4">
     <w:nsid w:val="06714D30"/>
     <w:multiLevelType w:val="hybridMultilevel"/>
     <w:tmpl w:val="FB1E3D90"/>
@@ -46346,7 +46528,7 @@
       </w:pPr>
     </w:lvl>
   </w:abstractNum>
-  <w:abstractNum w:abstractNumId="5" w15:restartNumberingAfterBreak="0">
+  <w:abstractNum w:abstractNumId="5">
     <w:nsid w:val="0987304B"/>
     <w:multiLevelType w:val="hybridMultilevel"/>
     <w:tmpl w:val="90C2D5F6"/>
@@ -46435,7 +46617,7 @@
       </w:pPr>
     </w:lvl>
   </w:abstractNum>
-  <w:abstractNum w:abstractNumId="6" w15:restartNumberingAfterBreak="0">
+  <w:abstractNum w:abstractNumId="6">
     <w:nsid w:val="09B6474A"/>
     <w:multiLevelType w:val="hybridMultilevel"/>
     <w:tmpl w:val="2580258A"/>
@@ -46521,7 +46703,7 @@
       </w:pPr>
     </w:lvl>
   </w:abstractNum>
-  <w:abstractNum w:abstractNumId="7" w15:restartNumberingAfterBreak="0">
+  <w:abstractNum w:abstractNumId="7">
     <w:nsid w:val="0A9B0DDB"/>
     <w:multiLevelType w:val="multilevel"/>
     <w:tmpl w:val="80EAF8CE"/>
@@ -46634,7 +46816,7 @@
       </w:rPr>
     </w:lvl>
   </w:abstractNum>
-  <w:abstractNum w:abstractNumId="8" w15:restartNumberingAfterBreak="0">
+  <w:abstractNum w:abstractNumId="8">
     <w:nsid w:val="0BF561DA"/>
     <w:multiLevelType w:val="hybridMultilevel"/>
     <w:tmpl w:val="6E6C8AE6"/>
@@ -46720,7 +46902,7 @@
       </w:pPr>
     </w:lvl>
   </w:abstractNum>
-  <w:abstractNum w:abstractNumId="9" w15:restartNumberingAfterBreak="0">
+  <w:abstractNum w:abstractNumId="9">
     <w:nsid w:val="0BF8502C"/>
     <w:multiLevelType w:val="hybridMultilevel"/>
     <w:tmpl w:val="C3C8564E"/>
@@ -46806,7 +46988,7 @@
       </w:pPr>
     </w:lvl>
   </w:abstractNum>
-  <w:abstractNum w:abstractNumId="10" w15:restartNumberingAfterBreak="0">
+  <w:abstractNum w:abstractNumId="10">
     <w:nsid w:val="0C461C3C"/>
     <w:multiLevelType w:val="hybridMultilevel"/>
     <w:tmpl w:val="BDE6A226"/>
@@ -46892,7 +47074,7 @@
       </w:pPr>
     </w:lvl>
   </w:abstractNum>
-  <w:abstractNum w:abstractNumId="11" w15:restartNumberingAfterBreak="0">
+  <w:abstractNum w:abstractNumId="11">
     <w:nsid w:val="0D5826F1"/>
     <w:multiLevelType w:val="hybridMultilevel"/>
     <w:tmpl w:val="51745FB8"/>
@@ -46978,7 +47160,7 @@
       </w:pPr>
     </w:lvl>
   </w:abstractNum>
-  <w:abstractNum w:abstractNumId="12" w15:restartNumberingAfterBreak="0">
+  <w:abstractNum w:abstractNumId="12">
     <w:nsid w:val="0D9B35D6"/>
     <w:multiLevelType w:val="hybridMultilevel"/>
     <w:tmpl w:val="3A7AA8EE"/>
@@ -47067,7 +47249,7 @@
       </w:pPr>
     </w:lvl>
   </w:abstractNum>
-  <w:abstractNum w:abstractNumId="13" w15:restartNumberingAfterBreak="0">
+  <w:abstractNum w:abstractNumId="13">
     <w:nsid w:val="11550E71"/>
     <w:multiLevelType w:val="hybridMultilevel"/>
     <w:tmpl w:val="09D0EA08"/>
@@ -47153,7 +47335,7 @@
       </w:pPr>
     </w:lvl>
   </w:abstractNum>
-  <w:abstractNum w:abstractNumId="14" w15:restartNumberingAfterBreak="0">
+  <w:abstractNum w:abstractNumId="14">
     <w:nsid w:val="137C342E"/>
     <w:multiLevelType w:val="hybridMultilevel"/>
     <w:tmpl w:val="FA2E3E5E"/>
@@ -47242,7 +47424,7 @@
       </w:pPr>
     </w:lvl>
   </w:abstractNum>
-  <w:abstractNum w:abstractNumId="15" w15:restartNumberingAfterBreak="0">
+  <w:abstractNum w:abstractNumId="15">
     <w:nsid w:val="164B6E62"/>
     <w:multiLevelType w:val="hybridMultilevel"/>
     <w:tmpl w:val="D9EE1F96"/>
@@ -47331,7 +47513,7 @@
       </w:pPr>
     </w:lvl>
   </w:abstractNum>
-  <w:abstractNum w:abstractNumId="16" w15:restartNumberingAfterBreak="0">
+  <w:abstractNum w:abstractNumId="16">
     <w:nsid w:val="1A3526CA"/>
     <w:multiLevelType w:val="hybridMultilevel"/>
     <w:tmpl w:val="FDE011EA"/>
@@ -47420,7 +47602,7 @@
       </w:pPr>
     </w:lvl>
   </w:abstractNum>
-  <w:abstractNum w:abstractNumId="17" w15:restartNumberingAfterBreak="0">
+  <w:abstractNum w:abstractNumId="17">
     <w:nsid w:val="1D7F3CFB"/>
     <w:multiLevelType w:val="hybridMultilevel"/>
     <w:tmpl w:val="379E17E8"/>
@@ -47506,7 +47688,7 @@
       </w:pPr>
     </w:lvl>
   </w:abstractNum>
-  <w:abstractNum w:abstractNumId="18" w15:restartNumberingAfterBreak="0">
+  <w:abstractNum w:abstractNumId="18">
     <w:nsid w:val="21C416D9"/>
     <w:multiLevelType w:val="multilevel"/>
     <w:tmpl w:val="46C68E0E"/>
@@ -47619,7 +47801,7 @@
       </w:rPr>
     </w:lvl>
   </w:abstractNum>
-  <w:abstractNum w:abstractNumId="19" w15:restartNumberingAfterBreak="0">
+  <w:abstractNum w:abstractNumId="19">
     <w:nsid w:val="249C2A6F"/>
     <w:multiLevelType w:val="hybridMultilevel"/>
     <w:tmpl w:val="94D6519E"/>
@@ -47705,7 +47887,7 @@
       </w:pPr>
     </w:lvl>
   </w:abstractNum>
-  <w:abstractNum w:abstractNumId="20" w15:restartNumberingAfterBreak="0">
+  <w:abstractNum w:abstractNumId="20">
     <w:nsid w:val="252F37C9"/>
     <w:multiLevelType w:val="hybridMultilevel"/>
     <w:tmpl w:val="B6D459A0"/>
@@ -47791,7 +47973,7 @@
       </w:pPr>
     </w:lvl>
   </w:abstractNum>
-  <w:abstractNum w:abstractNumId="21" w15:restartNumberingAfterBreak="0">
+  <w:abstractNum w:abstractNumId="21">
     <w:nsid w:val="28672C46"/>
     <w:multiLevelType w:val="multilevel"/>
     <w:tmpl w:val="F836BE86"/>
@@ -47917,7 +48099,7 @@
       </w:rPr>
     </w:lvl>
   </w:abstractNum>
-  <w:abstractNum w:abstractNumId="22" w15:restartNumberingAfterBreak="0">
+  <w:abstractNum w:abstractNumId="22">
     <w:nsid w:val="287553B9"/>
     <w:multiLevelType w:val="hybridMultilevel"/>
     <w:tmpl w:val="40B61520"/>
@@ -48006,7 +48188,7 @@
       </w:pPr>
     </w:lvl>
   </w:abstractNum>
-  <w:abstractNum w:abstractNumId="23" w15:restartNumberingAfterBreak="0">
+  <w:abstractNum w:abstractNumId="23">
     <w:nsid w:val="2C4F1FF1"/>
     <w:multiLevelType w:val="hybridMultilevel"/>
     <w:tmpl w:val="D8FE23F8"/>
@@ -48096,7 +48278,7 @@
       </w:pPr>
     </w:lvl>
   </w:abstractNum>
-  <w:abstractNum w:abstractNumId="24" w15:restartNumberingAfterBreak="0">
+  <w:abstractNum w:abstractNumId="24">
     <w:nsid w:val="319F5E2B"/>
     <w:multiLevelType w:val="hybridMultilevel"/>
     <w:tmpl w:val="ADEE0E0A"/>
@@ -48182,7 +48364,7 @@
       </w:pPr>
     </w:lvl>
   </w:abstractNum>
-  <w:abstractNum w:abstractNumId="25" w15:restartNumberingAfterBreak="0">
+  <w:abstractNum w:abstractNumId="25">
     <w:nsid w:val="34597044"/>
     <w:multiLevelType w:val="hybridMultilevel"/>
     <w:tmpl w:val="71B8448A"/>
@@ -48271,7 +48453,7 @@
       </w:pPr>
     </w:lvl>
   </w:abstractNum>
-  <w:abstractNum w:abstractNumId="26" w15:restartNumberingAfterBreak="0">
+  <w:abstractNum w:abstractNumId="26">
     <w:nsid w:val="38F12ABF"/>
     <w:multiLevelType w:val="hybridMultilevel"/>
     <w:tmpl w:val="5C466DB2"/>
@@ -48360,7 +48542,7 @@
       </w:pPr>
     </w:lvl>
   </w:abstractNum>
-  <w:abstractNum w:abstractNumId="27" w15:restartNumberingAfterBreak="0">
+  <w:abstractNum w:abstractNumId="27">
     <w:nsid w:val="3B254B1B"/>
     <w:multiLevelType w:val="hybridMultilevel"/>
     <w:tmpl w:val="107490F8"/>
@@ -48446,7 +48628,7 @@
       </w:pPr>
     </w:lvl>
   </w:abstractNum>
-  <w:abstractNum w:abstractNumId="28" w15:restartNumberingAfterBreak="0">
+  <w:abstractNum w:abstractNumId="28">
     <w:nsid w:val="3B851CFB"/>
     <w:multiLevelType w:val="hybridMultilevel"/>
     <w:tmpl w:val="C3EE023A"/>
@@ -48535,7 +48717,7 @@
       </w:pPr>
     </w:lvl>
   </w:abstractNum>
-  <w:abstractNum w:abstractNumId="29" w15:restartNumberingAfterBreak="0">
+  <w:abstractNum w:abstractNumId="29">
     <w:nsid w:val="3C793FE2"/>
     <w:multiLevelType w:val="hybridMultilevel"/>
     <w:tmpl w:val="F9B6597E"/>
@@ -48621,7 +48803,7 @@
       </w:pPr>
     </w:lvl>
   </w:abstractNum>
-  <w:abstractNum w:abstractNumId="30" w15:restartNumberingAfterBreak="0">
+  <w:abstractNum w:abstractNumId="30">
     <w:nsid w:val="407C294E"/>
     <w:multiLevelType w:val="hybridMultilevel"/>
     <w:tmpl w:val="8996A506"/>
@@ -48710,7 +48892,7 @@
       </w:pPr>
     </w:lvl>
   </w:abstractNum>
-  <w:abstractNum w:abstractNumId="31" w15:restartNumberingAfterBreak="0">
+  <w:abstractNum w:abstractNumId="31">
     <w:nsid w:val="42A20187"/>
     <w:multiLevelType w:val="hybridMultilevel"/>
     <w:tmpl w:val="AD02CD92"/>
@@ -48796,7 +48978,7 @@
       </w:pPr>
     </w:lvl>
   </w:abstractNum>
-  <w:abstractNum w:abstractNumId="32" w15:restartNumberingAfterBreak="0">
+  <w:abstractNum w:abstractNumId="32">
     <w:nsid w:val="471D5CEB"/>
     <w:multiLevelType w:val="hybridMultilevel"/>
     <w:tmpl w:val="EF24BFBA"/>
@@ -48885,7 +49067,7 @@
       </w:pPr>
     </w:lvl>
   </w:abstractNum>
-  <w:abstractNum w:abstractNumId="33" w15:restartNumberingAfterBreak="0">
+  <w:abstractNum w:abstractNumId="33">
     <w:nsid w:val="4DDB06A4"/>
     <w:multiLevelType w:val="hybridMultilevel"/>
     <w:tmpl w:val="60947D32"/>
@@ -48971,7 +49153,7 @@
       </w:pPr>
     </w:lvl>
   </w:abstractNum>
-  <w:abstractNum w:abstractNumId="34" w15:restartNumberingAfterBreak="0">
+  <w:abstractNum w:abstractNumId="34">
     <w:nsid w:val="504A70A7"/>
     <w:multiLevelType w:val="hybridMultilevel"/>
     <w:tmpl w:val="64928CCE"/>
@@ -49060,7 +49242,7 @@
       </w:pPr>
     </w:lvl>
   </w:abstractNum>
-  <w:abstractNum w:abstractNumId="35" w15:restartNumberingAfterBreak="0">
+  <w:abstractNum w:abstractNumId="35">
     <w:nsid w:val="55D229E9"/>
     <w:multiLevelType w:val="hybridMultilevel"/>
     <w:tmpl w:val="33442D32"/>
@@ -49146,7 +49328,7 @@
       </w:pPr>
     </w:lvl>
   </w:abstractNum>
-  <w:abstractNum w:abstractNumId="36" w15:restartNumberingAfterBreak="0">
+  <w:abstractNum w:abstractNumId="36">
     <w:nsid w:val="5AEB20C5"/>
     <w:multiLevelType w:val="hybridMultilevel"/>
     <w:tmpl w:val="521EA05A"/>
@@ -49232,7 +49414,7 @@
       </w:pPr>
     </w:lvl>
   </w:abstractNum>
-  <w:abstractNum w:abstractNumId="37" w15:restartNumberingAfterBreak="0">
+  <w:abstractNum w:abstractNumId="37">
     <w:nsid w:val="5BEF36C4"/>
     <w:multiLevelType w:val="hybridMultilevel"/>
     <w:tmpl w:val="8736982C"/>
@@ -49318,7 +49500,7 @@
       </w:pPr>
     </w:lvl>
   </w:abstractNum>
-  <w:abstractNum w:abstractNumId="38" w15:restartNumberingAfterBreak="0">
+  <w:abstractNum w:abstractNumId="38">
     <w:nsid w:val="641848B8"/>
     <w:multiLevelType w:val="hybridMultilevel"/>
     <w:tmpl w:val="EE8AA5F4"/>
@@ -49404,7 +49586,7 @@
       </w:pPr>
     </w:lvl>
   </w:abstractNum>
-  <w:abstractNum w:abstractNumId="39" w15:restartNumberingAfterBreak="0">
+  <w:abstractNum w:abstractNumId="39">
     <w:nsid w:val="6922114B"/>
     <w:multiLevelType w:val="hybridMultilevel"/>
     <w:tmpl w:val="3B14D46A"/>
@@ -49490,7 +49672,7 @@
       </w:pPr>
     </w:lvl>
   </w:abstractNum>
-  <w:abstractNum w:abstractNumId="40" w15:restartNumberingAfterBreak="0">
+  <w:abstractNum w:abstractNumId="40">
     <w:nsid w:val="69D719F7"/>
     <w:multiLevelType w:val="hybridMultilevel"/>
     <w:tmpl w:val="2BA49D80"/>
@@ -49579,7 +49761,7 @@
       </w:pPr>
     </w:lvl>
   </w:abstractNum>
-  <w:abstractNum w:abstractNumId="41" w15:restartNumberingAfterBreak="0">
+  <w:abstractNum w:abstractNumId="41">
     <w:nsid w:val="6A1F7101"/>
     <w:multiLevelType w:val="hybridMultilevel"/>
     <w:tmpl w:val="A8E2691C"/>
@@ -49668,7 +49850,7 @@
       </w:pPr>
     </w:lvl>
   </w:abstractNum>
-  <w:abstractNum w:abstractNumId="42" w15:restartNumberingAfterBreak="0">
+  <w:abstractNum w:abstractNumId="42">
     <w:nsid w:val="6A603A64"/>
     <w:multiLevelType w:val="hybridMultilevel"/>
     <w:tmpl w:val="500075C2"/>
@@ -49754,7 +49936,7 @@
       </w:pPr>
     </w:lvl>
   </w:abstractNum>
-  <w:abstractNum w:abstractNumId="43" w15:restartNumberingAfterBreak="0">
+  <w:abstractNum w:abstractNumId="43">
     <w:nsid w:val="6AF2085B"/>
     <w:multiLevelType w:val="hybridMultilevel"/>
     <w:tmpl w:val="659A6304"/>
@@ -49840,7 +50022,7 @@
       </w:pPr>
     </w:lvl>
   </w:abstractNum>
-  <w:abstractNum w:abstractNumId="44" w15:restartNumberingAfterBreak="0">
+  <w:abstractNum w:abstractNumId="44">
     <w:nsid w:val="6B2F39A0"/>
     <w:multiLevelType w:val="hybridMultilevel"/>
     <w:tmpl w:val="B7829B32"/>
@@ -49926,7 +50108,7 @@
       </w:pPr>
     </w:lvl>
   </w:abstractNum>
-  <w:abstractNum w:abstractNumId="45" w15:restartNumberingAfterBreak="0">
+  <w:abstractNum w:abstractNumId="45">
     <w:nsid w:val="6E7B3521"/>
     <w:multiLevelType w:val="hybridMultilevel"/>
     <w:tmpl w:val="E3501416"/>
@@ -50012,7 +50194,7 @@
       </w:pPr>
     </w:lvl>
   </w:abstractNum>
-  <w:abstractNum w:abstractNumId="46" w15:restartNumberingAfterBreak="0">
+  <w:abstractNum w:abstractNumId="46">
     <w:nsid w:val="70343EBD"/>
     <w:multiLevelType w:val="hybridMultilevel"/>
     <w:tmpl w:val="F9D06226"/>
@@ -50098,7 +50280,7 @@
       </w:pPr>
     </w:lvl>
   </w:abstractNum>
-  <w:abstractNum w:abstractNumId="47" w15:restartNumberingAfterBreak="0">
+  <w:abstractNum w:abstractNumId="47">
     <w:nsid w:val="76B67246"/>
     <w:multiLevelType w:val="hybridMultilevel"/>
     <w:tmpl w:val="5CE4F204"/>
@@ -50389,7 +50571,7 @@
 </file>
 
 <file path=word/styles.xml><?xml version="1.0" encoding="utf-8"?>
-<w:styles xmlns:mc="http://schemas.openxmlformats.org/markup-compatibility/2006" xmlns:r="http://schemas.openxmlformats.org/officeDocument/2006/relationships" xmlns:w="http://schemas.openxmlformats.org/wordprocessingml/2006/main" xmlns:w14="http://schemas.microsoft.com/office/word/2010/wordml" xmlns:w15="http://schemas.microsoft.com/office/word/2012/wordml" xmlns:w16cex="http://schemas.microsoft.com/office/word/2018/wordml/cex" xmlns:w16cid="http://schemas.microsoft.com/office/word/2016/wordml/cid" xmlns:w16="http://schemas.microsoft.com/office/word/2018/wordml" xmlns:w16se="http://schemas.microsoft.com/office/word/2015/wordml/symex" mc:Ignorable="w14 w15 w16se w16cid w16 w16cex">
+<w:styles xmlns:mc="http://schemas.openxmlformats.org/markup-compatibility/2006" xmlns:r="http://schemas.openxmlformats.org/officeDocument/2006/relationships" xmlns:w="http://schemas.openxmlformats.org/wordprocessingml/2006/main" xmlns:w14="http://schemas.microsoft.com/office/word/2010/wordml" xmlns:w15="http://schemas.microsoft.com/office/word/2012/wordml" mc:Ignorable="w14 w15">
   <w:docDefaults>
     <w:rPrDefault>
       <w:rPr>
@@ -50405,7 +50587,7 @@
       </w:pPr>
     </w:pPrDefault>
   </w:docDefaults>
-  <w:latentStyles w:defLockedState="0" w:defUIPriority="99" w:defSemiHidden="0" w:defUnhideWhenUsed="0" w:defQFormat="0" w:count="376">
+  <w:latentStyles w:defLockedState="0" w:defUIPriority="99" w:defSemiHidden="0" w:defUnhideWhenUsed="0" w:defQFormat="0" w:count="371">
     <w:lsdException w:name="Normal" w:uiPriority="0" w:qFormat="1"/>
     <w:lsdException w:name="heading 1" w:uiPriority="9" w:qFormat="1"/>
     <w:lsdException w:name="heading 2" w:semiHidden="1" w:uiPriority="9" w:unhideWhenUsed="1" w:qFormat="1"/>
@@ -50777,11 +50959,6 @@
     <w:lsdException w:name="List Table 5 Dark Accent 6" w:uiPriority="50"/>
     <w:lsdException w:name="List Table 6 Colorful Accent 6" w:uiPriority="51"/>
     <w:lsdException w:name="List Table 7 Colorful Accent 6" w:uiPriority="52"/>
-    <w:lsdException w:name="Mention" w:semiHidden="1" w:unhideWhenUsed="1"/>
-    <w:lsdException w:name="Smart Hyperlink" w:semiHidden="1" w:unhideWhenUsed="1"/>
-    <w:lsdException w:name="Hashtag" w:semiHidden="1" w:unhideWhenUsed="1"/>
-    <w:lsdException w:name="Unresolved Mention" w:semiHidden="1" w:unhideWhenUsed="1"/>
-    <w:lsdException w:name="Smart Link" w:semiHidden="1" w:unhideWhenUsed="1"/>
   </w:latentStyles>
   <w:style w:type="paragraph" w:default="1" w:styleId="Normal">
     <w:name w:val="Normal"/>
@@ -51071,6 +51248,7 @@
       <w:lang w:val="en-US"/>
     </w:rPr>
     <w:tblPr>
+      <w:tblInd w:w="0" w:type="dxa"/>
       <w:tblBorders>
         <w:top w:val="single" w:sz="4" w:space="0" w:color="auto"/>
         <w:left w:val="single" w:sz="4" w:space="0" w:color="auto"/>
@@ -51079,6 +51257,12 @@
         <w:insideH w:val="single" w:sz="4" w:space="0" w:color="auto"/>
         <w:insideV w:val="single" w:sz="4" w:space="0" w:color="auto"/>
       </w:tblBorders>
+      <w:tblCellMar>
+        <w:top w:w="0" w:type="dxa"/>
+        <w:left w:w="108" w:type="dxa"/>
+        <w:bottom w:w="0" w:type="dxa"/>
+        <w:right w:w="108" w:type="dxa"/>
+      </w:tblCellMar>
     </w:tblPr>
   </w:style>
   <w:style w:type="character" w:styleId="Hyperlink">
@@ -52790,7 +52974,7 @@
 </file>
 
 <file path=customXml/itemProps1.xml><?xml version="1.0" encoding="utf-8"?>
-<ds:datastoreItem xmlns:ds="http://schemas.openxmlformats.org/officeDocument/2006/customXml" ds:itemID="{E6126900-FF39-4D57-BE6B-D30A9692A6B9}">
+<ds:datastoreItem xmlns:ds="http://schemas.openxmlformats.org/officeDocument/2006/customXml" ds:itemID="{46D8277E-31A3-4CB3-8D7A-881C2F8083D8}">
   <ds:schemaRefs>
     <ds:schemaRef ds:uri="http://schemas.openxmlformats.org/officeDocument/2006/bibliography"/>
   </ds:schemaRefs>

</xml_diff>

<commit_message>
Perbaikan Bab 2 dan 3
</commit_message>
<xml_diff>
--- a/Skripsi BAB 1 dan 2.docx
+++ b/Skripsi BAB 1 dan 2.docx
@@ -1,6 +1,6 @@
 
 <file path=word/document.xml><?xml version="1.0" encoding="utf-8"?>
-<w:document xmlns:wpc="http://schemas.microsoft.com/office/word/2010/wordprocessingCanvas" xmlns:cx="http://schemas.microsoft.com/office/drawing/2014/chartex" xmlns:cx1="http://schemas.microsoft.com/office/drawing/2015/9/8/chartex" xmlns:cx2="http://schemas.microsoft.com/office/drawing/2015/10/21/chartex" xmlns:cx3="http://schemas.microsoft.com/office/drawing/2016/5/9/chartex" xmlns:cx4="http://schemas.microsoft.com/office/drawing/2016/5/10/chartex" xmlns:cx5="http://schemas.microsoft.com/office/drawing/2016/5/11/chartex" xmlns:cx6="http://schemas.microsoft.com/office/drawing/2016/5/12/chartex" xmlns:cx7="http://schemas.microsoft.com/office/drawing/2016/5/13/chartex" xmlns:cx8="http://schemas.microsoft.com/office/drawing/2016/5/14/chartex" xmlns:mc="http://schemas.openxmlformats.org/markup-compatibility/2006" xmlns:aink="http://schemas.microsoft.com/office/drawing/2016/ink" xmlns:am3d="http://schemas.microsoft.com/office/drawing/2017/model3d" xmlns:o="urn:schemas-microsoft-com:office:office" xmlns:r="http://schemas.openxmlformats.org/officeDocument/2006/relationships" xmlns:m="http://schemas.openxmlformats.org/officeDocument/2006/math" xmlns:v="urn:schemas-microsoft-com:vml" xmlns:wp14="http://schemas.microsoft.com/office/word/2010/wordprocessingDrawing" xmlns:wp="http://schemas.openxmlformats.org/drawingml/2006/wordprocessingDrawing" xmlns:w10="urn:schemas-microsoft-com:office:word" xmlns:w="http://schemas.openxmlformats.org/wordprocessingml/2006/main" xmlns:w14="http://schemas.microsoft.com/office/word/2010/wordml" xmlns:w15="http://schemas.microsoft.com/office/word/2012/wordml" xmlns:w16cex="http://schemas.microsoft.com/office/word/2018/wordml/cex" xmlns:w16cid="http://schemas.microsoft.com/office/word/2016/wordml/cid" xmlns:w16="http://schemas.microsoft.com/office/word/2018/wordml" xmlns:w16se="http://schemas.microsoft.com/office/word/2015/wordml/symex" xmlns:wpg="http://schemas.microsoft.com/office/word/2010/wordprocessingGroup" xmlns:wpi="http://schemas.microsoft.com/office/word/2010/wordprocessingInk" xmlns:wne="http://schemas.microsoft.com/office/word/2006/wordml" xmlns:wps="http://schemas.microsoft.com/office/word/2010/wordprocessingShape" mc:Ignorable="w14 w15 w16se w16cid w16 w16cex wp14">
+<w:document xmlns:wpc="http://schemas.microsoft.com/office/word/2010/wordprocessingCanvas" xmlns:mc="http://schemas.openxmlformats.org/markup-compatibility/2006" xmlns:o="urn:schemas-microsoft-com:office:office" xmlns:r="http://schemas.openxmlformats.org/officeDocument/2006/relationships" xmlns:m="http://schemas.openxmlformats.org/officeDocument/2006/math" xmlns:v="urn:schemas-microsoft-com:vml" xmlns:wp14="http://schemas.microsoft.com/office/word/2010/wordprocessingDrawing" xmlns:wp="http://schemas.openxmlformats.org/drawingml/2006/wordprocessingDrawing" xmlns:w10="urn:schemas-microsoft-com:office:word" xmlns:w="http://schemas.openxmlformats.org/wordprocessingml/2006/main" xmlns:w14="http://schemas.microsoft.com/office/word/2010/wordml" xmlns:w15="http://schemas.microsoft.com/office/word/2012/wordml" xmlns:wpg="http://schemas.microsoft.com/office/word/2010/wordprocessingGroup" xmlns:wpi="http://schemas.microsoft.com/office/word/2010/wordprocessingInk" xmlns:wne="http://schemas.microsoft.com/office/word/2006/wordml" xmlns:wps="http://schemas.microsoft.com/office/word/2010/wordprocessingShape" mc:Ignorable="w14 w15 wp14">
   <w:body>
     <w:p>
       <w:pPr>
@@ -4567,6 +4567,7 @@
           <w:id w:val="-449552851"/>
           <w:citation/>
         </w:sdtPr>
+        <w:sdtEndPr/>
         <w:sdtContent>
           <w:r>
             <w:fldChar w:fldCharType="begin"/>
@@ -4605,6 +4606,7 @@
           <w:id w:val="-1096553714"/>
           <w:citation/>
         </w:sdtPr>
+        <w:sdtEndPr/>
         <w:sdtContent>
           <w:r>
             <w:rPr>
@@ -4710,6 +4712,7 @@
           <w:id w:val="-1286729609"/>
           <w:citation/>
         </w:sdtPr>
+        <w:sdtEndPr/>
         <w:sdtContent>
           <w:r>
             <w:rPr>
@@ -4795,6 +4798,7 @@
           <w:id w:val="929932074"/>
           <w:citation/>
         </w:sdtPr>
+        <w:sdtEndPr/>
         <w:sdtContent>
           <w:r>
             <w:fldChar w:fldCharType="begin"/>
@@ -4880,6 +4884,7 @@
           <w:id w:val="-1525701985"/>
           <w:citation/>
         </w:sdtPr>
+        <w:sdtEndPr/>
         <w:sdtContent>
           <w:r>
             <w:fldChar w:fldCharType="begin"/>
@@ -4939,6 +4944,7 @@
           <w:id w:val="-1095475394"/>
           <w:citation/>
         </w:sdtPr>
+        <w:sdtEndPr/>
         <w:sdtContent>
           <w:r>
             <w:fldChar w:fldCharType="begin"/>
@@ -5064,6 +5070,7 @@
           <w:id w:val="-1239005945"/>
           <w:citation/>
         </w:sdtPr>
+        <w:sdtEndPr/>
         <w:sdtContent>
           <w:r>
             <w:rPr>
@@ -5175,6 +5182,7 @@
           <w:id w:val="-695153205"/>
           <w:citation/>
         </w:sdtPr>
+        <w:sdtEndPr/>
         <w:sdtContent>
           <w:r>
             <w:fldChar w:fldCharType="begin"/>
@@ -5359,6 +5367,7 @@
           <w:id w:val="-1079285552"/>
           <w:citation/>
         </w:sdtPr>
+        <w:sdtEndPr/>
         <w:sdtContent>
           <w:r>
             <w:rPr>
@@ -5465,6 +5474,7 @@
           <w:id w:val="1497688780"/>
           <w:citation/>
         </w:sdtPr>
+        <w:sdtEndPr/>
         <w:sdtContent>
           <w:r>
             <w:rPr>
@@ -5592,6 +5602,7 @@
           <w:id w:val="2474867"/>
           <w:citation/>
         </w:sdtPr>
+        <w:sdtEndPr/>
         <w:sdtContent>
           <w:r>
             <w:rPr>
@@ -8183,6 +8194,7 @@
           <w:id w:val="-861583504"/>
           <w:citation/>
         </w:sdtPr>
+        <w:sdtEndPr/>
         <w:sdtContent>
           <w:r>
             <w:fldChar w:fldCharType="begin"/>
@@ -8240,6 +8252,7 @@
           <w:id w:val="1846276018"/>
           <w:citation/>
         </w:sdtPr>
+        <w:sdtEndPr/>
         <w:sdtContent>
           <w:r>
             <w:fldChar w:fldCharType="begin"/>
@@ -8279,6 +8292,7 @@
           <w:id w:val="-992948020"/>
           <w:citation/>
         </w:sdtPr>
+        <w:sdtEndPr/>
         <w:sdtContent>
           <w:r>
             <w:fldChar w:fldCharType="begin"/>
@@ -8451,6 +8465,7 @@
           <w:id w:val="1057981507"/>
           <w:citation/>
         </w:sdtPr>
+        <w:sdtEndPr/>
         <w:sdtContent>
           <w:r>
             <w:fldChar w:fldCharType="begin"/>
@@ -8510,6 +8525,7 @@
           <w:id w:val="-2000569709"/>
           <w:citation/>
         </w:sdtPr>
+        <w:sdtEndPr/>
         <w:sdtContent>
           <w:r>
             <w:fldChar w:fldCharType="begin"/>
@@ -8622,6 +8638,7 @@
           <w:id w:val="-880007244"/>
           <w:citation/>
         </w:sdtPr>
+        <w:sdtEndPr/>
         <w:sdtContent>
           <w:r>
             <w:fldChar w:fldCharType="begin"/>
@@ -8733,6 +8750,7 @@
           <w:id w:val="-179432270"/>
           <w:citation/>
         </w:sdtPr>
+        <w:sdtEndPr/>
         <w:sdtContent>
           <w:r>
             <w:fldChar w:fldCharType="begin"/>
@@ -8842,6 +8860,7 @@
           <w:id w:val="-1572267693"/>
           <w:citation/>
         </w:sdtPr>
+        <w:sdtEndPr/>
         <w:sdtContent>
           <w:r>
             <w:fldChar w:fldCharType="begin"/>
@@ -9031,6 +9050,7 @@
           <w:id w:val="-1162694448"/>
           <w:citation/>
         </w:sdtPr>
+        <w:sdtEndPr/>
         <w:sdtContent>
           <w:r>
             <w:fldChar w:fldCharType="begin"/>
@@ -9162,6 +9182,7 @@
           <w:id w:val="-997268226"/>
           <w:citation/>
         </w:sdtPr>
+        <w:sdtEndPr/>
         <w:sdtContent>
           <w:r>
             <w:rPr>
@@ -9411,6 +9432,7 @@
           <w:id w:val="-2057851976"/>
           <w:citation/>
         </w:sdtPr>
+        <w:sdtEndPr/>
         <w:sdtContent>
           <w:r>
             <w:rPr>
@@ -9540,6 +9562,7 @@
           <w:id w:val="-139115516"/>
           <w:citation/>
         </w:sdtPr>
+        <w:sdtEndPr/>
         <w:sdtContent>
           <w:r>
             <w:rPr>
@@ -9630,6 +9653,7 @@
           <w:id w:val="-981767544"/>
           <w:citation/>
         </w:sdtPr>
+        <w:sdtEndPr/>
         <w:sdtContent>
           <w:r>
             <w:fldChar w:fldCharType="begin"/>
@@ -10101,6 +10125,7 @@
           <w:id w:val="683019547"/>
           <w:citation/>
         </w:sdtPr>
+        <w:sdtEndPr/>
         <w:sdtContent>
           <w:r>
             <w:fldChar w:fldCharType="begin"/>
@@ -10218,6 +10243,7 @@
           <w:id w:val="1270048190"/>
           <w:citation/>
         </w:sdtPr>
+        <w:sdtEndPr/>
         <w:sdtContent>
           <w:r>
             <w:rPr>
@@ -10372,27 +10398,14 @@
         <w:lastRenderedPageBreak/>
         <w:t>Tabel 2.</w:t>
       </w:r>
-      <w:r>
-        <w:fldChar w:fldCharType="begin"/>
-      </w:r>
-      <w:r>
-        <w:instrText xml:space="preserve"> SEQ Tabel_2. \* ARABIC </w:instrText>
-      </w:r>
-      <w:r>
-        <w:fldChar w:fldCharType="separate"/>
-      </w:r>
-      <w:r>
-        <w:rPr>
-          <w:noProof/>
-        </w:rPr>
-        <w:t>1</w:t>
-      </w:r>
-      <w:r>
-        <w:rPr>
-          <w:noProof/>
-        </w:rPr>
-        <w:fldChar w:fldCharType="end"/>
-      </w:r>
+      <w:fldSimple w:instr=" SEQ Tabel_2. \* ARABIC ">
+        <w:r>
+          <w:rPr>
+            <w:noProof/>
+          </w:rPr>
+          <w:t>1</w:t>
+        </w:r>
+      </w:fldSimple>
       <w:r>
         <w:t xml:space="preserve"> </w:t>
       </w:r>
@@ -10431,6 +10444,7 @@
           <w:id w:val="-622543213"/>
           <w:citation/>
         </w:sdtPr>
+        <w:sdtEndPr/>
         <w:sdtContent>
           <w:r>
             <w:fldChar w:fldCharType="begin"/>
@@ -11623,6 +11637,7 @@
           <w:id w:val="-248112104"/>
           <w:citation/>
         </w:sdtPr>
+        <w:sdtEndPr/>
         <w:sdtContent>
           <w:r>
             <w:rPr>
@@ -11718,27 +11733,14 @@
       <w:r>
         <w:t>Tabel 2.</w:t>
       </w:r>
-      <w:r>
-        <w:fldChar w:fldCharType="begin"/>
-      </w:r>
-      <w:r>
-        <w:instrText xml:space="preserve"> SEQ Tabel_2. \* ARABIC </w:instrText>
-      </w:r>
-      <w:r>
-        <w:fldChar w:fldCharType="separate"/>
-      </w:r>
-      <w:r>
-        <w:rPr>
-          <w:noProof/>
-        </w:rPr>
-        <w:t>2</w:t>
-      </w:r>
-      <w:r>
-        <w:rPr>
-          <w:noProof/>
-        </w:rPr>
-        <w:fldChar w:fldCharType="end"/>
-      </w:r>
+      <w:fldSimple w:instr=" SEQ Tabel_2. \* ARABIC ">
+        <w:r>
+          <w:rPr>
+            <w:noProof/>
+          </w:rPr>
+          <w:t>2</w:t>
+        </w:r>
+      </w:fldSimple>
       <w:r>
         <w:t xml:space="preserve"> </w:t>
       </w:r>
@@ -11773,6 +11775,7 @@
           <w:id w:val="2108700009"/>
           <w:citation/>
         </w:sdtPr>
+        <w:sdtEndPr/>
         <w:sdtContent>
           <w:r>
             <w:fldChar w:fldCharType="begin"/>
@@ -12927,6 +12930,7 @@
           <w:id w:val="-605268753"/>
           <w:citation/>
         </w:sdtPr>
+        <w:sdtEndPr/>
         <w:sdtContent>
           <w:r>
             <w:rPr>
@@ -13107,6 +13111,7 @@
           <w:id w:val="-2063387974"/>
           <w:citation/>
         </w:sdtPr>
+        <w:sdtEndPr/>
         <w:sdtContent>
           <w:r>
             <w:fldChar w:fldCharType="begin"/>
@@ -13284,6 +13289,7 @@
           <w:id w:val="1474555293"/>
           <w:citation/>
         </w:sdtPr>
+        <w:sdtEndPr/>
         <w:sdtContent>
           <w:r>
             <w:rPr>
@@ -13474,6 +13480,7 @@
           <w:id w:val="-692459909"/>
           <w:citation/>
         </w:sdtPr>
+        <w:sdtEndPr/>
         <w:sdtContent>
           <w:r>
             <w:rPr>
@@ -13563,6 +13570,7 @@
           <w:id w:val="-636409346"/>
           <w:citation/>
         </w:sdtPr>
+        <w:sdtEndPr/>
         <w:sdtContent>
           <w:r>
             <w:rPr>
@@ -13892,6 +13900,7 @@
           <w:id w:val="-1058708321"/>
           <w:citation/>
         </w:sdtPr>
+        <w:sdtEndPr/>
         <w:sdtContent>
           <w:r>
             <w:rPr>
@@ -14026,6 +14035,7 @@
           <w:id w:val="1975484896"/>
           <w:citation/>
         </w:sdtPr>
+        <w:sdtEndPr/>
         <w:sdtContent>
           <w:r>
             <w:fldChar w:fldCharType="begin"/>
@@ -14469,27 +14479,14 @@
       <w:r>
         <w:t>Tabel 2.</w:t>
       </w:r>
-      <w:r>
-        <w:fldChar w:fldCharType="begin"/>
-      </w:r>
-      <w:r>
-        <w:instrText xml:space="preserve"> SEQ Tabel_2. \* ARABIC </w:instrText>
-      </w:r>
-      <w:r>
-        <w:fldChar w:fldCharType="separate"/>
-      </w:r>
-      <w:r>
-        <w:rPr>
-          <w:noProof/>
-        </w:rPr>
-        <w:t>3</w:t>
-      </w:r>
-      <w:r>
-        <w:rPr>
-          <w:noProof/>
-        </w:rPr>
-        <w:fldChar w:fldCharType="end"/>
-      </w:r>
+      <w:fldSimple w:instr=" SEQ Tabel_2. \* ARABIC ">
+        <w:r>
+          <w:rPr>
+            <w:noProof/>
+          </w:rPr>
+          <w:t>3</w:t>
+        </w:r>
+      </w:fldSimple>
       <w:r>
         <w:t xml:space="preserve"> </w:t>
       </w:r>
@@ -15659,6 +15656,7 @@
           <w:id w:val="-832602030"/>
           <w:citation/>
         </w:sdtPr>
+        <w:sdtEndPr/>
         <w:sdtContent>
           <w:r>
             <w:fldChar w:fldCharType="begin"/>
@@ -16500,12 +16498,21 @@
         </w:rPr>
         <w:t xml:space="preserve"> </w:t>
       </w:r>
-      <w:r>
-        <w:rPr>
-          <w:rFonts w:cs="Times New Roman"/>
-          <w:szCs w:val="24"/>
-        </w:rPr>
-        <w:t xml:space="preserve">merupakan prediksi </w:t>
+      <w:proofErr w:type="gramStart"/>
+      <w:r>
+        <w:rPr>
+          <w:rFonts w:cs="Times New Roman"/>
+          <w:szCs w:val="24"/>
+        </w:rPr>
+        <w:t>merupakan</w:t>
+      </w:r>
+      <w:proofErr w:type="gramEnd"/>
+      <w:r>
+        <w:rPr>
+          <w:rFonts w:cs="Times New Roman"/>
+          <w:szCs w:val="24"/>
+        </w:rPr>
+        <w:t xml:space="preserve"> prediksi </w:t>
       </w:r>
       <w:r>
         <w:rPr>
@@ -16529,7 +16536,15 @@
           <w:iCs/>
           <w:szCs w:val="24"/>
         </w:rPr>
-        <w:t>user u</w:t>
+        <w:t xml:space="preserve">user </w:t>
+      </w:r>
+      <w:r>
+        <w:rPr>
+          <w:rFonts w:cs="Times New Roman"/>
+          <w:iCs/>
+          <w:szCs w:val="24"/>
+        </w:rPr>
+        <w:t>u</w:t>
       </w:r>
       <w:r>
         <w:rPr>
@@ -16552,7 +16567,24 @@
           <w:iCs/>
           <w:szCs w:val="24"/>
         </w:rPr>
-        <w:t>item i.</w:t>
+        <w:t xml:space="preserve">item </w:t>
+      </w:r>
+      <w:r>
+        <w:rPr>
+          <w:rFonts w:cs="Times New Roman"/>
+          <w:iCs/>
+          <w:szCs w:val="24"/>
+        </w:rPr>
+        <w:t>i</w:t>
+      </w:r>
+      <w:r>
+        <w:rPr>
+          <w:rFonts w:cs="Times New Roman"/>
+          <w:i/>
+          <w:iCs/>
+          <w:szCs w:val="24"/>
+        </w:rPr>
+        <w:t>.</w:t>
       </w:r>
     </w:p>
     <w:p>
@@ -16576,12 +16608,21 @@
         </w:rPr>
         <w:t xml:space="preserve"> </w:t>
       </w:r>
-      <w:r>
-        <w:rPr>
-          <w:rFonts w:cs="Times New Roman"/>
-          <w:szCs w:val="24"/>
-        </w:rPr>
-        <w:t xml:space="preserve">merupakan fitur yang muncul di dalam </w:t>
+      <w:proofErr w:type="gramStart"/>
+      <w:r>
+        <w:rPr>
+          <w:rFonts w:cs="Times New Roman"/>
+          <w:szCs w:val="24"/>
+        </w:rPr>
+        <w:t>merupakan</w:t>
+      </w:r>
+      <w:proofErr w:type="gramEnd"/>
+      <w:r>
+        <w:rPr>
+          <w:rFonts w:cs="Times New Roman"/>
+          <w:szCs w:val="24"/>
+        </w:rPr>
+        <w:t xml:space="preserve"> fitur yang muncul di dalam </w:t>
       </w:r>
       <w:r>
         <w:rPr>
@@ -16590,7 +16631,15 @@
           <w:iCs/>
           <w:szCs w:val="24"/>
         </w:rPr>
-        <w:t>item i</w:t>
+        <w:t xml:space="preserve">item </w:t>
+      </w:r>
+      <w:r>
+        <w:rPr>
+          <w:rFonts w:cs="Times New Roman"/>
+          <w:iCs/>
+          <w:szCs w:val="24"/>
+        </w:rPr>
+        <w:t>i</w:t>
       </w:r>
       <w:r>
         <w:rPr>
@@ -16634,6 +16683,7 @@
           <w:id w:val="-4597146"/>
           <w:citation/>
         </w:sdtPr>
+        <w:sdtEndPr/>
         <w:sdtContent>
           <w:r>
             <w:fldChar w:fldCharType="begin"/>
@@ -16810,6 +16860,7 @@
           <w:id w:val="1881508394"/>
           <w:citation/>
         </w:sdtPr>
+        <w:sdtEndPr/>
         <w:sdtContent>
           <w:r>
             <w:fldChar w:fldCharType="begin"/>
@@ -17277,6 +17328,7 @@
           <w:id w:val="464088031"/>
           <w:citation/>
         </w:sdtPr>
+        <w:sdtEndPr/>
         <w:sdtContent>
           <w:r>
             <w:rPr>
@@ -17545,6 +17597,7 @@
           <w:id w:val="-2143185024"/>
           <w:citation/>
         </w:sdtPr>
+        <w:sdtEndPr/>
         <w:sdtContent>
           <w:r>
             <w:rPr>
@@ -17799,6 +17852,7 @@
           <w:id w:val="-1318488525"/>
           <w:citation/>
         </w:sdtPr>
+        <w:sdtEndPr/>
         <w:sdtContent>
           <w:r>
             <w:rPr>
@@ -17895,7 +17949,42 @@
           <w:szCs w:val="24"/>
           <w:lang w:val="en-ID"/>
         </w:rPr>
-        <w:t xml:space="preserve"> yaitu memprediksi peringkat yang akan dimiliki oleh </w:t>
+        <w:t xml:space="preserve"> yaitu memprediksi </w:t>
+      </w:r>
+      <w:r>
+        <w:rPr>
+          <w:rFonts w:cs="Times New Roman"/>
+          <w:i/>
+          <w:szCs w:val="24"/>
+          <w:lang w:val="id-ID"/>
+        </w:rPr>
+        <w:t>rating</w:t>
+      </w:r>
+      <w:r>
+        <w:rPr>
+          <w:rFonts w:cs="Times New Roman"/>
+          <w:szCs w:val="24"/>
+          <w:lang w:val="en-ID"/>
+        </w:rPr>
+        <w:t xml:space="preserve"> yang </w:t>
+      </w:r>
+      <w:proofErr w:type="gramStart"/>
+      <w:r>
+        <w:rPr>
+          <w:rFonts w:cs="Times New Roman"/>
+          <w:szCs w:val="24"/>
+          <w:lang w:val="en-ID"/>
+        </w:rPr>
+        <w:t>akan</w:t>
+      </w:r>
+      <w:proofErr w:type="gramEnd"/>
+      <w:r>
+        <w:rPr>
+          <w:rFonts w:cs="Times New Roman"/>
+          <w:szCs w:val="24"/>
+          <w:lang w:val="en-ID"/>
+        </w:rPr>
+        <w:t xml:space="preserve"> dimiliki oleh </w:t>
       </w:r>
       <w:r>
         <w:rPr>
@@ -18297,7 +18386,7 @@
           <w:rFonts w:cs="Times New Roman"/>
           <w:szCs w:val="24"/>
         </w:rPr>
-        <w:t>1,</w:t>
+        <w:t>1</w:t>
       </w:r>
       <w:proofErr w:type="gramStart"/>
       <w:r>
@@ -18305,7 +18394,30 @@
           <w:rFonts w:cs="Times New Roman"/>
           <w:szCs w:val="24"/>
         </w:rPr>
-        <w:t>2,</w:t>
+        <w:t>,</w:t>
+      </w:r>
+      <w:r>
+        <w:rPr>
+          <w:rFonts w:cs="Times New Roman"/>
+          <w:szCs w:val="24"/>
+          <w:lang w:val="id-ID"/>
+        </w:rPr>
+        <w:t>u</w:t>
+      </w:r>
+      <w:r>
+        <w:rPr>
+          <w:rFonts w:cs="Times New Roman"/>
+          <w:szCs w:val="24"/>
+        </w:rPr>
+        <w:t>2</w:t>
+      </w:r>
+      <w:proofErr w:type="gramEnd"/>
+      <w:r>
+        <w:rPr>
+          <w:rFonts w:cs="Times New Roman"/>
+          <w:szCs w:val="24"/>
+        </w:rPr>
+        <w:t>,..</w:t>
       </w:r>
       <w:r>
         <w:rPr>
@@ -18314,42 +18426,73 @@
         </w:rPr>
         <w:t>𝑢</w:t>
       </w:r>
+      <w:r>
+        <w:rPr>
+          <w:rFonts w:cs="Times New Roman"/>
+          <w:szCs w:val="24"/>
+        </w:rPr>
+        <w:t xml:space="preserve">5 dan lima </w:t>
+      </w:r>
+      <w:r>
+        <w:rPr>
+          <w:rFonts w:cs="Times New Roman"/>
+          <w:i/>
+          <w:iCs/>
+          <w:szCs w:val="24"/>
+        </w:rPr>
+        <w:t xml:space="preserve">item </w:t>
+      </w:r>
+      <w:r>
+        <w:rPr>
+          <w:rFonts w:ascii="Cambria Math" w:eastAsia="CambriaMath" w:hAnsi="Cambria Math" w:cs="Cambria Math"/>
+          <w:szCs w:val="24"/>
+        </w:rPr>
+        <w:t>𝑖</w:t>
+      </w:r>
+      <w:r>
+        <w:rPr>
+          <w:rFonts w:cs="Times New Roman"/>
+          <w:szCs w:val="24"/>
+        </w:rPr>
+        <w:t>1</w:t>
+      </w:r>
+      <w:proofErr w:type="gramStart"/>
+      <w:r>
+        <w:rPr>
+          <w:rFonts w:cs="Times New Roman"/>
+          <w:szCs w:val="24"/>
+        </w:rPr>
+        <w:t>,</w:t>
+      </w:r>
+      <w:r>
+        <w:rPr>
+          <w:rFonts w:cs="Times New Roman"/>
+          <w:i/>
+          <w:szCs w:val="24"/>
+          <w:lang w:val="id-ID"/>
+        </w:rPr>
+        <w:t>i</w:t>
+      </w:r>
+      <w:r>
+        <w:rPr>
+          <w:rFonts w:cs="Times New Roman"/>
+          <w:szCs w:val="24"/>
+        </w:rPr>
+        <w:t>2</w:t>
+      </w:r>
       <w:proofErr w:type="gramEnd"/>
       <w:r>
         <w:rPr>
           <w:rFonts w:cs="Times New Roman"/>
           <w:szCs w:val="24"/>
         </w:rPr>
-        <w:t>3,..</w:t>
+        <w:t>,..</w:t>
       </w:r>
       <w:r>
         <w:rPr>
           <w:rFonts w:ascii="Cambria Math" w:eastAsia="CambriaMath" w:hAnsi="Cambria Math" w:cs="Cambria Math"/>
           <w:szCs w:val="24"/>
         </w:rPr>
-        <w:t>𝑢</w:t>
-      </w:r>
-      <w:r>
-        <w:rPr>
-          <w:rFonts w:cs="Times New Roman"/>
-          <w:szCs w:val="24"/>
-        </w:rPr>
-        <w:t xml:space="preserve">5 dan lima </w:t>
-      </w:r>
-      <w:r>
-        <w:rPr>
-          <w:rFonts w:cs="Times New Roman"/>
-          <w:i/>
-          <w:iCs/>
-          <w:szCs w:val="24"/>
-        </w:rPr>
-        <w:t xml:space="preserve">item </w:t>
-      </w:r>
-      <w:r>
-        <w:rPr>
-          <w:rFonts w:ascii="Cambria Math" w:eastAsia="CambriaMath" w:hAnsi="Cambria Math" w:cs="Cambria Math"/>
-          <w:szCs w:val="24"/>
-        </w:rPr>
         <w:t>𝑖</w:t>
       </w:r>
       <w:r>
@@ -18357,35 +18500,23 @@
           <w:rFonts w:cs="Times New Roman"/>
           <w:szCs w:val="24"/>
         </w:rPr>
-        <w:t>1,2,</w:t>
-      </w:r>
-      <w:r>
-        <w:rPr>
-          <w:rFonts w:ascii="Cambria Math" w:eastAsia="CambriaMath" w:hAnsi="Cambria Math" w:cs="Cambria Math"/>
-          <w:szCs w:val="24"/>
-        </w:rPr>
-        <w:t>𝑖</w:t>
-      </w:r>
-      <w:r>
-        <w:rPr>
-          <w:rFonts w:cs="Times New Roman"/>
-          <w:szCs w:val="24"/>
-        </w:rPr>
-        <w:t>3,..</w:t>
-      </w:r>
-      <w:r>
-        <w:rPr>
-          <w:rFonts w:ascii="Cambria Math" w:eastAsia="CambriaMath" w:hAnsi="Cambria Math" w:cs="Cambria Math"/>
-          <w:szCs w:val="24"/>
-        </w:rPr>
-        <w:t>𝑖</w:t>
-      </w:r>
-      <w:r>
-        <w:rPr>
-          <w:rFonts w:cs="Times New Roman"/>
-          <w:szCs w:val="24"/>
-        </w:rPr>
-        <w:t xml:space="preserve">5. Sebuah sistem rekomendasi ingin memprediksi berapa </w:t>
+        <w:t xml:space="preserve">5. Sistem rekomendasi </w:t>
+      </w:r>
+      <w:proofErr w:type="gramStart"/>
+      <w:r>
+        <w:rPr>
+          <w:rFonts w:cs="Times New Roman"/>
+          <w:szCs w:val="24"/>
+        </w:rPr>
+        <w:t>akan</w:t>
+      </w:r>
+      <w:proofErr w:type="gramEnd"/>
+      <w:r>
+        <w:rPr>
+          <w:rFonts w:cs="Times New Roman"/>
+          <w:szCs w:val="24"/>
+        </w:rPr>
+        <w:t xml:space="preserve"> memprediksi berapa </w:t>
       </w:r>
       <w:r>
         <w:rPr>
@@ -18468,27 +18599,14 @@
       <w:r>
         <w:t>Tabel 2.</w:t>
       </w:r>
-      <w:r>
-        <w:fldChar w:fldCharType="begin"/>
-      </w:r>
-      <w:r>
-        <w:instrText xml:space="preserve"> SEQ Tabel_2. \* ARABIC </w:instrText>
-      </w:r>
-      <w:r>
-        <w:fldChar w:fldCharType="separate"/>
-      </w:r>
-      <w:r>
-        <w:rPr>
-          <w:noProof/>
-        </w:rPr>
-        <w:t>4</w:t>
-      </w:r>
-      <w:r>
-        <w:rPr>
-          <w:noProof/>
-        </w:rPr>
-        <w:fldChar w:fldCharType="end"/>
-      </w:r>
+      <w:fldSimple w:instr=" SEQ Tabel_2. \* ARABIC ">
+        <w:r>
+          <w:rPr>
+            <w:noProof/>
+          </w:rPr>
+          <w:t>4</w:t>
+        </w:r>
+      </w:fldSimple>
       <w:r>
         <w:t xml:space="preserve"> </w:t>
       </w:r>
@@ -20032,6 +20150,7 @@
           <w:id w:val="-1507745328"/>
           <w:citation/>
         </w:sdtPr>
+        <w:sdtEndPr/>
         <w:sdtContent>
           <w:r>
             <w:rPr>
@@ -20686,6 +20805,7 @@
     </w:p>
     <w:p>
       <w:r>
+        <w:lastRenderedPageBreak/>
         <w:t xml:space="preserve">Keterangan: </w:t>
       </w:r>
     </w:p>
@@ -20946,6 +21066,7 @@
           <w:id w:val="478268879"/>
           <w:citation/>
         </w:sdtPr>
+        <w:sdtEndPr/>
         <w:sdtContent>
           <w:r>
             <w:rPr>
@@ -21594,6 +21715,7 @@
           <w:id w:val="-1542122785"/>
           <w:citation/>
         </w:sdtPr>
+        <w:sdtEndPr/>
         <w:sdtContent>
           <w:r>
             <w:rPr>
@@ -22023,6 +22145,7 @@
           <w:id w:val="-964510326"/>
           <w:citation/>
         </w:sdtPr>
+        <w:sdtEndPr/>
         <w:sdtContent>
           <w:r>
             <w:rPr>
@@ -22101,6 +22224,7 @@
           <w:id w:val="555593091"/>
           <w:citation/>
         </w:sdtPr>
+        <w:sdtEndPr/>
         <w:sdtContent>
           <w:r>
             <w:rPr>
@@ -22603,14 +22727,85 @@
           <w:rFonts w:cs="Times New Roman"/>
           <w:szCs w:val="24"/>
         </w:rPr>
-        <w:t>masalah-masalah yang telah disebutkan di atas</w:t>
-      </w:r>
-      <w:r>
-        <w:rPr>
-          <w:rFonts w:cs="Times New Roman"/>
-          <w:szCs w:val="24"/>
-        </w:rPr>
-        <w:t xml:space="preserve"> dan</w:t>
+        <w:t xml:space="preserve">masalah-masalah yang ada pada </w:t>
+      </w:r>
+      <w:r>
+        <w:rPr>
+          <w:i/>
+          <w:iCs/>
+        </w:rPr>
+        <w:t>c</w:t>
+      </w:r>
+      <w:r>
+        <w:rPr>
+          <w:i/>
+          <w:iCs/>
+        </w:rPr>
+        <w:t>ontent-based</w:t>
+      </w:r>
+      <w:r>
+        <w:rPr>
+          <w:i/>
+          <w:iCs/>
+        </w:rPr>
+        <w:t xml:space="preserve"> </w:t>
+      </w:r>
+      <w:r>
+        <w:rPr>
+          <w:iCs/>
+          <w:lang w:val="id-ID"/>
+        </w:rPr>
+        <w:t>dan</w:t>
+      </w:r>
+      <w:r>
+        <w:t xml:space="preserve"> </w:t>
+      </w:r>
+      <w:r>
+        <w:rPr>
+          <w:rFonts w:cs="Times New Roman"/>
+          <w:i/>
+          <w:iCs/>
+          <w:szCs w:val="24"/>
+        </w:rPr>
+        <w:t>collaborative filtering</w:t>
+      </w:r>
+      <w:r>
+        <w:rPr>
+          <w:rFonts w:cs="Times New Roman"/>
+          <w:i/>
+          <w:iCs/>
+          <w:szCs w:val="24"/>
+          <w:lang w:val="id-ID"/>
+        </w:rPr>
+        <w:t xml:space="preserve"> </w:t>
+      </w:r>
+      <w:r>
+        <w:rPr>
+          <w:i/>
+          <w:iCs/>
+        </w:rPr>
+        <w:t>r</w:t>
+      </w:r>
+      <w:r>
+        <w:rPr>
+          <w:i/>
+          <w:iCs/>
+        </w:rPr>
+        <w:t>ecommendation</w:t>
+      </w:r>
+      <w:r>
+        <w:rPr>
+          <w:iCs/>
+          <w:lang w:val="id-ID"/>
+        </w:rPr>
+        <w:t xml:space="preserve">, </w:t>
+      </w:r>
+      <w:r>
+        <w:rPr>
+          <w:rFonts w:cs="Times New Roman"/>
+          <w:szCs w:val="24"/>
+        </w:rPr>
+        <w:t>dan</w:t>
       </w:r>
       <w:r>
         <w:rPr>
@@ -22635,6 +22830,7 @@
           <w:id w:val="-816568965"/>
           <w:citation/>
         </w:sdtPr>
+        <w:sdtEndPr/>
         <w:sdtContent>
           <w:r>
             <w:rPr>
@@ -22727,6 +22923,7 @@
           <w:id w:val="677778842"/>
           <w:citation/>
         </w:sdtPr>
+        <w:sdtEndPr/>
         <w:sdtContent>
           <w:r>
             <w:rPr>
@@ -22989,23 +23186,7 @@
           <w:rFonts w:cs="Times New Roman"/>
           <w:szCs w:val="24"/>
         </w:rPr>
-        <w:t xml:space="preserve"> </w:t>
-      </w:r>
-      <w:proofErr w:type="spellStart"/>
-      <w:r>
-        <w:rPr>
-          <w:rFonts w:cs="Times New Roman"/>
-          <w:szCs w:val="24"/>
-        </w:rPr>
-        <w:t>Sekuensial</w:t>
-      </w:r>
-      <w:proofErr w:type="spellEnd"/>
-      <w:r>
-        <w:rPr>
-          <w:rFonts w:cs="Times New Roman"/>
-          <w:szCs w:val="24"/>
-        </w:rPr>
-        <w:t xml:space="preserve"> (</w:t>
+        <w:t xml:space="preserve"> Sekuensial (</w:t>
       </w:r>
       <w:r>
         <w:rPr>
@@ -23362,6 +23543,7 @@
           <w:id w:val="912584209"/>
           <w:citation/>
         </w:sdtPr>
+        <w:sdtEndPr/>
         <w:sdtContent>
           <w:r>
             <w:fldChar w:fldCharType="begin"/>
@@ -23502,6 +23684,7 @@
           <w:id w:val="1017054254"/>
           <w:citation/>
         </w:sdtPr>
+        <w:sdtEndPr/>
         <w:sdtContent>
           <w:r>
             <w:fldChar w:fldCharType="begin"/>
@@ -23567,6 +23750,7 @@
           <w:id w:val="84273114"/>
           <w:citation/>
         </w:sdtPr>
+        <w:sdtEndPr/>
         <w:sdtContent>
           <w:r>
             <w:rPr>
@@ -23609,7 +23793,16 @@
     </w:p>
     <w:p>
       <w:r>
-        <w:t xml:space="preserve">Salah satu teknik yang digunakan pada deep learning adalah </w:t>
+        <w:t xml:space="preserve">Salah satu teknik yang digunakan pada </w:t>
+      </w:r>
+      <w:r>
+        <w:rPr>
+          <w:i/>
+        </w:rPr>
+        <w:t>deep learning</w:t>
+      </w:r>
+      <w:r>
+        <w:t xml:space="preserve"> adalah </w:t>
       </w:r>
       <w:r>
         <w:rPr>
@@ -23819,6 +24012,7 @@
           <w:id w:val="521059502"/>
           <w:citation/>
         </w:sdtPr>
+        <w:sdtEndPr/>
         <w:sdtContent>
           <w:r>
             <w:fldChar w:fldCharType="begin"/>
@@ -24371,27 +24565,14 @@
       <w:r>
         <w:t>Gambar 2.</w:t>
       </w:r>
-      <w:r>
-        <w:fldChar w:fldCharType="begin"/>
-      </w:r>
-      <w:r>
-        <w:instrText xml:space="preserve"> SEQ Gambar_2. \* ARABIC </w:instrText>
-      </w:r>
-      <w:r>
-        <w:fldChar w:fldCharType="separate"/>
-      </w:r>
-      <w:r>
-        <w:rPr>
-          <w:noProof/>
-        </w:rPr>
-        <w:t>1</w:t>
-      </w:r>
-      <w:r>
-        <w:rPr>
-          <w:noProof/>
-        </w:rPr>
-        <w:fldChar w:fldCharType="end"/>
-      </w:r>
+      <w:fldSimple w:instr=" SEQ Gambar_2. \* ARABIC ">
+        <w:r>
+          <w:rPr>
+            <w:noProof/>
+          </w:rPr>
+          <w:t>1</w:t>
+        </w:r>
+      </w:fldSimple>
       <w:r>
         <w:t xml:space="preserve"> </w:t>
       </w:r>
@@ -25348,7 +25529,7 @@
         <w:rPr>
           <w:lang w:val="id-ID"/>
         </w:rPr>
-        <w:t xml:space="preserve">.  </w:t>
+        <w:t xml:space="preserve">. </w:t>
       </w:r>
       <m:oMath>
         <m:sSub>
@@ -25396,7 +25577,14 @@
           <w:rFonts w:eastAsiaTheme="minorEastAsia"/>
           <w:lang w:val="id-ID"/>
         </w:rPr>
-        <w:t xml:space="preserve"> merupakan </w:t>
+        <w:t xml:space="preserve"> </w:t>
+      </w:r>
+      <w:r>
+        <w:rPr>
+          <w:rFonts w:eastAsiaTheme="minorEastAsia"/>
+          <w:lang w:val="id-ID"/>
+        </w:rPr>
+        <w:t xml:space="preserve">merupakan </w:t>
       </w:r>
       <w:r>
         <w:rPr>
@@ -25609,6 +25797,7 @@
           <w:id w:val="-1670935631"/>
           <w:citation/>
         </w:sdtPr>
+        <w:sdtEndPr/>
         <w:sdtContent>
           <w:r>
             <w:rPr>
@@ -27015,6 +27204,9 @@
           <m:t xml:space="preserve">S= </m:t>
         </m:r>
         <m:r>
+          <m:rPr>
+            <m:sty m:val="p"/>
+          </m:rPr>
           <w:rPr>
             <w:rFonts w:ascii="Cambria Math" w:hAnsi="Cambria Math"/>
           </w:rPr>
@@ -27032,6 +27224,9 @@
           </m:sSupPr>
           <m:e>
             <m:r>
+              <m:rPr>
+                <m:sty m:val="p"/>
+              </m:rPr>
               <w:rPr>
                 <w:rFonts w:ascii="Cambria Math" w:hAnsi="Cambria Math"/>
               </w:rPr>
@@ -27095,6 +27290,9 @@
               </m:e>
             </m:acc>
             <m:r>
+              <m:rPr>
+                <m:sty m:val="p"/>
+              </m:rPr>
               <w:rPr>
                 <w:rFonts w:ascii="Cambria Math" w:hAnsi="Cambria Math"/>
               </w:rPr>
@@ -27128,6 +27326,7 @@
           <w:id w:val="-1943517547"/>
           <w:citation/>
         </w:sdtPr>
+        <w:sdtEndPr/>
         <w:sdtContent>
           <w:r>
             <w:rPr>
@@ -27798,6 +27997,7 @@
           <w:id w:val="2135206992"/>
           <w:citation/>
         </w:sdtPr>
+        <w:sdtEndPr/>
         <w:sdtContent>
           <w:r>
             <w:rPr>
@@ -27924,24 +28124,14 @@
       <w:r>
         <w:t>Tabel 2.</w:t>
       </w:r>
-      <w:r>
-        <w:fldChar w:fldCharType="begin"/>
-      </w:r>
-      <w:r>
-        <w:instrText xml:space="preserve"> SEQ Tabel_2. \* ARABIC </w:instrText>
-      </w:r>
-      <w:r>
-        <w:fldChar w:fldCharType="separate"/>
-      </w:r>
-      <w:r>
-        <w:rPr>
-          <w:noProof/>
-        </w:rPr>
-        <w:t>5</w:t>
-      </w:r>
-      <w:r>
-        <w:fldChar w:fldCharType="end"/>
-      </w:r>
+      <w:fldSimple w:instr=" SEQ Tabel_2. \* ARABIC ">
+        <w:r>
+          <w:rPr>
+            <w:noProof/>
+          </w:rPr>
+          <w:t>5</w:t>
+        </w:r>
+      </w:fldSimple>
       <w:r>
         <w:t xml:space="preserve"> </w:t>
       </w:r>
@@ -27986,6 +28176,7 @@
           <w:id w:val="-1825959232"/>
           <w:citation/>
         </w:sdtPr>
+        <w:sdtEndPr/>
         <w:sdtContent>
           <w:r>
             <w:rPr>
@@ -29265,27 +29456,14 @@
       <w:r>
         <w:t>Gambar 2.</w:t>
       </w:r>
-      <w:r>
-        <w:fldChar w:fldCharType="begin"/>
-      </w:r>
-      <w:r>
-        <w:instrText xml:space="preserve"> SEQ Gambar_2. \* ARABIC </w:instrText>
-      </w:r>
-      <w:r>
-        <w:fldChar w:fldCharType="separate"/>
-      </w:r>
-      <w:r>
-        <w:rPr>
-          <w:noProof/>
-        </w:rPr>
-        <w:t>2</w:t>
-      </w:r>
-      <w:r>
-        <w:rPr>
-          <w:noProof/>
-        </w:rPr>
-        <w:fldChar w:fldCharType="end"/>
-      </w:r>
+      <w:fldSimple w:instr=" SEQ Gambar_2. \* ARABIC ">
+        <w:r>
+          <w:rPr>
+            <w:noProof/>
+          </w:rPr>
+          <w:t>2</w:t>
+        </w:r>
+      </w:fldSimple>
       <w:r>
         <w:t xml:space="preserve"> </w:t>
       </w:r>
@@ -29377,6 +29555,7 @@
           <w:id w:val="320474178"/>
           <w:citation/>
         </w:sdtPr>
+        <w:sdtEndPr/>
         <w:sdtContent>
           <w:r>
             <w:rPr>
@@ -29535,6 +29714,7 @@
           <w:id w:val="-1575048303"/>
           <w:citation/>
         </w:sdtPr>
+        <w:sdtEndPr/>
         <w:sdtContent>
           <w:r>
             <w:rPr>
@@ -29674,24 +29854,14 @@
       <w:r>
         <w:t>Tabel 2.</w:t>
       </w:r>
-      <w:r>
-        <w:fldChar w:fldCharType="begin"/>
-      </w:r>
-      <w:r>
-        <w:instrText xml:space="preserve"> SEQ Tabel_2. \* ARABIC </w:instrText>
-      </w:r>
-      <w:r>
-        <w:fldChar w:fldCharType="separate"/>
-      </w:r>
-      <w:r>
-        <w:rPr>
-          <w:noProof/>
-        </w:rPr>
-        <w:t>6</w:t>
-      </w:r>
-      <w:r>
-        <w:fldChar w:fldCharType="end"/>
-      </w:r>
+      <w:fldSimple w:instr=" SEQ Tabel_2. \* ARABIC ">
+        <w:r>
+          <w:rPr>
+            <w:noProof/>
+          </w:rPr>
+          <w:t>6</w:t>
+        </w:r>
+      </w:fldSimple>
       <w:r>
         <w:t xml:space="preserve"> </w:t>
       </w:r>
@@ -34122,24 +34292,14 @@
       <w:r>
         <w:t>Tabel 2.</w:t>
       </w:r>
-      <w:r>
-        <w:fldChar w:fldCharType="begin"/>
-      </w:r>
-      <w:r>
-        <w:instrText xml:space="preserve"> SEQ Tabel_2. \* ARABIC </w:instrText>
-      </w:r>
-      <w:r>
-        <w:fldChar w:fldCharType="separate"/>
-      </w:r>
-      <w:r>
-        <w:rPr>
-          <w:noProof/>
-        </w:rPr>
-        <w:t>7</w:t>
-      </w:r>
-      <w:r>
-        <w:fldChar w:fldCharType="end"/>
-      </w:r>
+      <w:fldSimple w:instr=" SEQ Tabel_2. \* ARABIC ">
+        <w:r>
+          <w:rPr>
+            <w:noProof/>
+          </w:rPr>
+          <w:t>7</w:t>
+        </w:r>
+      </w:fldSimple>
       <w:r>
         <w:t xml:space="preserve"> </w:t>
       </w:r>
@@ -38762,6 +38922,7 @@
           <w:id w:val="-388263185"/>
           <w:citation/>
         </w:sdtPr>
+        <w:sdtEndPr/>
         <w:sdtContent>
           <w:r>
             <w:rPr>
@@ -41466,6 +41627,7 @@
           <w:id w:val="1350453950"/>
           <w:citation/>
         </w:sdtPr>
+        <w:sdtEndPr/>
         <w:sdtContent>
           <w:r>
             <w:rPr>
@@ -41649,6 +41811,7 @@
           <w:id w:val="474182514"/>
           <w:citation/>
         </w:sdtPr>
+        <w:sdtEndPr/>
         <w:sdtContent>
           <w:r>
             <w:fldChar w:fldCharType="begin"/>
@@ -41746,6 +41909,7 @@
           <w:id w:val="652110153"/>
           <w:citation/>
         </w:sdtPr>
+        <w:sdtEndPr/>
         <w:sdtContent>
           <w:r>
             <w:rPr>
@@ -41898,6 +42062,7 @@
           <w:id w:val="-740096564"/>
           <w:citation/>
         </w:sdtPr>
+        <w:sdtEndPr/>
         <w:sdtContent>
           <w:r>
             <w:rPr>
@@ -43299,7 +43464,16 @@
           <w:i/>
           <w:lang w:val="id-ID"/>
         </w:rPr>
-        <w:t>feature space</w:t>
+        <w:t>F</w:t>
+      </w:r>
+      <w:bookmarkStart w:id="46" w:name="_GoBack"/>
+      <w:bookmarkEnd w:id="46"/>
+      <w:r>
+        <w:rPr>
+          <w:i/>
+          <w:lang w:val="id-ID"/>
+        </w:rPr>
+        <w:t>eature space</w:t>
       </w:r>
       <w:r>
         <w:rPr>
@@ -43339,6 +43513,7 @@
           <w:id w:val="1123356243"/>
           <w:citation/>
         </w:sdtPr>
+        <w:sdtEndPr/>
         <w:sdtContent>
           <w:r>
             <w:rPr>
@@ -44078,6 +44253,11 @@
           <w:id w:val="393786782"/>
           <w:citation/>
         </w:sdtPr>
+        <w:sdtEndPr>
+          <w:rPr>
+            <w:rStyle w:val="jlqj4b"/>
+          </w:rPr>
+        </w:sdtEndPr>
         <w:sdtContent>
           <w:r>
             <w:rPr>
@@ -46152,7 +46332,6 @@
         </w:rPr>
         <w:t xml:space="preserve"> </w:t>
       </w:r>
-      <w:proofErr w:type="gramStart"/>
       <w:r>
         <w:rPr>
           <w:rFonts w:cs="Times New Roman"/>
@@ -46160,7 +46339,17 @@
           <w:iCs/>
           <w:lang w:val="en-ID"/>
         </w:rPr>
-        <w:t>U,V</w:t>
+        <w:t>U</w:t>
+      </w:r>
+      <w:proofErr w:type="gramStart"/>
+      <w:r>
+        <w:rPr>
+          <w:rFonts w:cs="Times New Roman"/>
+          <w:i/>
+          <w:iCs/>
+          <w:lang w:val="en-ID"/>
+        </w:rPr>
+        <w:t>,V</w:t>
       </w:r>
       <w:proofErr w:type="gramEnd"/>
       <w:r>
@@ -47347,31 +47536,18 @@
           <w:lang w:val="id-ID"/>
         </w:rPr>
       </w:pPr>
-      <w:bookmarkStart w:id="46" w:name="_Toc72608383"/>
+      <w:bookmarkStart w:id="47" w:name="_Toc72608383"/>
       <w:r>
         <w:t>Gambar 2.</w:t>
       </w:r>
-      <w:r>
-        <w:fldChar w:fldCharType="begin"/>
-      </w:r>
-      <w:r>
-        <w:instrText xml:space="preserve"> SEQ Gambar_2. \* ARABIC </w:instrText>
-      </w:r>
-      <w:r>
-        <w:fldChar w:fldCharType="separate"/>
-      </w:r>
-      <w:r>
-        <w:rPr>
-          <w:noProof/>
-        </w:rPr>
-        <w:t>3</w:t>
-      </w:r>
-      <w:r>
-        <w:rPr>
-          <w:noProof/>
-        </w:rPr>
-        <w:fldChar w:fldCharType="end"/>
-      </w:r>
+      <w:fldSimple w:instr=" SEQ Gambar_2. \* ARABIC ">
+        <w:r>
+          <w:rPr>
+            <w:noProof/>
+          </w:rPr>
+          <w:t>3</w:t>
+        </w:r>
+      </w:fldSimple>
       <w:r>
         <w:t xml:space="preserve"> </w:t>
       </w:r>
@@ -47480,7 +47656,7 @@
         </w:rPr>
         <w:t>tem</w:t>
       </w:r>
-      <w:bookmarkEnd w:id="46"/>
+      <w:bookmarkEnd w:id="47"/>
     </w:p>
     <w:p>
       <w:pPr>
@@ -47497,29 +47673,19 @@
           <w:lang w:val="id-ID"/>
         </w:rPr>
       </w:pPr>
-      <w:bookmarkStart w:id="47" w:name="_Toc72265577"/>
-      <w:bookmarkStart w:id="48" w:name="_Toc72608350"/>
+      <w:bookmarkStart w:id="48" w:name="_Toc72265577"/>
+      <w:bookmarkStart w:id="49" w:name="_Toc72608350"/>
       <w:r>
         <w:t>Tabel 2.</w:t>
       </w:r>
-      <w:r>
-        <w:fldChar w:fldCharType="begin"/>
-      </w:r>
-      <w:r>
-        <w:instrText xml:space="preserve"> SEQ Tabel_2. \* ARABIC </w:instrText>
-      </w:r>
-      <w:r>
-        <w:fldChar w:fldCharType="separate"/>
-      </w:r>
-      <w:r>
-        <w:rPr>
-          <w:noProof/>
-        </w:rPr>
-        <w:t>8</w:t>
-      </w:r>
-      <w:r>
-        <w:fldChar w:fldCharType="end"/>
-      </w:r>
+      <w:fldSimple w:instr=" SEQ Tabel_2. \* ARABIC ">
+        <w:r>
+          <w:rPr>
+            <w:noProof/>
+          </w:rPr>
+          <w:t>8</w:t>
+        </w:r>
+      </w:fldSimple>
       <w:r>
         <w:t xml:space="preserve"> </w:t>
       </w:r>
@@ -47552,8 +47718,8 @@
       <w:r>
         <w:t>rediksi</w:t>
       </w:r>
-      <w:bookmarkEnd w:id="47"/>
       <w:bookmarkEnd w:id="48"/>
+      <w:bookmarkEnd w:id="49"/>
     </w:p>
     <w:tbl>
       <w:tblPr>
@@ -48316,12 +48482,12 @@
         </w:numPr>
         <w:ind w:left="567" w:hanging="567"/>
       </w:pPr>
-      <w:bookmarkStart w:id="49" w:name="_Toc72265610"/>
+      <w:bookmarkStart w:id="50" w:name="_Toc72265610"/>
       <w:r>
         <w:lastRenderedPageBreak/>
         <w:t>Pengujian Perangkat Lunak dan Pengujian Keakuratan Hasil Rekomendasi</w:t>
       </w:r>
-      <w:bookmarkEnd w:id="49"/>
+      <w:bookmarkEnd w:id="50"/>
     </w:p>
     <w:p>
       <w:pPr>
@@ -48445,6 +48611,7 @@
           <w:id w:val="1008792133"/>
           <w:citation/>
         </w:sdtPr>
+        <w:sdtEndPr/>
         <w:sdtContent>
           <w:r>
             <w:fldChar w:fldCharType="begin"/>
@@ -48486,11 +48653,11 @@
         </w:numPr>
         <w:ind w:left="567" w:hanging="567"/>
       </w:pPr>
-      <w:bookmarkStart w:id="50" w:name="_Toc72265611"/>
+      <w:bookmarkStart w:id="51" w:name="_Toc72265611"/>
       <w:r>
         <w:t>Pengujian Perangkat Lunak dengan Black Box Testing</w:t>
       </w:r>
-      <w:bookmarkEnd w:id="50"/>
+      <w:bookmarkEnd w:id="51"/>
     </w:p>
     <w:p>
       <w:pPr>
@@ -48651,6 +48818,7 @@
           <w:id w:val="76404461"/>
           <w:citation/>
         </w:sdtPr>
+        <w:sdtEndPr/>
         <w:sdtContent>
           <w:r>
             <w:fldChar w:fldCharType="begin"/>
@@ -48754,6 +48922,7 @@
           <w:id w:val="532159286"/>
           <w:citation/>
         </w:sdtPr>
+        <w:sdtEndPr/>
         <w:sdtContent>
           <w:r>
             <w:fldChar w:fldCharType="begin"/>
@@ -48792,11 +48961,11 @@
         </w:numPr>
         <w:ind w:left="567" w:hanging="567"/>
       </w:pPr>
-      <w:bookmarkStart w:id="51" w:name="_Toc72265612"/>
+      <w:bookmarkStart w:id="52" w:name="_Toc72265612"/>
       <w:r>
         <w:t>Pengujian Keakuratan Hasil Rekomendasi</w:t>
       </w:r>
-      <w:bookmarkEnd w:id="51"/>
+      <w:bookmarkEnd w:id="52"/>
     </w:p>
     <w:p>
       <w:pPr>
@@ -48846,7 +49015,23 @@
         <w:t>error</w:t>
       </w:r>
       <w:r>
-        <w:t xml:space="preserve"> antara peringkat aktual dan prediksi. Ini juga merupakan kriteria paling umum yang digunakan untuk mengevaluasi keberhasilan sistem pemberi rekomendasi baik yang terkait dengan prediksi </w:t>
+        <w:t xml:space="preserve"> antara </w:t>
+      </w:r>
+      <w:r>
+        <w:rPr>
+          <w:i/>
+          <w:lang w:val="id-ID"/>
+        </w:rPr>
+        <w:t>rating</w:t>
+      </w:r>
+      <w:r>
+        <w:rPr>
+          <w:lang w:val="id-ID"/>
+        </w:rPr>
+        <w:t xml:space="preserve"> </w:t>
+      </w:r>
+      <w:r>
+        <w:t xml:space="preserve">aktual dan prediksi. Ini juga merupakan kriteria paling umum yang digunakan untuk mengevaluasi keberhasilan sistem pemberi rekomendasi baik yang terkait dengan prediksi </w:t>
       </w:r>
       <w:r>
         <w:rPr>
@@ -49066,6 +49251,7 @@
           <w:id w:val="607865468"/>
           <w:citation/>
         </w:sdtPr>
+        <w:sdtEndPr/>
         <w:sdtContent>
           <w:r>
             <w:rPr>
@@ -49145,7 +49331,27 @@
         <w:t>pengukuran akurasi prediksi</w:t>
       </w:r>
       <w:r>
-        <w:t xml:space="preserve"> dan jauh lebih banyak digunakan daripada metrik lainnya. MAE ditentukan sebagai deviasi absolut rata-rata antara peringkat yang diprediksi dan peringkat sebenarnya</w:t>
+        <w:t xml:space="preserve"> dan jauh lebih banyak digunakan daripada metrik lainnya. MAE ditentukan sebagai deviasi absolut rata-rata antara </w:t>
+      </w:r>
+      <w:r>
+        <w:rPr>
+          <w:i/>
+          <w:lang w:val="id-ID"/>
+        </w:rPr>
+        <w:t>rating</w:t>
+      </w:r>
+      <w:r>
+        <w:t xml:space="preserve"> yang diprediksi dan </w:t>
+      </w:r>
+      <w:r>
+        <w:rPr>
+          <w:i/>
+          <w:lang w:val="id-ID"/>
+        </w:rPr>
+        <w:t>rating</w:t>
+      </w:r>
+      <w:r>
+        <w:t xml:space="preserve"> sebenarnya</w:t>
       </w:r>
       <w:r>
         <w:rPr>
@@ -49170,6 +49376,7 @@
           <w:id w:val="289714747"/>
           <w:citation/>
         </w:sdtPr>
+        <w:sdtEndPr/>
         <w:sdtContent>
           <w:r>
             <w:rPr>
@@ -49560,6 +49767,7 @@
           <w:id w:val="-622225069"/>
           <w:citation/>
         </w:sdtPr>
+        <w:sdtEndPr/>
         <w:sdtContent>
           <w:r>
             <w:rPr>
@@ -49993,7 +50201,7 @@
         </w:sectPr>
       </w:pPr>
     </w:p>
-    <w:bookmarkStart w:id="52" w:name="_Toc72265613" w:displacedByCustomXml="next"/>
+    <w:bookmarkStart w:id="53" w:name="_Toc72265613" w:displacedByCustomXml="next"/>
     <w:sdt>
       <w:sdtPr>
         <w:rPr>
@@ -50008,6 +50216,7 @@
           <w:docPartUnique/>
         </w:docPartObj>
       </w:sdtPr>
+      <w:sdtEndPr/>
       <w:sdtContent>
         <w:p>
           <w:pPr>
@@ -50016,7 +50225,7 @@
           <w:r>
             <w:t>DAFTAR PUSTAKA</w:t>
           </w:r>
-          <w:bookmarkEnd w:id="52"/>
+          <w:bookmarkEnd w:id="53"/>
         </w:p>
         <w:p/>
         <w:sdt>
@@ -50024,6 +50233,7 @@
             <w:id w:val="111145805"/>
             <w:bibliography/>
           </w:sdtPr>
+          <w:sdtEndPr/>
           <w:sdtContent>
             <w:p>
               <w:pPr>
@@ -51057,7 +51267,7 @@
 </file>
 
 <file path=word/endnotes.xml><?xml version="1.0" encoding="utf-8"?>
-<w:endnotes xmlns:wpc="http://schemas.microsoft.com/office/word/2010/wordprocessingCanvas" xmlns:cx="http://schemas.microsoft.com/office/drawing/2014/chartex" xmlns:cx1="http://schemas.microsoft.com/office/drawing/2015/9/8/chartex" xmlns:cx2="http://schemas.microsoft.com/office/drawing/2015/10/21/chartex" xmlns:cx3="http://schemas.microsoft.com/office/drawing/2016/5/9/chartex" xmlns:cx4="http://schemas.microsoft.com/office/drawing/2016/5/10/chartex" xmlns:cx5="http://schemas.microsoft.com/office/drawing/2016/5/11/chartex" xmlns:cx6="http://schemas.microsoft.com/office/drawing/2016/5/12/chartex" xmlns:cx7="http://schemas.microsoft.com/office/drawing/2016/5/13/chartex" xmlns:cx8="http://schemas.microsoft.com/office/drawing/2016/5/14/chartex" xmlns:mc="http://schemas.openxmlformats.org/markup-compatibility/2006" xmlns:aink="http://schemas.microsoft.com/office/drawing/2016/ink" xmlns:am3d="http://schemas.microsoft.com/office/drawing/2017/model3d" xmlns:o="urn:schemas-microsoft-com:office:office" xmlns:r="http://schemas.openxmlformats.org/officeDocument/2006/relationships" xmlns:m="http://schemas.openxmlformats.org/officeDocument/2006/math" xmlns:v="urn:schemas-microsoft-com:vml" xmlns:wp14="http://schemas.microsoft.com/office/word/2010/wordprocessingDrawing" xmlns:wp="http://schemas.openxmlformats.org/drawingml/2006/wordprocessingDrawing" xmlns:w10="urn:schemas-microsoft-com:office:word" xmlns:w="http://schemas.openxmlformats.org/wordprocessingml/2006/main" xmlns:w14="http://schemas.microsoft.com/office/word/2010/wordml" xmlns:w15="http://schemas.microsoft.com/office/word/2012/wordml" xmlns:w16cex="http://schemas.microsoft.com/office/word/2018/wordml/cex" xmlns:w16cid="http://schemas.microsoft.com/office/word/2016/wordml/cid" xmlns:w16="http://schemas.microsoft.com/office/word/2018/wordml" xmlns:w16se="http://schemas.microsoft.com/office/word/2015/wordml/symex" xmlns:wpg="http://schemas.microsoft.com/office/word/2010/wordprocessingGroup" xmlns:wpi="http://schemas.microsoft.com/office/word/2010/wordprocessingInk" xmlns:wne="http://schemas.microsoft.com/office/word/2006/wordml" xmlns:wps="http://schemas.microsoft.com/office/word/2010/wordprocessingShape" mc:Ignorable="w14 w15 w16se w16cid w16 w16cex wp14">
+<w:endnotes xmlns:wpc="http://schemas.microsoft.com/office/word/2010/wordprocessingCanvas" xmlns:mc="http://schemas.openxmlformats.org/markup-compatibility/2006" xmlns:o="urn:schemas-microsoft-com:office:office" xmlns:r="http://schemas.openxmlformats.org/officeDocument/2006/relationships" xmlns:m="http://schemas.openxmlformats.org/officeDocument/2006/math" xmlns:v="urn:schemas-microsoft-com:vml" xmlns:wp14="http://schemas.microsoft.com/office/word/2010/wordprocessingDrawing" xmlns:wp="http://schemas.openxmlformats.org/drawingml/2006/wordprocessingDrawing" xmlns:w10="urn:schemas-microsoft-com:office:word" xmlns:w="http://schemas.openxmlformats.org/wordprocessingml/2006/main" xmlns:w14="http://schemas.microsoft.com/office/word/2010/wordml" xmlns:w15="http://schemas.microsoft.com/office/word/2012/wordml" xmlns:wpg="http://schemas.microsoft.com/office/word/2010/wordprocessingGroup" xmlns:wpi="http://schemas.microsoft.com/office/word/2010/wordprocessingInk" xmlns:wne="http://schemas.microsoft.com/office/word/2006/wordml" xmlns:wps="http://schemas.microsoft.com/office/word/2010/wordprocessingShape" mc:Ignorable="w14 w15 wp14">
   <w:endnote w:type="separator" w:id="-1">
     <w:p>
       <w:pPr>
@@ -51082,7 +51292,7 @@
 </file>
 
 <file path=word/footer1.xml><?xml version="1.0" encoding="utf-8"?>
-<w:ftr xmlns:wpc="http://schemas.microsoft.com/office/word/2010/wordprocessingCanvas" xmlns:cx="http://schemas.microsoft.com/office/drawing/2014/chartex" xmlns:cx1="http://schemas.microsoft.com/office/drawing/2015/9/8/chartex" xmlns:cx2="http://schemas.microsoft.com/office/drawing/2015/10/21/chartex" xmlns:cx3="http://schemas.microsoft.com/office/drawing/2016/5/9/chartex" xmlns:cx4="http://schemas.microsoft.com/office/drawing/2016/5/10/chartex" xmlns:cx5="http://schemas.microsoft.com/office/drawing/2016/5/11/chartex" xmlns:cx6="http://schemas.microsoft.com/office/drawing/2016/5/12/chartex" xmlns:cx7="http://schemas.microsoft.com/office/drawing/2016/5/13/chartex" xmlns:cx8="http://schemas.microsoft.com/office/drawing/2016/5/14/chartex" xmlns:mc="http://schemas.openxmlformats.org/markup-compatibility/2006" xmlns:aink="http://schemas.microsoft.com/office/drawing/2016/ink" xmlns:am3d="http://schemas.microsoft.com/office/drawing/2017/model3d" xmlns:o="urn:schemas-microsoft-com:office:office" xmlns:r="http://schemas.openxmlformats.org/officeDocument/2006/relationships" xmlns:m="http://schemas.openxmlformats.org/officeDocument/2006/math" xmlns:v="urn:schemas-microsoft-com:vml" xmlns:wp14="http://schemas.microsoft.com/office/word/2010/wordprocessingDrawing" xmlns:wp="http://schemas.openxmlformats.org/drawingml/2006/wordprocessingDrawing" xmlns:w10="urn:schemas-microsoft-com:office:word" xmlns:w="http://schemas.openxmlformats.org/wordprocessingml/2006/main" xmlns:w14="http://schemas.microsoft.com/office/word/2010/wordml" xmlns:w15="http://schemas.microsoft.com/office/word/2012/wordml" xmlns:w16cex="http://schemas.microsoft.com/office/word/2018/wordml/cex" xmlns:w16cid="http://schemas.microsoft.com/office/word/2016/wordml/cid" xmlns:w16="http://schemas.microsoft.com/office/word/2018/wordml" xmlns:w16se="http://schemas.microsoft.com/office/word/2015/wordml/symex" xmlns:wpg="http://schemas.microsoft.com/office/word/2010/wordprocessingGroup" xmlns:wpi="http://schemas.microsoft.com/office/word/2010/wordprocessingInk" xmlns:wne="http://schemas.microsoft.com/office/word/2006/wordml" xmlns:wps="http://schemas.microsoft.com/office/word/2010/wordprocessingShape" mc:Ignorable="w14 w15 w16se w16cid w16 w16cex wp14">
+<w:ftr xmlns:wpc="http://schemas.microsoft.com/office/word/2010/wordprocessingCanvas" xmlns:mc="http://schemas.openxmlformats.org/markup-compatibility/2006" xmlns:o="urn:schemas-microsoft-com:office:office" xmlns:r="http://schemas.openxmlformats.org/officeDocument/2006/relationships" xmlns:m="http://schemas.openxmlformats.org/officeDocument/2006/math" xmlns:v="urn:schemas-microsoft-com:vml" xmlns:wp14="http://schemas.microsoft.com/office/word/2010/wordprocessingDrawing" xmlns:wp="http://schemas.openxmlformats.org/drawingml/2006/wordprocessingDrawing" xmlns:w10="urn:schemas-microsoft-com:office:word" xmlns:w="http://schemas.openxmlformats.org/wordprocessingml/2006/main" xmlns:w14="http://schemas.microsoft.com/office/word/2010/wordml" xmlns:w15="http://schemas.microsoft.com/office/word/2012/wordml" xmlns:wpg="http://schemas.microsoft.com/office/word/2010/wordprocessingGroup" xmlns:wpi="http://schemas.microsoft.com/office/word/2010/wordprocessingInk" xmlns:wne="http://schemas.microsoft.com/office/word/2006/wordml" xmlns:wps="http://schemas.microsoft.com/office/word/2010/wordprocessingShape" mc:Ignorable="w14 w15 wp14">
   <w:sdt>
     <w:sdtPr>
       <w:id w:val="1554964395"/>
@@ -51115,7 +51325,7 @@
           <w:rPr>
             <w:noProof/>
           </w:rPr>
-          <w:t>9</w:t>
+          <w:t>23</w:t>
         </w:r>
         <w:r>
           <w:rPr>
@@ -51135,7 +51345,7 @@
 </file>
 
 <file path=word/footnotes.xml><?xml version="1.0" encoding="utf-8"?>
-<w:footnotes xmlns:wpc="http://schemas.microsoft.com/office/word/2010/wordprocessingCanvas" xmlns:cx="http://schemas.microsoft.com/office/drawing/2014/chartex" xmlns:cx1="http://schemas.microsoft.com/office/drawing/2015/9/8/chartex" xmlns:cx2="http://schemas.microsoft.com/office/drawing/2015/10/21/chartex" xmlns:cx3="http://schemas.microsoft.com/office/drawing/2016/5/9/chartex" xmlns:cx4="http://schemas.microsoft.com/office/drawing/2016/5/10/chartex" xmlns:cx5="http://schemas.microsoft.com/office/drawing/2016/5/11/chartex" xmlns:cx6="http://schemas.microsoft.com/office/drawing/2016/5/12/chartex" xmlns:cx7="http://schemas.microsoft.com/office/drawing/2016/5/13/chartex" xmlns:cx8="http://schemas.microsoft.com/office/drawing/2016/5/14/chartex" xmlns:mc="http://schemas.openxmlformats.org/markup-compatibility/2006" xmlns:aink="http://schemas.microsoft.com/office/drawing/2016/ink" xmlns:am3d="http://schemas.microsoft.com/office/drawing/2017/model3d" xmlns:o="urn:schemas-microsoft-com:office:office" xmlns:r="http://schemas.openxmlformats.org/officeDocument/2006/relationships" xmlns:m="http://schemas.openxmlformats.org/officeDocument/2006/math" xmlns:v="urn:schemas-microsoft-com:vml" xmlns:wp14="http://schemas.microsoft.com/office/word/2010/wordprocessingDrawing" xmlns:wp="http://schemas.openxmlformats.org/drawingml/2006/wordprocessingDrawing" xmlns:w10="urn:schemas-microsoft-com:office:word" xmlns:w="http://schemas.openxmlformats.org/wordprocessingml/2006/main" xmlns:w14="http://schemas.microsoft.com/office/word/2010/wordml" xmlns:w15="http://schemas.microsoft.com/office/word/2012/wordml" xmlns:w16cex="http://schemas.microsoft.com/office/word/2018/wordml/cex" xmlns:w16cid="http://schemas.microsoft.com/office/word/2016/wordml/cid" xmlns:w16="http://schemas.microsoft.com/office/word/2018/wordml" xmlns:w16se="http://schemas.microsoft.com/office/word/2015/wordml/symex" xmlns:wpg="http://schemas.microsoft.com/office/word/2010/wordprocessingGroup" xmlns:wpi="http://schemas.microsoft.com/office/word/2010/wordprocessingInk" xmlns:wne="http://schemas.microsoft.com/office/word/2006/wordml" xmlns:wps="http://schemas.microsoft.com/office/word/2010/wordprocessingShape" mc:Ignorable="w14 w15 w16se w16cid w16 w16cex wp14">
+<w:footnotes xmlns:wpc="http://schemas.microsoft.com/office/word/2010/wordprocessingCanvas" xmlns:mc="http://schemas.openxmlformats.org/markup-compatibility/2006" xmlns:o="urn:schemas-microsoft-com:office:office" xmlns:r="http://schemas.openxmlformats.org/officeDocument/2006/relationships" xmlns:m="http://schemas.openxmlformats.org/officeDocument/2006/math" xmlns:v="urn:schemas-microsoft-com:vml" xmlns:wp14="http://schemas.microsoft.com/office/word/2010/wordprocessingDrawing" xmlns:wp="http://schemas.openxmlformats.org/drawingml/2006/wordprocessingDrawing" xmlns:w10="urn:schemas-microsoft-com:office:word" xmlns:w="http://schemas.openxmlformats.org/wordprocessingml/2006/main" xmlns:w14="http://schemas.microsoft.com/office/word/2010/wordml" xmlns:w15="http://schemas.microsoft.com/office/word/2012/wordml" xmlns:wpg="http://schemas.microsoft.com/office/word/2010/wordprocessingGroup" xmlns:wpi="http://schemas.microsoft.com/office/word/2010/wordprocessingInk" xmlns:wne="http://schemas.microsoft.com/office/word/2006/wordml" xmlns:wps="http://schemas.microsoft.com/office/word/2010/wordprocessingShape" mc:Ignorable="w14 w15 wp14">
   <w:footnote w:type="separator" w:id="-1">
     <w:p>
       <w:pPr>
@@ -51160,8 +51370,8 @@
 </file>
 
 <file path=word/numbering.xml><?xml version="1.0" encoding="utf-8"?>
-<w:numbering xmlns:wpc="http://schemas.microsoft.com/office/word/2010/wordprocessingCanvas" xmlns:cx="http://schemas.microsoft.com/office/drawing/2014/chartex" xmlns:cx1="http://schemas.microsoft.com/office/drawing/2015/9/8/chartex" xmlns:cx2="http://schemas.microsoft.com/office/drawing/2015/10/21/chartex" xmlns:cx3="http://schemas.microsoft.com/office/drawing/2016/5/9/chartex" xmlns:cx4="http://schemas.microsoft.com/office/drawing/2016/5/10/chartex" xmlns:cx5="http://schemas.microsoft.com/office/drawing/2016/5/11/chartex" xmlns:cx6="http://schemas.microsoft.com/office/drawing/2016/5/12/chartex" xmlns:cx7="http://schemas.microsoft.com/office/drawing/2016/5/13/chartex" xmlns:cx8="http://schemas.microsoft.com/office/drawing/2016/5/14/chartex" xmlns:mc="http://schemas.openxmlformats.org/markup-compatibility/2006" xmlns:aink="http://schemas.microsoft.com/office/drawing/2016/ink" xmlns:am3d="http://schemas.microsoft.com/office/drawing/2017/model3d" xmlns:o="urn:schemas-microsoft-com:office:office" xmlns:r="http://schemas.openxmlformats.org/officeDocument/2006/relationships" xmlns:m="http://schemas.openxmlformats.org/officeDocument/2006/math" xmlns:v="urn:schemas-microsoft-com:vml" xmlns:wp14="http://schemas.microsoft.com/office/word/2010/wordprocessingDrawing" xmlns:wp="http://schemas.openxmlformats.org/drawingml/2006/wordprocessingDrawing" xmlns:w10="urn:schemas-microsoft-com:office:word" xmlns:w="http://schemas.openxmlformats.org/wordprocessingml/2006/main" xmlns:w14="http://schemas.microsoft.com/office/word/2010/wordml" xmlns:w15="http://schemas.microsoft.com/office/word/2012/wordml" xmlns:w16cex="http://schemas.microsoft.com/office/word/2018/wordml/cex" xmlns:w16cid="http://schemas.microsoft.com/office/word/2016/wordml/cid" xmlns:w16="http://schemas.microsoft.com/office/word/2018/wordml" xmlns:w16se="http://schemas.microsoft.com/office/word/2015/wordml/symex" xmlns:wpg="http://schemas.microsoft.com/office/word/2010/wordprocessingGroup" xmlns:wpi="http://schemas.microsoft.com/office/word/2010/wordprocessingInk" xmlns:wne="http://schemas.microsoft.com/office/word/2006/wordml" xmlns:wps="http://schemas.microsoft.com/office/word/2010/wordprocessingShape" mc:Ignorable="w14 w15 w16se w16cid w16 w16cex wp14">
-  <w:abstractNum w:abstractNumId="0" w15:restartNumberingAfterBreak="0">
+<w:numbering xmlns:wpc="http://schemas.microsoft.com/office/word/2010/wordprocessingCanvas" xmlns:mc="http://schemas.openxmlformats.org/markup-compatibility/2006" xmlns:o="urn:schemas-microsoft-com:office:office" xmlns:r="http://schemas.openxmlformats.org/officeDocument/2006/relationships" xmlns:m="http://schemas.openxmlformats.org/officeDocument/2006/math" xmlns:v="urn:schemas-microsoft-com:vml" xmlns:wp14="http://schemas.microsoft.com/office/word/2010/wordprocessingDrawing" xmlns:wp="http://schemas.openxmlformats.org/drawingml/2006/wordprocessingDrawing" xmlns:w10="urn:schemas-microsoft-com:office:word" xmlns:w="http://schemas.openxmlformats.org/wordprocessingml/2006/main" xmlns:w14="http://schemas.microsoft.com/office/word/2010/wordml" xmlns:w15="http://schemas.microsoft.com/office/word/2012/wordml" xmlns:wpg="http://schemas.microsoft.com/office/word/2010/wordprocessingGroup" xmlns:wpi="http://schemas.microsoft.com/office/word/2010/wordprocessingInk" xmlns:wne="http://schemas.microsoft.com/office/word/2006/wordml" xmlns:wps="http://schemas.microsoft.com/office/word/2010/wordprocessingShape" mc:Ignorable="w14 w15 wp14">
+  <w:abstractNum w:abstractNumId="0">
     <w:nsid w:val="01874480"/>
     <w:multiLevelType w:val="hybridMultilevel"/>
     <w:tmpl w:val="17D46FE0"/>
@@ -51250,7 +51460,7 @@
       </w:pPr>
     </w:lvl>
   </w:abstractNum>
-  <w:abstractNum w:abstractNumId="1" w15:restartNumberingAfterBreak="0">
+  <w:abstractNum w:abstractNumId="1">
     <w:nsid w:val="026D4ED6"/>
     <w:multiLevelType w:val="hybridMultilevel"/>
     <w:tmpl w:val="6BB2E3EA"/>
@@ -51339,7 +51549,7 @@
       </w:pPr>
     </w:lvl>
   </w:abstractNum>
-  <w:abstractNum w:abstractNumId="2" w15:restartNumberingAfterBreak="0">
+  <w:abstractNum w:abstractNumId="2">
     <w:nsid w:val="027D3690"/>
     <w:multiLevelType w:val="hybridMultilevel"/>
     <w:tmpl w:val="D354D210"/>
@@ -51425,7 +51635,7 @@
       </w:pPr>
     </w:lvl>
   </w:abstractNum>
-  <w:abstractNum w:abstractNumId="3" w15:restartNumberingAfterBreak="0">
+  <w:abstractNum w:abstractNumId="3">
     <w:nsid w:val="04142850"/>
     <w:multiLevelType w:val="hybridMultilevel"/>
     <w:tmpl w:val="8D4079E8"/>
@@ -51511,7 +51721,7 @@
       </w:pPr>
     </w:lvl>
   </w:abstractNum>
-  <w:abstractNum w:abstractNumId="4" w15:restartNumberingAfterBreak="0">
+  <w:abstractNum w:abstractNumId="4">
     <w:nsid w:val="06714D30"/>
     <w:multiLevelType w:val="hybridMultilevel"/>
     <w:tmpl w:val="FB1E3D90"/>
@@ -51600,7 +51810,7 @@
       </w:pPr>
     </w:lvl>
   </w:abstractNum>
-  <w:abstractNum w:abstractNumId="5" w15:restartNumberingAfterBreak="0">
+  <w:abstractNum w:abstractNumId="5">
     <w:nsid w:val="0987304B"/>
     <w:multiLevelType w:val="hybridMultilevel"/>
     <w:tmpl w:val="90C2D5F6"/>
@@ -51689,7 +51899,7 @@
       </w:pPr>
     </w:lvl>
   </w:abstractNum>
-  <w:abstractNum w:abstractNumId="6" w15:restartNumberingAfterBreak="0">
+  <w:abstractNum w:abstractNumId="6">
     <w:nsid w:val="09B6474A"/>
     <w:multiLevelType w:val="hybridMultilevel"/>
     <w:tmpl w:val="2580258A"/>
@@ -51775,7 +51985,7 @@
       </w:pPr>
     </w:lvl>
   </w:abstractNum>
-  <w:abstractNum w:abstractNumId="7" w15:restartNumberingAfterBreak="0">
+  <w:abstractNum w:abstractNumId="7">
     <w:nsid w:val="0A9B0DDB"/>
     <w:multiLevelType w:val="multilevel"/>
     <w:tmpl w:val="80EAF8CE"/>
@@ -51888,7 +52098,7 @@
       </w:rPr>
     </w:lvl>
   </w:abstractNum>
-  <w:abstractNum w:abstractNumId="8" w15:restartNumberingAfterBreak="0">
+  <w:abstractNum w:abstractNumId="8">
     <w:nsid w:val="0BF561DA"/>
     <w:multiLevelType w:val="hybridMultilevel"/>
     <w:tmpl w:val="6E6C8AE6"/>
@@ -51974,7 +52184,7 @@
       </w:pPr>
     </w:lvl>
   </w:abstractNum>
-  <w:abstractNum w:abstractNumId="9" w15:restartNumberingAfterBreak="0">
+  <w:abstractNum w:abstractNumId="9">
     <w:nsid w:val="0BF8502C"/>
     <w:multiLevelType w:val="hybridMultilevel"/>
     <w:tmpl w:val="C3C8564E"/>
@@ -52060,7 +52270,7 @@
       </w:pPr>
     </w:lvl>
   </w:abstractNum>
-  <w:abstractNum w:abstractNumId="10" w15:restartNumberingAfterBreak="0">
+  <w:abstractNum w:abstractNumId="10">
     <w:nsid w:val="0C461C3C"/>
     <w:multiLevelType w:val="hybridMultilevel"/>
     <w:tmpl w:val="BDE6A226"/>
@@ -52146,7 +52356,7 @@
       </w:pPr>
     </w:lvl>
   </w:abstractNum>
-  <w:abstractNum w:abstractNumId="11" w15:restartNumberingAfterBreak="0">
+  <w:abstractNum w:abstractNumId="11">
     <w:nsid w:val="0D5826F1"/>
     <w:multiLevelType w:val="hybridMultilevel"/>
     <w:tmpl w:val="51745FB8"/>
@@ -52232,7 +52442,7 @@
       </w:pPr>
     </w:lvl>
   </w:abstractNum>
-  <w:abstractNum w:abstractNumId="12" w15:restartNumberingAfterBreak="0">
+  <w:abstractNum w:abstractNumId="12">
     <w:nsid w:val="0D9B35D6"/>
     <w:multiLevelType w:val="hybridMultilevel"/>
     <w:tmpl w:val="3A7AA8EE"/>
@@ -52321,7 +52531,7 @@
       </w:pPr>
     </w:lvl>
   </w:abstractNum>
-  <w:abstractNum w:abstractNumId="13" w15:restartNumberingAfterBreak="0">
+  <w:abstractNum w:abstractNumId="13">
     <w:nsid w:val="11550E71"/>
     <w:multiLevelType w:val="hybridMultilevel"/>
     <w:tmpl w:val="09D0EA08"/>
@@ -52407,7 +52617,7 @@
       </w:pPr>
     </w:lvl>
   </w:abstractNum>
-  <w:abstractNum w:abstractNumId="14" w15:restartNumberingAfterBreak="0">
+  <w:abstractNum w:abstractNumId="14">
     <w:nsid w:val="137C342E"/>
     <w:multiLevelType w:val="hybridMultilevel"/>
     <w:tmpl w:val="FA2E3E5E"/>
@@ -52496,7 +52706,7 @@
       </w:pPr>
     </w:lvl>
   </w:abstractNum>
-  <w:abstractNum w:abstractNumId="15" w15:restartNumberingAfterBreak="0">
+  <w:abstractNum w:abstractNumId="15">
     <w:nsid w:val="164B6E62"/>
     <w:multiLevelType w:val="hybridMultilevel"/>
     <w:tmpl w:val="D9EE1F96"/>
@@ -52585,7 +52795,7 @@
       </w:pPr>
     </w:lvl>
   </w:abstractNum>
-  <w:abstractNum w:abstractNumId="16" w15:restartNumberingAfterBreak="0">
+  <w:abstractNum w:abstractNumId="16">
     <w:nsid w:val="1A3526CA"/>
     <w:multiLevelType w:val="hybridMultilevel"/>
     <w:tmpl w:val="FDE011EA"/>
@@ -52674,7 +52884,7 @@
       </w:pPr>
     </w:lvl>
   </w:abstractNum>
-  <w:abstractNum w:abstractNumId="17" w15:restartNumberingAfterBreak="0">
+  <w:abstractNum w:abstractNumId="17">
     <w:nsid w:val="1D7F3CFB"/>
     <w:multiLevelType w:val="hybridMultilevel"/>
     <w:tmpl w:val="379E17E8"/>
@@ -52760,7 +52970,7 @@
       </w:pPr>
     </w:lvl>
   </w:abstractNum>
-  <w:abstractNum w:abstractNumId="18" w15:restartNumberingAfterBreak="0">
+  <w:abstractNum w:abstractNumId="18">
     <w:nsid w:val="21C416D9"/>
     <w:multiLevelType w:val="multilevel"/>
     <w:tmpl w:val="46C68E0E"/>
@@ -52873,7 +53083,7 @@
       </w:rPr>
     </w:lvl>
   </w:abstractNum>
-  <w:abstractNum w:abstractNumId="19" w15:restartNumberingAfterBreak="0">
+  <w:abstractNum w:abstractNumId="19">
     <w:nsid w:val="249C2A6F"/>
     <w:multiLevelType w:val="hybridMultilevel"/>
     <w:tmpl w:val="94D6519E"/>
@@ -52959,7 +53169,7 @@
       </w:pPr>
     </w:lvl>
   </w:abstractNum>
-  <w:abstractNum w:abstractNumId="20" w15:restartNumberingAfterBreak="0">
+  <w:abstractNum w:abstractNumId="20">
     <w:nsid w:val="252F37C9"/>
     <w:multiLevelType w:val="hybridMultilevel"/>
     <w:tmpl w:val="B6D459A0"/>
@@ -53045,7 +53255,7 @@
       </w:pPr>
     </w:lvl>
   </w:abstractNum>
-  <w:abstractNum w:abstractNumId="21" w15:restartNumberingAfterBreak="0">
+  <w:abstractNum w:abstractNumId="21">
     <w:nsid w:val="28672C46"/>
     <w:multiLevelType w:val="multilevel"/>
     <w:tmpl w:val="F836BE86"/>
@@ -53171,7 +53381,7 @@
       </w:rPr>
     </w:lvl>
   </w:abstractNum>
-  <w:abstractNum w:abstractNumId="22" w15:restartNumberingAfterBreak="0">
+  <w:abstractNum w:abstractNumId="22">
     <w:nsid w:val="287553B9"/>
     <w:multiLevelType w:val="hybridMultilevel"/>
     <w:tmpl w:val="40B61520"/>
@@ -53260,7 +53470,7 @@
       </w:pPr>
     </w:lvl>
   </w:abstractNum>
-  <w:abstractNum w:abstractNumId="23" w15:restartNumberingAfterBreak="0">
+  <w:abstractNum w:abstractNumId="23">
     <w:nsid w:val="2C4F1FF1"/>
     <w:multiLevelType w:val="hybridMultilevel"/>
     <w:tmpl w:val="D8FE23F8"/>
@@ -53350,7 +53560,7 @@
       </w:pPr>
     </w:lvl>
   </w:abstractNum>
-  <w:abstractNum w:abstractNumId="24" w15:restartNumberingAfterBreak="0">
+  <w:abstractNum w:abstractNumId="24">
     <w:nsid w:val="319F5E2B"/>
     <w:multiLevelType w:val="hybridMultilevel"/>
     <w:tmpl w:val="ADEE0E0A"/>
@@ -53436,7 +53646,7 @@
       </w:pPr>
     </w:lvl>
   </w:abstractNum>
-  <w:abstractNum w:abstractNumId="25" w15:restartNumberingAfterBreak="0">
+  <w:abstractNum w:abstractNumId="25">
     <w:nsid w:val="34597044"/>
     <w:multiLevelType w:val="hybridMultilevel"/>
     <w:tmpl w:val="71B8448A"/>
@@ -53525,7 +53735,7 @@
       </w:pPr>
     </w:lvl>
   </w:abstractNum>
-  <w:abstractNum w:abstractNumId="26" w15:restartNumberingAfterBreak="0">
+  <w:abstractNum w:abstractNumId="26">
     <w:nsid w:val="38F12ABF"/>
     <w:multiLevelType w:val="hybridMultilevel"/>
     <w:tmpl w:val="5C466DB2"/>
@@ -53614,7 +53824,7 @@
       </w:pPr>
     </w:lvl>
   </w:abstractNum>
-  <w:abstractNum w:abstractNumId="27" w15:restartNumberingAfterBreak="0">
+  <w:abstractNum w:abstractNumId="27">
     <w:nsid w:val="3B254B1B"/>
     <w:multiLevelType w:val="hybridMultilevel"/>
     <w:tmpl w:val="107490F8"/>
@@ -53700,7 +53910,7 @@
       </w:pPr>
     </w:lvl>
   </w:abstractNum>
-  <w:abstractNum w:abstractNumId="28" w15:restartNumberingAfterBreak="0">
+  <w:abstractNum w:abstractNumId="28">
     <w:nsid w:val="3B851CFB"/>
     <w:multiLevelType w:val="hybridMultilevel"/>
     <w:tmpl w:val="C3EE023A"/>
@@ -53789,7 +53999,7 @@
       </w:pPr>
     </w:lvl>
   </w:abstractNum>
-  <w:abstractNum w:abstractNumId="29" w15:restartNumberingAfterBreak="0">
+  <w:abstractNum w:abstractNumId="29">
     <w:nsid w:val="3C793FE2"/>
     <w:multiLevelType w:val="hybridMultilevel"/>
     <w:tmpl w:val="F9B6597E"/>
@@ -53875,7 +54085,7 @@
       </w:pPr>
     </w:lvl>
   </w:abstractNum>
-  <w:abstractNum w:abstractNumId="30" w15:restartNumberingAfterBreak="0">
+  <w:abstractNum w:abstractNumId="30">
     <w:nsid w:val="407C294E"/>
     <w:multiLevelType w:val="hybridMultilevel"/>
     <w:tmpl w:val="8996A506"/>
@@ -53964,7 +54174,7 @@
       </w:pPr>
     </w:lvl>
   </w:abstractNum>
-  <w:abstractNum w:abstractNumId="31" w15:restartNumberingAfterBreak="0">
+  <w:abstractNum w:abstractNumId="31">
     <w:nsid w:val="42A20187"/>
     <w:multiLevelType w:val="hybridMultilevel"/>
     <w:tmpl w:val="AD02CD92"/>
@@ -54050,7 +54260,7 @@
       </w:pPr>
     </w:lvl>
   </w:abstractNum>
-  <w:abstractNum w:abstractNumId="32" w15:restartNumberingAfterBreak="0">
+  <w:abstractNum w:abstractNumId="32">
     <w:nsid w:val="471D5CEB"/>
     <w:multiLevelType w:val="hybridMultilevel"/>
     <w:tmpl w:val="EF24BFBA"/>
@@ -54139,7 +54349,7 @@
       </w:pPr>
     </w:lvl>
   </w:abstractNum>
-  <w:abstractNum w:abstractNumId="33" w15:restartNumberingAfterBreak="0">
+  <w:abstractNum w:abstractNumId="33">
     <w:nsid w:val="4DDB06A4"/>
     <w:multiLevelType w:val="hybridMultilevel"/>
     <w:tmpl w:val="60947D32"/>
@@ -54225,7 +54435,7 @@
       </w:pPr>
     </w:lvl>
   </w:abstractNum>
-  <w:abstractNum w:abstractNumId="34" w15:restartNumberingAfterBreak="0">
+  <w:abstractNum w:abstractNumId="34">
     <w:nsid w:val="504A70A7"/>
     <w:multiLevelType w:val="hybridMultilevel"/>
     <w:tmpl w:val="64928CCE"/>
@@ -54314,7 +54524,7 @@
       </w:pPr>
     </w:lvl>
   </w:abstractNum>
-  <w:abstractNum w:abstractNumId="35" w15:restartNumberingAfterBreak="0">
+  <w:abstractNum w:abstractNumId="35">
     <w:nsid w:val="55D229E9"/>
     <w:multiLevelType w:val="hybridMultilevel"/>
     <w:tmpl w:val="33442D32"/>
@@ -54400,7 +54610,7 @@
       </w:pPr>
     </w:lvl>
   </w:abstractNum>
-  <w:abstractNum w:abstractNumId="36" w15:restartNumberingAfterBreak="0">
+  <w:abstractNum w:abstractNumId="36">
     <w:nsid w:val="5AEB20C5"/>
     <w:multiLevelType w:val="hybridMultilevel"/>
     <w:tmpl w:val="521EA05A"/>
@@ -54486,7 +54696,7 @@
       </w:pPr>
     </w:lvl>
   </w:abstractNum>
-  <w:abstractNum w:abstractNumId="37" w15:restartNumberingAfterBreak="0">
+  <w:abstractNum w:abstractNumId="37">
     <w:nsid w:val="5BEF36C4"/>
     <w:multiLevelType w:val="hybridMultilevel"/>
     <w:tmpl w:val="8736982C"/>
@@ -54572,7 +54782,7 @@
       </w:pPr>
     </w:lvl>
   </w:abstractNum>
-  <w:abstractNum w:abstractNumId="38" w15:restartNumberingAfterBreak="0">
+  <w:abstractNum w:abstractNumId="38">
     <w:nsid w:val="641848B8"/>
     <w:multiLevelType w:val="hybridMultilevel"/>
     <w:tmpl w:val="EE8AA5F4"/>
@@ -54658,7 +54868,7 @@
       </w:pPr>
     </w:lvl>
   </w:abstractNum>
-  <w:abstractNum w:abstractNumId="39" w15:restartNumberingAfterBreak="0">
+  <w:abstractNum w:abstractNumId="39">
     <w:nsid w:val="6922114B"/>
     <w:multiLevelType w:val="hybridMultilevel"/>
     <w:tmpl w:val="3B14D46A"/>
@@ -54744,7 +54954,7 @@
       </w:pPr>
     </w:lvl>
   </w:abstractNum>
-  <w:abstractNum w:abstractNumId="40" w15:restartNumberingAfterBreak="0">
+  <w:abstractNum w:abstractNumId="40">
     <w:nsid w:val="69D719F7"/>
     <w:multiLevelType w:val="hybridMultilevel"/>
     <w:tmpl w:val="DC6495D6"/>
@@ -54834,7 +55044,7 @@
       </w:pPr>
     </w:lvl>
   </w:abstractNum>
-  <w:abstractNum w:abstractNumId="41" w15:restartNumberingAfterBreak="0">
+  <w:abstractNum w:abstractNumId="41">
     <w:nsid w:val="6A1F7101"/>
     <w:multiLevelType w:val="hybridMultilevel"/>
     <w:tmpl w:val="A8E2691C"/>
@@ -54923,7 +55133,7 @@
       </w:pPr>
     </w:lvl>
   </w:abstractNum>
-  <w:abstractNum w:abstractNumId="42" w15:restartNumberingAfterBreak="0">
+  <w:abstractNum w:abstractNumId="42">
     <w:nsid w:val="6A603A64"/>
     <w:multiLevelType w:val="hybridMultilevel"/>
     <w:tmpl w:val="500075C2"/>
@@ -55009,7 +55219,7 @@
       </w:pPr>
     </w:lvl>
   </w:abstractNum>
-  <w:abstractNum w:abstractNumId="43" w15:restartNumberingAfterBreak="0">
+  <w:abstractNum w:abstractNumId="43">
     <w:nsid w:val="6AF2085B"/>
     <w:multiLevelType w:val="hybridMultilevel"/>
     <w:tmpl w:val="659A6304"/>
@@ -55095,7 +55305,7 @@
       </w:pPr>
     </w:lvl>
   </w:abstractNum>
-  <w:abstractNum w:abstractNumId="44" w15:restartNumberingAfterBreak="0">
+  <w:abstractNum w:abstractNumId="44">
     <w:nsid w:val="6B2F39A0"/>
     <w:multiLevelType w:val="hybridMultilevel"/>
     <w:tmpl w:val="B7829B32"/>
@@ -55181,7 +55391,7 @@
       </w:pPr>
     </w:lvl>
   </w:abstractNum>
-  <w:abstractNum w:abstractNumId="45" w15:restartNumberingAfterBreak="0">
+  <w:abstractNum w:abstractNumId="45">
     <w:nsid w:val="6E7B3521"/>
     <w:multiLevelType w:val="hybridMultilevel"/>
     <w:tmpl w:val="E3501416"/>
@@ -55267,7 +55477,7 @@
       </w:pPr>
     </w:lvl>
   </w:abstractNum>
-  <w:abstractNum w:abstractNumId="46" w15:restartNumberingAfterBreak="0">
+  <w:abstractNum w:abstractNumId="46">
     <w:nsid w:val="70343EBD"/>
     <w:multiLevelType w:val="hybridMultilevel"/>
     <w:tmpl w:val="F9D06226"/>
@@ -55353,7 +55563,7 @@
       </w:pPr>
     </w:lvl>
   </w:abstractNum>
-  <w:abstractNum w:abstractNumId="47" w15:restartNumberingAfterBreak="0">
+  <w:abstractNum w:abstractNumId="47">
     <w:nsid w:val="76B67246"/>
     <w:multiLevelType w:val="hybridMultilevel"/>
     <w:tmpl w:val="5CE4F204"/>
@@ -55644,7 +55854,7 @@
 </file>
 
 <file path=word/styles.xml><?xml version="1.0" encoding="utf-8"?>
-<w:styles xmlns:mc="http://schemas.openxmlformats.org/markup-compatibility/2006" xmlns:r="http://schemas.openxmlformats.org/officeDocument/2006/relationships" xmlns:w="http://schemas.openxmlformats.org/wordprocessingml/2006/main" xmlns:w14="http://schemas.microsoft.com/office/word/2010/wordml" xmlns:w15="http://schemas.microsoft.com/office/word/2012/wordml" xmlns:w16cex="http://schemas.microsoft.com/office/word/2018/wordml/cex" xmlns:w16cid="http://schemas.microsoft.com/office/word/2016/wordml/cid" xmlns:w16="http://schemas.microsoft.com/office/word/2018/wordml" xmlns:w16se="http://schemas.microsoft.com/office/word/2015/wordml/symex" mc:Ignorable="w14 w15 w16se w16cid w16 w16cex">
+<w:styles xmlns:mc="http://schemas.openxmlformats.org/markup-compatibility/2006" xmlns:r="http://schemas.openxmlformats.org/officeDocument/2006/relationships" xmlns:w="http://schemas.openxmlformats.org/wordprocessingml/2006/main" xmlns:w14="http://schemas.microsoft.com/office/word/2010/wordml" xmlns:w15="http://schemas.microsoft.com/office/word/2012/wordml" mc:Ignorable="w14 w15">
   <w:docDefaults>
     <w:rPrDefault>
       <w:rPr>
@@ -55660,7 +55870,7 @@
       </w:pPr>
     </w:pPrDefault>
   </w:docDefaults>
-  <w:latentStyles w:defLockedState="0" w:defUIPriority="99" w:defSemiHidden="0" w:defUnhideWhenUsed="0" w:defQFormat="0" w:count="376">
+  <w:latentStyles w:defLockedState="0" w:defUIPriority="99" w:defSemiHidden="0" w:defUnhideWhenUsed="0" w:defQFormat="0" w:count="371">
     <w:lsdException w:name="Normal" w:uiPriority="0" w:qFormat="1"/>
     <w:lsdException w:name="heading 1" w:uiPriority="9" w:qFormat="1"/>
     <w:lsdException w:name="heading 2" w:semiHidden="1" w:uiPriority="9" w:unhideWhenUsed="1" w:qFormat="1"/>
@@ -55766,6 +55976,7 @@
     <w:lsdException w:name="HTML Sample" w:semiHidden="1" w:unhideWhenUsed="1"/>
     <w:lsdException w:name="HTML Typewriter" w:semiHidden="1" w:unhideWhenUsed="1"/>
     <w:lsdException w:name="HTML Variable" w:semiHidden="1" w:unhideWhenUsed="1"/>
+    <w:lsdException w:name="Normal Table" w:semiHidden="1" w:unhideWhenUsed="1"/>
     <w:lsdException w:name="annotation subject" w:semiHidden="1" w:unhideWhenUsed="1"/>
     <w:lsdException w:name="No List" w:semiHidden="1" w:unhideWhenUsed="1"/>
     <w:lsdException w:name="Outline List 1" w:semiHidden="1" w:unhideWhenUsed="1"/>
@@ -55808,8 +56019,11 @@
     <w:lsdException w:name="Table Contemporary" w:semiHidden="1" w:unhideWhenUsed="1"/>
     <w:lsdException w:name="Table Elegant" w:semiHidden="1" w:unhideWhenUsed="1"/>
     <w:lsdException w:name="Table Professional" w:semiHidden="1" w:unhideWhenUsed="1"/>
+    <w:lsdException w:name="Table Subtle 1" w:semiHidden="1" w:unhideWhenUsed="1"/>
     <w:lsdException w:name="Table Subtle 2" w:semiHidden="1" w:unhideWhenUsed="1"/>
     <w:lsdException w:name="Table Web 1" w:semiHidden="1" w:unhideWhenUsed="1"/>
+    <w:lsdException w:name="Table Web 2" w:semiHidden="1" w:unhideWhenUsed="1"/>
+    <w:lsdException w:name="Table Web 3" w:semiHidden="1" w:unhideWhenUsed="1"/>
     <w:lsdException w:name="Balloon Text" w:semiHidden="1" w:unhideWhenUsed="1"/>
     <w:lsdException w:name="Table Grid" w:uiPriority="59" w:qFormat="1"/>
     <w:lsdException w:name="Table Theme" w:semiHidden="1" w:unhideWhenUsed="1"/>
@@ -56028,11 +56242,6 @@
     <w:lsdException w:name="List Table 5 Dark Accent 6" w:uiPriority="50"/>
     <w:lsdException w:name="List Table 6 Colorful Accent 6" w:uiPriority="51"/>
     <w:lsdException w:name="List Table 7 Colorful Accent 6" w:uiPriority="52"/>
-    <w:lsdException w:name="Mention" w:semiHidden="1" w:unhideWhenUsed="1"/>
-    <w:lsdException w:name="Smart Hyperlink" w:semiHidden="1" w:unhideWhenUsed="1"/>
-    <w:lsdException w:name="Hashtag" w:semiHidden="1" w:unhideWhenUsed="1"/>
-    <w:lsdException w:name="Unresolved Mention" w:semiHidden="1" w:unhideWhenUsed="1"/>
-    <w:lsdException w:name="Smart Link" w:semiHidden="1" w:unhideWhenUsed="1"/>
   </w:latentStyles>
   <w:style w:type="paragraph" w:default="1" w:styleId="Normal">
     <w:name w:val="Normal"/>
@@ -56322,6 +56531,7 @@
       <w:lang w:val="en-US"/>
     </w:rPr>
     <w:tblPr>
+      <w:tblInd w:w="0" w:type="dxa"/>
       <w:tblBorders>
         <w:top w:val="single" w:sz="4" w:space="0" w:color="auto"/>
         <w:left w:val="single" w:sz="4" w:space="0" w:color="auto"/>
@@ -56330,6 +56540,12 @@
         <w:insideH w:val="single" w:sz="4" w:space="0" w:color="auto"/>
         <w:insideV w:val="single" w:sz="4" w:space="0" w:color="auto"/>
       </w:tblBorders>
+      <w:tblCellMar>
+        <w:top w:w="0" w:type="dxa"/>
+        <w:left w:w="108" w:type="dxa"/>
+        <w:bottom w:w="0" w:type="dxa"/>
+        <w:right w:w="108" w:type="dxa"/>
+      </w:tblCellMar>
     </w:tblPr>
   </w:style>
   <w:style w:type="character" w:styleId="Hyperlink">
@@ -58077,7 +58293,7 @@
 </file>
 
 <file path=customXml/itemProps1.xml><?xml version="1.0" encoding="utf-8"?>
-<ds:datastoreItem xmlns:ds="http://schemas.openxmlformats.org/officeDocument/2006/customXml" ds:itemID="{F1145CBA-8031-4B82-80CD-789AD5C751CE}">
+<ds:datastoreItem xmlns:ds="http://schemas.openxmlformats.org/officeDocument/2006/customXml" ds:itemID="{D41BB940-A413-413C-885A-2E8098CD5E04}">
   <ds:schemaRefs>
     <ds:schemaRef ds:uri="http://schemas.openxmlformats.org/officeDocument/2006/bibliography"/>
   </ds:schemaRefs>

</xml_diff>